<commit_message>
fin lecture6. user interfaces
</commit_message>
<xml_diff>
--- a/lecture6._user_interfaces.docx
+++ b/lecture6._user_interfaces.docx
@@ -1,6 +1,6 @@
 
 <file path=word/document.xml><?xml version="1.0" encoding="utf-8"?>
-<w:document xmlns:wpc="http://schemas.microsoft.com/office/word/2010/wordprocessingCanvas" xmlns:cx="http://schemas.microsoft.com/office/drawing/2014/chartex" xmlns:cx1="http://schemas.microsoft.com/office/drawing/2015/9/8/chartex" xmlns:cx2="http://schemas.microsoft.com/office/drawing/2015/10/21/chartex" xmlns:cx3="http://schemas.microsoft.com/office/drawing/2016/5/9/chartex" xmlns:cx4="http://schemas.microsoft.com/office/drawing/2016/5/10/chartex" xmlns:cx5="http://schemas.microsoft.com/office/drawing/2016/5/11/chartex" xmlns:cx6="http://schemas.microsoft.com/office/drawing/2016/5/12/chartex" xmlns:cx7="http://schemas.microsoft.com/office/drawing/2016/5/13/chartex" xmlns:cx8="http://schemas.microsoft.com/office/drawing/2016/5/14/chartex" xmlns:mc="http://schemas.openxmlformats.org/markup-compatibility/2006" xmlns:aink="http://schemas.microsoft.com/office/drawing/2016/ink" xmlns:am3d="http://schemas.microsoft.com/office/drawing/2017/model3d" xmlns:o="urn:schemas-microsoft-com:office:office" xmlns:r="http://schemas.openxmlformats.org/officeDocument/2006/relationships" xmlns:m="http://schemas.openxmlformats.org/officeDocument/2006/math" xmlns:v="urn:schemas-microsoft-com:vml" xmlns:wp14="http://schemas.microsoft.com/office/word/2010/wordprocessingDrawing" xmlns:wp="http://schemas.openxmlformats.org/drawingml/2006/wordprocessingDrawing" xmlns:w10="urn:schemas-microsoft-com:office:word" xmlns:w="http://schemas.openxmlformats.org/wordprocessingml/2006/main" xmlns:w14="http://schemas.microsoft.com/office/word/2010/wordml" xmlns:w15="http://schemas.microsoft.com/office/word/2012/wordml" xmlns:w16cex="http://schemas.microsoft.com/office/word/2018/wordml/cex" xmlns:w16cid="http://schemas.microsoft.com/office/word/2016/wordml/cid" xmlns:w16="http://schemas.microsoft.com/office/word/2018/wordml" xmlns:w16sdtdh="http://schemas.microsoft.com/office/word/2020/wordml/sdtdatahash" xmlns:w16se="http://schemas.microsoft.com/office/word/2015/wordml/symex" xmlns:wpg="http://schemas.microsoft.com/office/word/2010/wordprocessingGroup" xmlns:wpi="http://schemas.microsoft.com/office/word/2010/wordprocessingInk" xmlns:wne="http://schemas.microsoft.com/office/word/2006/wordml" xmlns:wps="http://schemas.microsoft.com/office/word/2010/wordprocessingShape" mc:Ignorable="w14 w15 w16se w16cid w16 w16cex w16sdtdh wp14">
+<w:document xmlns:wpc="http://schemas.microsoft.com/office/word/2010/wordprocessingCanvas" xmlns:cx="http://schemas.microsoft.com/office/drawing/2014/chartex" xmlns:mc="http://schemas.openxmlformats.org/markup-compatibility/2006" xmlns:o="urn:schemas-microsoft-com:office:office" xmlns:r="http://schemas.openxmlformats.org/officeDocument/2006/relationships" xmlns:m="http://schemas.openxmlformats.org/officeDocument/2006/math" xmlns:v="urn:schemas-microsoft-com:vml" xmlns:wp14="http://schemas.microsoft.com/office/word/2010/wordprocessingDrawing" xmlns:wp="http://schemas.openxmlformats.org/drawingml/2006/wordprocessingDrawing" xmlns:w10="urn:schemas-microsoft-com:office:word" xmlns:w="http://schemas.openxmlformats.org/wordprocessingml/2006/main" xmlns:w14="http://schemas.microsoft.com/office/word/2010/wordml" xmlns:w15="http://schemas.microsoft.com/office/word/2012/wordml" xmlns:w16se="http://schemas.microsoft.com/office/word/2015/wordml/symex" xmlns:wpg="http://schemas.microsoft.com/office/word/2010/wordprocessingGroup" xmlns:wpi="http://schemas.microsoft.com/office/word/2010/wordprocessingInk" xmlns:wne="http://schemas.microsoft.com/office/word/2006/wordml" xmlns:wps="http://schemas.microsoft.com/office/word/2010/wordprocessingShape" mc:Ignorable="w14 w15 w16se wp14">
   <w:body>
     <w:p>
       <w:pPr>
@@ -123,7 +123,47 @@
           <w:sz w:val="21"/>
           <w:szCs w:val="36"/>
         </w:rPr>
-        <w:t>Previously, if we wanted a website with multiple pages, we would accomplish that using different routes in our Django application. Now, we have the ability to load just a single page and then use JavaScript to manipulate the DOM. One major advantage of doing this is that we only need to modify the part of the page that is actually changing. For example, if we have a Nav Bar that doesn’t change based on your current page, we wouldn’t want to have to re-render that Nav Bar every time we switch to a new part of the page.</w:t>
+        <w:t xml:space="preserve">Previously, if we wanted a website with multiple pages, we would accomplish that using different routes in our Django application. Now, we have the ability to load just a single page and then use JavaScript to manipulate the DOM. One major advantage of doing this is that we only need to modify the part of the page that is actually changing. For example, if we have a </w:t>
+      </w:r>
+      <w:proofErr w:type="spellStart"/>
+      <w:r>
+        <w:rPr>
+          <w:rFonts w:ascii="맑은 고딕" w:eastAsia="맑은 고딕" w:hAnsi="맑은 고딕" w:cs="Microsoft GothicNeo"/>
+          <w:bCs/>
+          <w:sz w:val="21"/>
+          <w:szCs w:val="36"/>
+        </w:rPr>
+        <w:t>Nav</w:t>
+      </w:r>
+      <w:proofErr w:type="spellEnd"/>
+      <w:r>
+        <w:rPr>
+          <w:rFonts w:ascii="맑은 고딕" w:eastAsia="맑은 고딕" w:hAnsi="맑은 고딕" w:cs="Microsoft GothicNeo"/>
+          <w:bCs/>
+          <w:sz w:val="21"/>
+          <w:szCs w:val="36"/>
+        </w:rPr>
+        <w:t xml:space="preserve"> Bar that doesn’t change based on your current page, we wouldn’t want to have to re-render that </w:t>
+      </w:r>
+      <w:proofErr w:type="spellStart"/>
+      <w:r>
+        <w:rPr>
+          <w:rFonts w:ascii="맑은 고딕" w:eastAsia="맑은 고딕" w:hAnsi="맑은 고딕" w:cs="Microsoft GothicNeo"/>
+          <w:bCs/>
+          <w:sz w:val="21"/>
+          <w:szCs w:val="36"/>
+        </w:rPr>
+        <w:t>Nav</w:t>
+      </w:r>
+      <w:proofErr w:type="spellEnd"/>
+      <w:r>
+        <w:rPr>
+          <w:rFonts w:ascii="맑은 고딕" w:eastAsia="맑은 고딕" w:hAnsi="맑은 고딕" w:cs="Microsoft GothicNeo"/>
+          <w:bCs/>
+          <w:sz w:val="21"/>
+          <w:szCs w:val="36"/>
+        </w:rPr>
+        <w:t xml:space="preserve"> Bar every time we switch to a new part of the page.</w:t>
       </w:r>
     </w:p>
     <w:p>
@@ -225,7 +265,47 @@
           <w:sz w:val="21"/>
           <w:szCs w:val="36"/>
         </w:rPr>
-        <w:t>Notice in the HTML above that we have three buttons and three divs. At the moment, the divs contain only a small bit of text, but we could imagine each div containing the contents of one page on our site. Now, we’ll add some JavaScript that allows us to use the buttons to toggle between pages.</w:t>
+        <w:t xml:space="preserve">Notice in the HTML above that we have three buttons and three </w:t>
+      </w:r>
+      <w:proofErr w:type="spellStart"/>
+      <w:r>
+        <w:rPr>
+          <w:rFonts w:ascii="맑은 고딕" w:eastAsia="맑은 고딕" w:hAnsi="맑은 고딕" w:cs="Microsoft GothicNeo"/>
+          <w:bCs/>
+          <w:sz w:val="21"/>
+          <w:szCs w:val="36"/>
+        </w:rPr>
+        <w:t>divs.</w:t>
+      </w:r>
+      <w:proofErr w:type="spellEnd"/>
+      <w:r>
+        <w:rPr>
+          <w:rFonts w:ascii="맑은 고딕" w:eastAsia="맑은 고딕" w:hAnsi="맑은 고딕" w:cs="Microsoft GothicNeo"/>
+          <w:bCs/>
+          <w:sz w:val="21"/>
+          <w:szCs w:val="36"/>
+        </w:rPr>
+        <w:t xml:space="preserve"> At the moment, the </w:t>
+      </w:r>
+      <w:proofErr w:type="spellStart"/>
+      <w:r>
+        <w:rPr>
+          <w:rFonts w:ascii="맑은 고딕" w:eastAsia="맑은 고딕" w:hAnsi="맑은 고딕" w:cs="Microsoft GothicNeo"/>
+          <w:bCs/>
+          <w:sz w:val="21"/>
+          <w:szCs w:val="36"/>
+        </w:rPr>
+        <w:t>divs</w:t>
+      </w:r>
+      <w:proofErr w:type="spellEnd"/>
+      <w:r>
+        <w:rPr>
+          <w:rFonts w:ascii="맑은 고딕" w:eastAsia="맑은 고딕" w:hAnsi="맑은 고딕" w:cs="Microsoft GothicNeo"/>
+          <w:bCs/>
+          <w:sz w:val="21"/>
+          <w:szCs w:val="36"/>
+        </w:rPr>
+        <w:t xml:space="preserve"> contain only a small bit of text, but we could imagine each div containing the contents of one page on our site. Now, we’ll add some JavaScript that allows us to use the buttons to toggle between pages.</w:t>
       </w:r>
     </w:p>
     <w:p>
@@ -312,6 +392,7 @@
         </w:rPr>
         <w:t xml:space="preserve">line9: </w:t>
       </w:r>
+      <w:proofErr w:type="spellStart"/>
       <w:r>
         <w:rPr>
           <w:rFonts w:ascii="맑은 고딕" w:eastAsia="맑은 고딕" w:hAnsi="맑은 고딕" w:cs="Microsoft GothicNeo" w:hint="eastAsia"/>
@@ -321,6 +402,7 @@
         </w:rPr>
         <w:t>forEach</w:t>
       </w:r>
+      <w:proofErr w:type="spellEnd"/>
       <w:r>
         <w:rPr>
           <w:rFonts w:ascii="맑은 고딕" w:eastAsia="맑은 고딕" w:hAnsi="맑은 고딕" w:cs="Microsoft GothicNeo"/>
@@ -410,7 +492,17 @@
           <w:sz w:val="21"/>
           <w:szCs w:val="36"/>
         </w:rPr>
-        <w:t>line13: sho</w:t>
+        <w:t xml:space="preserve">line13: </w:t>
+      </w:r>
+      <w:proofErr w:type="spellStart"/>
+      <w:r>
+        <w:rPr>
+          <w:rFonts w:ascii="맑은 고딕" w:eastAsia="맑은 고딕" w:hAnsi="맑은 고딕" w:cs="Microsoft GothicNeo" w:hint="eastAsia"/>
+          <w:bCs/>
+          <w:sz w:val="21"/>
+          <w:szCs w:val="36"/>
+        </w:rPr>
+        <w:t>sho</w:t>
       </w:r>
       <w:r>
         <w:rPr>
@@ -421,6 +513,7 @@
         </w:rPr>
         <w:t>wPage</w:t>
       </w:r>
+      <w:proofErr w:type="spellEnd"/>
       <w:r>
         <w:rPr>
           <w:rFonts w:ascii="맑은 고딕" w:eastAsia="맑은 고딕" w:hAnsi="맑은 고딕" w:cs="Microsoft GothicNeo" w:hint="eastAsia"/>
@@ -501,8 +594,19 @@
           <w:sz w:val="21"/>
           <w:szCs w:val="36"/>
         </w:rPr>
-        <w:t>line17: querySelectorAll</w:t>
-      </w:r>
+        <w:t xml:space="preserve">line17: </w:t>
+      </w:r>
+      <w:proofErr w:type="spellStart"/>
+      <w:r>
+        <w:rPr>
+          <w:rFonts w:ascii="맑은 고딕" w:eastAsia="맑은 고딕" w:hAnsi="맑은 고딕" w:cs="Microsoft GothicNeo"/>
+          <w:bCs/>
+          <w:sz w:val="21"/>
+          <w:szCs w:val="36"/>
+        </w:rPr>
+        <w:t>querySelectorAll</w:t>
+      </w:r>
+      <w:proofErr w:type="spellEnd"/>
       <w:r>
         <w:rPr>
           <w:rFonts w:ascii="맑은 고딕" w:eastAsia="맑은 고딕" w:hAnsi="맑은 고딕" w:cs="Microsoft GothicNeo" w:hint="eastAsia"/>
@@ -512,6 +616,7 @@
         </w:rPr>
         <w:t xml:space="preserve">과 </w:t>
       </w:r>
+      <w:proofErr w:type="spellStart"/>
       <w:r>
         <w:rPr>
           <w:rFonts w:ascii="맑은 고딕" w:eastAsia="맑은 고딕" w:hAnsi="맑은 고딕" w:cs="Microsoft GothicNeo"/>
@@ -521,6 +626,7 @@
         </w:rPr>
         <w:t>forEach</w:t>
       </w:r>
+      <w:proofErr w:type="spellEnd"/>
       <w:r>
         <w:rPr>
           <w:rFonts w:ascii="맑은 고딕" w:eastAsia="맑은 고딕" w:hAnsi="맑은 고딕" w:cs="Microsoft GothicNeo" w:hint="eastAsia"/>
@@ -548,14 +654,25 @@
         </w:rPr>
         <w:t xml:space="preserve">태그 선택하고 </w:t>
       </w:r>
-      <w:r>
-        <w:rPr>
-          <w:rFonts w:ascii="맑은 고딕" w:eastAsia="맑은 고딕" w:hAnsi="맑은 고딕" w:cs="Microsoft GothicNeo"/>
-          <w:bCs/>
-          <w:sz w:val="21"/>
-          <w:szCs w:val="36"/>
-        </w:rPr>
-        <w:t xml:space="preserve">button.onclick </w:t>
+      <w:proofErr w:type="spellStart"/>
+      <w:r>
+        <w:rPr>
+          <w:rFonts w:ascii="맑은 고딕" w:eastAsia="맑은 고딕" w:hAnsi="맑은 고딕" w:cs="Microsoft GothicNeo"/>
+          <w:bCs/>
+          <w:sz w:val="21"/>
+          <w:szCs w:val="36"/>
+        </w:rPr>
+        <w:t>button.onclick</w:t>
+      </w:r>
+      <w:proofErr w:type="spellEnd"/>
+      <w:r>
+        <w:rPr>
+          <w:rFonts w:ascii="맑은 고딕" w:eastAsia="맑은 고딕" w:hAnsi="맑은 고딕" w:cs="Microsoft GothicNeo"/>
+          <w:bCs/>
+          <w:sz w:val="21"/>
+          <w:szCs w:val="36"/>
+        </w:rPr>
+        <w:t xml:space="preserve"> </w:t>
       </w:r>
       <w:r>
         <w:rPr>
@@ -566,6 +683,7 @@
         </w:rPr>
         <w:t xml:space="preserve">하면 </w:t>
       </w:r>
+      <w:proofErr w:type="spellStart"/>
       <w:r>
         <w:rPr>
           <w:rFonts w:ascii="맑은 고딕" w:eastAsia="맑은 고딕" w:hAnsi="맑은 고딕" w:cs="Microsoft GothicNeo"/>
@@ -575,6 +693,7 @@
         </w:rPr>
         <w:t>showPage</w:t>
       </w:r>
+      <w:proofErr w:type="spellEnd"/>
       <w:r>
         <w:rPr>
           <w:rFonts w:ascii="맑은 고딕" w:eastAsia="맑은 고딕" w:hAnsi="맑은 고딕" w:cs="Microsoft GothicNeo" w:hint="eastAsia"/>
@@ -658,14 +777,65 @@
         </w:rPr>
         <w:t xml:space="preserve">결과적으로 각 button을 클릭하면 </w:t>
       </w:r>
-      <w:r>
-        <w:rPr>
-          <w:rFonts w:ascii="맑은 고딕" w:eastAsia="맑은 고딕" w:hAnsi="맑은 고딕" w:cs="Microsoft GothicNeo"/>
-          <w:bCs/>
-          <w:sz w:val="21"/>
-          <w:szCs w:val="36"/>
-        </w:rPr>
-        <w:t>showPage(page1), showPage(page2), showPage(page3)</w:t>
+      <w:proofErr w:type="spellStart"/>
+      <w:r>
+        <w:rPr>
+          <w:rFonts w:ascii="맑은 고딕" w:eastAsia="맑은 고딕" w:hAnsi="맑은 고딕" w:cs="Microsoft GothicNeo"/>
+          <w:bCs/>
+          <w:sz w:val="21"/>
+          <w:szCs w:val="36"/>
+        </w:rPr>
+        <w:t>showPage</w:t>
+      </w:r>
+      <w:proofErr w:type="spellEnd"/>
+      <w:r>
+        <w:rPr>
+          <w:rFonts w:ascii="맑은 고딕" w:eastAsia="맑은 고딕" w:hAnsi="맑은 고딕" w:cs="Microsoft GothicNeo"/>
+          <w:bCs/>
+          <w:sz w:val="21"/>
+          <w:szCs w:val="36"/>
+        </w:rPr>
+        <w:t xml:space="preserve">(page1), </w:t>
+      </w:r>
+      <w:proofErr w:type="spellStart"/>
+      <w:r>
+        <w:rPr>
+          <w:rFonts w:ascii="맑은 고딕" w:eastAsia="맑은 고딕" w:hAnsi="맑은 고딕" w:cs="Microsoft GothicNeo"/>
+          <w:bCs/>
+          <w:sz w:val="21"/>
+          <w:szCs w:val="36"/>
+        </w:rPr>
+        <w:t>showPage</w:t>
+      </w:r>
+      <w:proofErr w:type="spellEnd"/>
+      <w:r>
+        <w:rPr>
+          <w:rFonts w:ascii="맑은 고딕" w:eastAsia="맑은 고딕" w:hAnsi="맑은 고딕" w:cs="Microsoft GothicNeo"/>
+          <w:bCs/>
+          <w:sz w:val="21"/>
+          <w:szCs w:val="36"/>
+        </w:rPr>
+        <w:t xml:space="preserve">(page2), </w:t>
+      </w:r>
+      <w:proofErr w:type="spellStart"/>
+      <w:r>
+        <w:rPr>
+          <w:rFonts w:ascii="맑은 고딕" w:eastAsia="맑은 고딕" w:hAnsi="맑은 고딕" w:cs="Microsoft GothicNeo"/>
+          <w:bCs/>
+          <w:sz w:val="21"/>
+          <w:szCs w:val="36"/>
+        </w:rPr>
+        <w:t>showPage</w:t>
+      </w:r>
+      <w:proofErr w:type="spellEnd"/>
+      <w:r>
+        <w:rPr>
+          <w:rFonts w:ascii="맑은 고딕" w:eastAsia="맑은 고딕" w:hAnsi="맑은 고딕" w:cs="Microsoft GothicNeo"/>
+          <w:bCs/>
+          <w:sz w:val="21"/>
+          <w:szCs w:val="36"/>
+        </w:rPr>
+        <w:t>(page3)</w:t>
       </w:r>
       <w:r>
         <w:rPr>
@@ -985,6 +1155,7 @@
         </w:rPr>
         <w:t xml:space="preserve">파일의 button 클릭을 통해 입력 받은 </w:t>
       </w:r>
+      <w:proofErr w:type="spellStart"/>
       <w:r>
         <w:rPr>
           <w:rFonts w:ascii="맑은 고딕" w:eastAsia="맑은 고딕" w:hAnsi="맑은 고딕" w:cs="Microsoft GothicNeo"/>
@@ -994,6 +1165,7 @@
         </w:rPr>
         <w:t>num</w:t>
       </w:r>
+      <w:proofErr w:type="spellEnd"/>
       <w:r>
         <w:rPr>
           <w:rFonts w:ascii="맑은 고딕" w:eastAsia="맑은 고딕" w:hAnsi="맑은 고딕" w:cs="Microsoft GothicNeo" w:hint="eastAsia"/>
@@ -1010,7 +1182,27 @@
           <w:sz w:val="21"/>
           <w:szCs w:val="36"/>
         </w:rPr>
-        <w:t>array texts[num - 1]</w:t>
+        <w:t>array texts[</w:t>
+      </w:r>
+      <w:proofErr w:type="spellStart"/>
+      <w:r>
+        <w:rPr>
+          <w:rFonts w:ascii="맑은 고딕" w:eastAsia="맑은 고딕" w:hAnsi="맑은 고딕" w:cs="Microsoft GothicNeo"/>
+          <w:bCs/>
+          <w:sz w:val="21"/>
+          <w:szCs w:val="36"/>
+        </w:rPr>
+        <w:t>num</w:t>
+      </w:r>
+      <w:proofErr w:type="spellEnd"/>
+      <w:r>
+        <w:rPr>
+          <w:rFonts w:ascii="맑은 고딕" w:eastAsia="맑은 고딕" w:hAnsi="맑은 고딕" w:cs="Microsoft GothicNeo"/>
+          <w:bCs/>
+          <w:sz w:val="21"/>
+          <w:szCs w:val="36"/>
+        </w:rPr>
+        <w:t xml:space="preserve"> - 1]</w:t>
       </w:r>
       <w:r>
         <w:rPr>
@@ -1079,15 +1271,27 @@
         </w:rPr>
         <w:t># templates/</w:t>
       </w:r>
-      <w:r>
-        <w:rPr>
-          <w:rFonts w:ascii="맑은 고딕" w:eastAsia="맑은 고딕" w:hAnsi="맑은 고딕" w:cs="Microsoft GothicNeo"/>
-          <w:b/>
-          <w:bCs/>
-          <w:sz w:val="21"/>
-          <w:szCs w:val="36"/>
-        </w:rPr>
-        <w:t>singlepage/</w:t>
+      <w:proofErr w:type="spellStart"/>
+      <w:r>
+        <w:rPr>
+          <w:rFonts w:ascii="맑은 고딕" w:eastAsia="맑은 고딕" w:hAnsi="맑은 고딕" w:cs="Microsoft GothicNeo"/>
+          <w:b/>
+          <w:bCs/>
+          <w:sz w:val="21"/>
+          <w:szCs w:val="36"/>
+        </w:rPr>
+        <w:t>singlepage</w:t>
+      </w:r>
+      <w:proofErr w:type="spellEnd"/>
+      <w:r>
+        <w:rPr>
+          <w:rFonts w:ascii="맑은 고딕" w:eastAsia="맑은 고딕" w:hAnsi="맑은 고딕" w:cs="Microsoft GothicNeo"/>
+          <w:b/>
+          <w:bCs/>
+          <w:sz w:val="21"/>
+          <w:szCs w:val="36"/>
+        </w:rPr>
+        <w:t>/</w:t>
       </w:r>
       <w:r>
         <w:rPr>
@@ -1236,6 +1440,7 @@
         </w:rPr>
         <w:t xml:space="preserve">를 </w:t>
       </w:r>
+      <w:proofErr w:type="spellStart"/>
       <w:r>
         <w:rPr>
           <w:rFonts w:ascii="맑은 고딕" w:eastAsia="맑은 고딕" w:hAnsi="맑은 고딕" w:cs="Microsoft GothicNeo"/>
@@ -1245,6 +1450,7 @@
         </w:rPr>
         <w:t>showSection</w:t>
       </w:r>
+      <w:proofErr w:type="spellEnd"/>
       <w:r>
         <w:rPr>
           <w:rFonts w:ascii="맑은 고딕" w:eastAsia="맑은 고딕" w:hAnsi="맑은 고딕" w:cs="Microsoft GothicNeo" w:hint="eastAsia"/>
@@ -1279,8 +1485,19 @@
           <w:sz w:val="21"/>
           <w:szCs w:val="36"/>
         </w:rPr>
-        <w:t xml:space="preserve"> showSection</w:t>
-      </w:r>
+        <w:t xml:space="preserve"> </w:t>
+      </w:r>
+      <w:proofErr w:type="spellStart"/>
+      <w:r>
+        <w:rPr>
+          <w:rFonts w:ascii="맑은 고딕" w:eastAsia="맑은 고딕" w:hAnsi="맑은 고딕" w:cs="Microsoft GothicNeo"/>
+          <w:bCs/>
+          <w:sz w:val="21"/>
+          <w:szCs w:val="36"/>
+        </w:rPr>
+        <w:t>showSection</w:t>
+      </w:r>
+      <w:proofErr w:type="spellEnd"/>
       <w:r>
         <w:rPr>
           <w:rFonts w:ascii="맑은 고딕" w:eastAsia="맑은 고딕" w:hAnsi="맑은 고딕" w:cs="Microsoft GothicNeo" w:hint="eastAsia"/>
@@ -1452,6 +1669,7 @@
         </w:rPr>
         <w:t xml:space="preserve">의 </w:t>
       </w:r>
+      <w:proofErr w:type="spellStart"/>
       <w:r>
         <w:rPr>
           <w:rFonts w:ascii="맑은 고딕" w:eastAsia="맑은 고딕" w:hAnsi="맑은 고딕" w:cs="Microsoft GothicNeo"/>
@@ -1461,6 +1679,7 @@
         </w:rPr>
         <w:t>innerHTML</w:t>
       </w:r>
+      <w:proofErr w:type="spellEnd"/>
       <w:r>
         <w:rPr>
           <w:rFonts w:ascii="맑은 고딕" w:eastAsia="맑은 고딕" w:hAnsi="맑은 고딕" w:cs="Microsoft GothicNeo" w:hint="eastAsia"/>
@@ -1633,7 +1852,49 @@
           <w:szCs w:val="36"/>
         </w:rPr>
         <w:lastRenderedPageBreak/>
-        <w:t>In the showSection function above, we employ the history.pushState function. This function adds a new element to our browsing hi</w:t>
+        <w:t xml:space="preserve">In the </w:t>
+      </w:r>
+      <w:proofErr w:type="spellStart"/>
+      <w:r>
+        <w:rPr>
+          <w:rFonts w:ascii="맑은 고딕" w:eastAsia="맑은 고딕" w:hAnsi="맑은 고딕" w:cs="Microsoft GothicNeo"/>
+          <w:bCs/>
+          <w:sz w:val="21"/>
+          <w:szCs w:val="36"/>
+        </w:rPr>
+        <w:t>showSection</w:t>
+      </w:r>
+      <w:proofErr w:type="spellEnd"/>
+      <w:r>
+        <w:rPr>
+          <w:rFonts w:ascii="맑은 고딕" w:eastAsia="맑은 고딕" w:hAnsi="맑은 고딕" w:cs="Microsoft GothicNeo"/>
+          <w:bCs/>
+          <w:sz w:val="21"/>
+          <w:szCs w:val="36"/>
+        </w:rPr>
+        <w:t xml:space="preserve"> function above, we employ the </w:t>
+      </w:r>
+      <w:proofErr w:type="spellStart"/>
+      <w:proofErr w:type="gramStart"/>
+      <w:r>
+        <w:rPr>
+          <w:rFonts w:ascii="맑은 고딕" w:eastAsia="맑은 고딕" w:hAnsi="맑은 고딕" w:cs="Microsoft GothicNeo"/>
+          <w:bCs/>
+          <w:sz w:val="21"/>
+          <w:szCs w:val="36"/>
+        </w:rPr>
+        <w:t>history.pushState</w:t>
+      </w:r>
+      <w:proofErr w:type="spellEnd"/>
+      <w:proofErr w:type="gramEnd"/>
+      <w:r>
+        <w:rPr>
+          <w:rFonts w:ascii="맑은 고딕" w:eastAsia="맑은 고딕" w:hAnsi="맑은 고딕" w:cs="Microsoft GothicNeo"/>
+          <w:bCs/>
+          <w:sz w:val="21"/>
+          <w:szCs w:val="36"/>
+        </w:rPr>
+        <w:t xml:space="preserve"> function. This function adds a new element to our browsing hi</w:t>
       </w:r>
       <w:r>
         <w:rPr>
@@ -1764,18 +2025,39 @@
           <w:sz w:val="21"/>
           <w:szCs w:val="36"/>
         </w:rPr>
-        <w:t>The other change we make in the above JavaScript is in setting the onpopstate parameter, which specifies what we should do when the user clicks the back arrow. In this case, we want to show the previous section when the button is pressed. Now, the site looks a little more user-friendly:</w:t>
-      </w:r>
-    </w:p>
-    <w:p>
-      <w:pPr>
-        <w:rPr>
-          <w:rFonts w:ascii="맑은 고딕" w:eastAsia="맑은 고딕" w:hAnsi="맑은 고딕" w:cs="Microsoft GothicNeo"/>
-          <w:bCs/>
-          <w:sz w:val="21"/>
-          <w:szCs w:val="36"/>
-        </w:rPr>
-      </w:pPr>
+        <w:t xml:space="preserve">The other change we make in the above JavaScript is in setting the </w:t>
+      </w:r>
+      <w:proofErr w:type="spellStart"/>
+      <w:r>
+        <w:rPr>
+          <w:rFonts w:ascii="맑은 고딕" w:eastAsia="맑은 고딕" w:hAnsi="맑은 고딕" w:cs="Microsoft GothicNeo"/>
+          <w:bCs/>
+          <w:sz w:val="21"/>
+          <w:szCs w:val="36"/>
+        </w:rPr>
+        <w:t>onpopstate</w:t>
+      </w:r>
+      <w:proofErr w:type="spellEnd"/>
+      <w:r>
+        <w:rPr>
+          <w:rFonts w:ascii="맑은 고딕" w:eastAsia="맑은 고딕" w:hAnsi="맑은 고딕" w:cs="Microsoft GothicNeo"/>
+          <w:bCs/>
+          <w:sz w:val="21"/>
+          <w:szCs w:val="36"/>
+        </w:rPr>
+        <w:t xml:space="preserve"> parameter, which specifies what we should do when the user clicks the back arrow. In this case, we want to show the previous section when the button is pressed. Now, the site looks a little more user-friendly:</w:t>
+      </w:r>
+    </w:p>
+    <w:p>
+      <w:pPr>
+        <w:rPr>
+          <w:rFonts w:ascii="맑은 고딕" w:eastAsia="맑은 고딕" w:hAnsi="맑은 고딕" w:cs="Microsoft GothicNeo"/>
+          <w:bCs/>
+          <w:sz w:val="21"/>
+          <w:szCs w:val="36"/>
+        </w:rPr>
+      </w:pPr>
+      <w:proofErr w:type="spellStart"/>
       <w:r>
         <w:rPr>
           <w:rFonts w:ascii="맑은 고딕" w:eastAsia="맑은 고딕" w:hAnsi="맑은 고딕" w:cs="Microsoft GothicNeo"/>
@@ -1785,6 +2067,7 @@
         </w:rPr>
         <w:t>history.pushState</w:t>
       </w:r>
+      <w:proofErr w:type="spellEnd"/>
       <w:r>
         <w:rPr>
           <w:rFonts w:ascii="맑은 고딕" w:eastAsia="맑은 고딕" w:hAnsi="맑은 고딕" w:cs="Microsoft GothicNeo" w:hint="eastAsia"/>
@@ -1801,8 +2084,19 @@
           <w:sz w:val="21"/>
           <w:szCs w:val="36"/>
         </w:rPr>
-        <w:t>state, title, url</w:t>
-      </w:r>
+        <w:t xml:space="preserve">state, title, </w:t>
+      </w:r>
+      <w:proofErr w:type="spellStart"/>
+      <w:r>
+        <w:rPr>
+          <w:rFonts w:ascii="맑은 고딕" w:eastAsia="맑은 고딕" w:hAnsi="맑은 고딕" w:cs="Microsoft GothicNeo"/>
+          <w:bCs/>
+          <w:sz w:val="21"/>
+          <w:szCs w:val="36"/>
+        </w:rPr>
+        <w:t>url</w:t>
+      </w:r>
+      <w:proofErr w:type="spellEnd"/>
       <w:r>
         <w:rPr>
           <w:rFonts w:ascii="맑은 고딕" w:eastAsia="맑은 고딕" w:hAnsi="맑은 고딕" w:cs="Microsoft GothicNeo" w:hint="eastAsia"/>
@@ -1920,14 +2214,27 @@
           <w:szCs w:val="36"/>
         </w:rPr>
       </w:pPr>
-      <w:r>
-        <w:rPr>
-          <w:rFonts w:ascii="맑은 고딕" w:eastAsia="맑은 고딕" w:hAnsi="맑은 고딕" w:cs="Microsoft GothicNeo"/>
-          <w:bCs/>
-          <w:sz w:val="21"/>
-          <w:szCs w:val="36"/>
-        </w:rPr>
-        <w:t>window.innerWidth: Width of window in pixels</w:t>
+      <w:proofErr w:type="spellStart"/>
+      <w:proofErr w:type="gramStart"/>
+      <w:r>
+        <w:rPr>
+          <w:rFonts w:ascii="맑은 고딕" w:eastAsia="맑은 고딕" w:hAnsi="맑은 고딕" w:cs="Microsoft GothicNeo"/>
+          <w:bCs/>
+          <w:sz w:val="21"/>
+          <w:szCs w:val="36"/>
+        </w:rPr>
+        <w:t>window.innerWidth</w:t>
+      </w:r>
+      <w:proofErr w:type="spellEnd"/>
+      <w:proofErr w:type="gramEnd"/>
+      <w:r>
+        <w:rPr>
+          <w:rFonts w:ascii="맑은 고딕" w:eastAsia="맑은 고딕" w:hAnsi="맑은 고딕" w:cs="Microsoft GothicNeo"/>
+          <w:bCs/>
+          <w:sz w:val="21"/>
+          <w:szCs w:val="36"/>
+        </w:rPr>
+        <w:t>: Width of window in pixels</w:t>
       </w:r>
     </w:p>
     <w:p>
@@ -1945,14 +2252,27 @@
           <w:szCs w:val="36"/>
         </w:rPr>
       </w:pPr>
-      <w:r>
-        <w:rPr>
-          <w:rFonts w:ascii="맑은 고딕" w:eastAsia="맑은 고딕" w:hAnsi="맑은 고딕" w:cs="Microsoft GothicNeo"/>
-          <w:bCs/>
-          <w:sz w:val="21"/>
-          <w:szCs w:val="36"/>
-        </w:rPr>
-        <w:t>window.innerHeight: Height of window in pixels</w:t>
+      <w:proofErr w:type="spellStart"/>
+      <w:proofErr w:type="gramStart"/>
+      <w:r>
+        <w:rPr>
+          <w:rFonts w:ascii="맑은 고딕" w:eastAsia="맑은 고딕" w:hAnsi="맑은 고딕" w:cs="Microsoft GothicNeo"/>
+          <w:bCs/>
+          <w:sz w:val="21"/>
+          <w:szCs w:val="36"/>
+        </w:rPr>
+        <w:t>window.innerHeight</w:t>
+      </w:r>
+      <w:proofErr w:type="spellEnd"/>
+      <w:proofErr w:type="gramEnd"/>
+      <w:r>
+        <w:rPr>
+          <w:rFonts w:ascii="맑은 고딕" w:eastAsia="맑은 고딕" w:hAnsi="맑은 고딕" w:cs="Microsoft GothicNeo"/>
+          <w:bCs/>
+          <w:sz w:val="21"/>
+          <w:szCs w:val="36"/>
+        </w:rPr>
+        <w:t>: Height of window in pixels</w:t>
       </w:r>
     </w:p>
     <w:p>
@@ -1970,14 +2290,27 @@
           <w:szCs w:val="36"/>
         </w:rPr>
       </w:pPr>
-      <w:r>
-        <w:rPr>
-          <w:rFonts w:ascii="맑은 고딕" w:eastAsia="맑은 고딕" w:hAnsi="맑은 고딕" w:cs="Microsoft GothicNeo"/>
-          <w:bCs/>
-          <w:sz w:val="21"/>
-          <w:szCs w:val="36"/>
-        </w:rPr>
-        <w:t>window.scrollY: How many pixels we have scrolled from the top of the page</w:t>
+      <w:proofErr w:type="spellStart"/>
+      <w:proofErr w:type="gramStart"/>
+      <w:r>
+        <w:rPr>
+          <w:rFonts w:ascii="맑은 고딕" w:eastAsia="맑은 고딕" w:hAnsi="맑은 고딕" w:cs="Microsoft GothicNeo"/>
+          <w:bCs/>
+          <w:sz w:val="21"/>
+          <w:szCs w:val="36"/>
+        </w:rPr>
+        <w:t>window.scrollY</w:t>
+      </w:r>
+      <w:proofErr w:type="spellEnd"/>
+      <w:proofErr w:type="gramEnd"/>
+      <w:r>
+        <w:rPr>
+          <w:rFonts w:ascii="맑은 고딕" w:eastAsia="맑은 고딕" w:hAnsi="맑은 고딕" w:cs="Microsoft GothicNeo"/>
+          <w:bCs/>
+          <w:sz w:val="21"/>
+          <w:szCs w:val="36"/>
+        </w:rPr>
+        <w:t>: How many pixels we have scrolled from the top of the page</w:t>
       </w:r>
     </w:p>
     <w:p>
@@ -1995,14 +2328,36 @@
           <w:szCs w:val="36"/>
         </w:rPr>
       </w:pPr>
-      <w:r>
-        <w:rPr>
-          <w:rFonts w:ascii="맑은 고딕" w:eastAsia="맑은 고딕" w:hAnsi="맑은 고딕" w:cs="Microsoft GothicNeo"/>
-          <w:bCs/>
-          <w:sz w:val="21"/>
-          <w:szCs w:val="36"/>
-        </w:rPr>
-        <w:t>document.body.offsetHeight: The height in pixels of the entire document.</w:t>
+      <w:proofErr w:type="spellStart"/>
+      <w:proofErr w:type="gramStart"/>
+      <w:r>
+        <w:rPr>
+          <w:rFonts w:ascii="맑은 고딕" w:eastAsia="맑은 고딕" w:hAnsi="맑은 고딕" w:cs="Microsoft GothicNeo"/>
+          <w:bCs/>
+          <w:sz w:val="21"/>
+          <w:szCs w:val="36"/>
+        </w:rPr>
+        <w:t>document.body</w:t>
+      </w:r>
+      <w:proofErr w:type="gramEnd"/>
+      <w:r>
+        <w:rPr>
+          <w:rFonts w:ascii="맑은 고딕" w:eastAsia="맑은 고딕" w:hAnsi="맑은 고딕" w:cs="Microsoft GothicNeo"/>
+          <w:bCs/>
+          <w:sz w:val="21"/>
+          <w:szCs w:val="36"/>
+        </w:rPr>
+        <w:t>.offsetHeight</w:t>
+      </w:r>
+      <w:proofErr w:type="spellEnd"/>
+      <w:r>
+        <w:rPr>
+          <w:rFonts w:ascii="맑은 고딕" w:eastAsia="맑은 고딕" w:hAnsi="맑은 고딕" w:cs="Microsoft GothicNeo"/>
+          <w:bCs/>
+          <w:sz w:val="21"/>
+          <w:szCs w:val="36"/>
+        </w:rPr>
+        <w:t>: The height in pixels of the entire document.</w:t>
       </w:r>
     </w:p>
     <w:p>
@@ -2039,7 +2394,27 @@
           <w:sz w:val="21"/>
           <w:szCs w:val="36"/>
         </w:rPr>
-        <w:t>, for example, will change the backgroud color to green when we reach the bottom of a page:</w:t>
+        <w:t xml:space="preserve">, for example, will change the </w:t>
+      </w:r>
+      <w:proofErr w:type="spellStart"/>
+      <w:r>
+        <w:rPr>
+          <w:rFonts w:ascii="맑은 고딕" w:eastAsia="맑은 고딕" w:hAnsi="맑은 고딕" w:cs="Microsoft GothicNeo"/>
+          <w:bCs/>
+          <w:sz w:val="21"/>
+          <w:szCs w:val="36"/>
+        </w:rPr>
+        <w:t>backgroud</w:t>
+      </w:r>
+      <w:proofErr w:type="spellEnd"/>
+      <w:r>
+        <w:rPr>
+          <w:rFonts w:ascii="맑은 고딕" w:eastAsia="맑은 고딕" w:hAnsi="맑은 고딕" w:cs="Microsoft GothicNeo"/>
+          <w:bCs/>
+          <w:sz w:val="21"/>
+          <w:szCs w:val="36"/>
+        </w:rPr>
+        <w:t xml:space="preserve"> color to green when we reach the bottom of a page:</w:t>
       </w:r>
     </w:p>
     <w:p>
@@ -2068,16 +2443,17 @@
     <w:p>
       <w:pPr>
         <w:rPr>
-          <w:rFonts w:ascii="맑은 고딕" w:eastAsia="맑은 고딕" w:hAnsi="맑은 고딕" w:cs="Microsoft GothicNeo" w:hint="eastAsia"/>
-          <w:bCs/>
-          <w:sz w:val="21"/>
-          <w:szCs w:val="36"/>
-        </w:rPr>
-      </w:pPr>
-      <w:r>
-        <w:rPr>
-          <w:rFonts w:ascii="맑은 고딕" w:eastAsia="맑은 고딕" w:hAnsi="맑은 고딕" w:cs="Microsoft GothicNeo"/>
-          <w:bCs/>
+          <w:rFonts w:ascii="맑은 고딕" w:eastAsia="맑은 고딕" w:hAnsi="맑은 고딕" w:cs="Microsoft GothicNeo"/>
+          <w:bCs/>
+          <w:sz w:val="21"/>
+          <w:szCs w:val="36"/>
+        </w:rPr>
+      </w:pPr>
+      <w:r>
+        <w:rPr>
+          <w:rFonts w:ascii="맑은 고딕" w:eastAsia="맑은 고딕" w:hAnsi="맑은 고딕" w:cs="Microsoft GothicNeo"/>
+          <w:bCs/>
+          <w:noProof/>
           <w:sz w:val="21"/>
           <w:szCs w:val="36"/>
         </w:rPr>
@@ -2119,6 +2495,3141 @@
         </w:drawing>
       </w:r>
     </w:p>
+    <w:p>
+      <w:pPr>
+        <w:rPr>
+          <w:rFonts w:ascii="맑은 고딕" w:eastAsia="맑은 고딕" w:hAnsi="맑은 고딕" w:cs="Microsoft GothicNeo"/>
+          <w:bCs/>
+          <w:sz w:val="21"/>
+          <w:szCs w:val="36"/>
+        </w:rPr>
+      </w:pPr>
+    </w:p>
+    <w:p>
+      <w:pPr>
+        <w:rPr>
+          <w:rFonts w:ascii="맑은 고딕" w:eastAsia="맑은 고딕" w:hAnsi="맑은 고딕" w:cs="Microsoft GothicNeo"/>
+          <w:b/>
+          <w:bCs/>
+          <w:sz w:val="24"/>
+          <w:szCs w:val="36"/>
+        </w:rPr>
+      </w:pPr>
+      <w:r>
+        <w:rPr>
+          <w:rFonts w:ascii="맑은 고딕" w:eastAsia="맑은 고딕" w:hAnsi="맑은 고딕" w:cs="Microsoft GothicNeo" w:hint="eastAsia"/>
+          <w:b/>
+          <w:bCs/>
+          <w:sz w:val="24"/>
+          <w:szCs w:val="36"/>
+        </w:rPr>
+        <w:t>Infinite Scroll</w:t>
+      </w:r>
+    </w:p>
+    <w:p>
+      <w:pPr>
+        <w:rPr>
+          <w:rFonts w:ascii="맑은 고딕" w:eastAsia="맑은 고딕" w:hAnsi="맑은 고딕" w:cs="Microsoft GothicNeo"/>
+          <w:bCs/>
+          <w:sz w:val="21"/>
+          <w:szCs w:val="36"/>
+        </w:rPr>
+      </w:pPr>
+      <w:r>
+        <w:rPr>
+          <w:rFonts w:ascii="맑은 고딕" w:eastAsia="맑은 고딕" w:hAnsi="맑은 고딕" w:cs="Microsoft GothicNeo"/>
+          <w:bCs/>
+          <w:sz w:val="21"/>
+          <w:szCs w:val="36"/>
+        </w:rPr>
+        <w:t>if you’re on a social media site, you don’t want to have to load all posts at once, you might want to load the first ten, and then when the user reaches the bottom, load the next ten.</w:t>
+      </w:r>
+    </w:p>
+    <w:p>
+      <w:pPr>
+        <w:rPr>
+          <w:rFonts w:ascii="맑은 고딕" w:eastAsia="맑은 고딕" w:hAnsi="맑은 고딕" w:cs="Microsoft GothicNeo"/>
+          <w:b/>
+          <w:bCs/>
+          <w:sz w:val="21"/>
+          <w:szCs w:val="36"/>
+        </w:rPr>
+      </w:pPr>
+      <w:r>
+        <w:rPr>
+          <w:rFonts w:ascii="맑은 고딕" w:eastAsia="맑은 고딕" w:hAnsi="맑은 고딕" w:cs="Microsoft GothicNeo"/>
+          <w:b/>
+          <w:bCs/>
+          <w:sz w:val="21"/>
+          <w:szCs w:val="36"/>
+        </w:rPr>
+        <w:t xml:space="preserve"># </w:t>
+      </w:r>
+      <w:r>
+        <w:rPr>
+          <w:rFonts w:ascii="맑은 고딕" w:eastAsia="맑은 고딕" w:hAnsi="맑은 고딕" w:cs="Microsoft GothicNeo" w:hint="eastAsia"/>
+          <w:b/>
+          <w:bCs/>
+          <w:sz w:val="21"/>
+          <w:szCs w:val="36"/>
+        </w:rPr>
+        <w:t>u</w:t>
+      </w:r>
+      <w:r>
+        <w:rPr>
+          <w:rFonts w:ascii="맑은 고딕" w:eastAsia="맑은 고딕" w:hAnsi="맑은 고딕" w:cs="Microsoft GothicNeo"/>
+          <w:b/>
+          <w:bCs/>
+          <w:sz w:val="21"/>
+          <w:szCs w:val="36"/>
+        </w:rPr>
+        <w:t>rl</w:t>
+      </w:r>
+      <w:r>
+        <w:rPr>
+          <w:rFonts w:ascii="맑은 고딕" w:eastAsia="맑은 고딕" w:hAnsi="맑은 고딕" w:cs="Microsoft GothicNeo"/>
+          <w:b/>
+          <w:bCs/>
+          <w:sz w:val="21"/>
+          <w:szCs w:val="36"/>
+        </w:rPr>
+        <w:t>s.py</w:t>
+      </w:r>
+    </w:p>
+    <w:p>
+      <w:pPr>
+        <w:rPr>
+          <w:rFonts w:ascii="맑은 고딕" w:eastAsia="맑은 고딕" w:hAnsi="맑은 고딕" w:cs="Microsoft GothicNeo"/>
+          <w:b/>
+          <w:bCs/>
+          <w:sz w:val="21"/>
+          <w:szCs w:val="36"/>
+        </w:rPr>
+      </w:pPr>
+      <w:r>
+        <w:rPr>
+          <w:rFonts w:ascii="맑은 고딕" w:eastAsia="맑은 고딕" w:hAnsi="맑은 고딕" w:cs="Microsoft GothicNeo"/>
+          <w:b/>
+          <w:bCs/>
+          <w:sz w:val="21"/>
+          <w:szCs w:val="36"/>
+        </w:rPr>
+        <w:drawing>
+          <wp:inline distT="0" distB="0" distL="0" distR="0" wp14:anchorId="1BFDC0D6" wp14:editId="70DB9699">
+            <wp:extent cx="3496163" cy="1581371"/>
+            <wp:effectExtent l="0" t="0" r="0" b="0"/>
+            <wp:docPr id="8" name="그림 8"/>
+            <wp:cNvGraphicFramePr>
+              <a:graphicFrameLocks xmlns:a="http://schemas.openxmlformats.org/drawingml/2006/main" noChangeAspect="1"/>
+            </wp:cNvGraphicFramePr>
+            <a:graphic xmlns:a="http://schemas.openxmlformats.org/drawingml/2006/main">
+              <a:graphicData uri="http://schemas.openxmlformats.org/drawingml/2006/picture">
+                <pic:pic xmlns:pic="http://schemas.openxmlformats.org/drawingml/2006/picture">
+                  <pic:nvPicPr>
+                    <pic:cNvPr id="1" name=""/>
+                    <pic:cNvPicPr/>
+                  </pic:nvPicPr>
+                  <pic:blipFill>
+                    <a:blip r:embed="rId15"/>
+                    <a:stretch>
+                      <a:fillRect/>
+                    </a:stretch>
+                  </pic:blipFill>
+                  <pic:spPr>
+                    <a:xfrm>
+                      <a:off x="0" y="0"/>
+                      <a:ext cx="3496163" cy="1581371"/>
+                    </a:xfrm>
+                    <a:prstGeom prst="rect">
+                      <a:avLst/>
+                    </a:prstGeom>
+                  </pic:spPr>
+                </pic:pic>
+              </a:graphicData>
+            </a:graphic>
+          </wp:inline>
+        </w:drawing>
+      </w:r>
+    </w:p>
+    <w:p>
+      <w:pPr>
+        <w:rPr>
+          <w:rFonts w:ascii="맑은 고딕" w:eastAsia="맑은 고딕" w:hAnsi="맑은 고딕" w:cs="Microsoft GothicNeo"/>
+          <w:b/>
+          <w:bCs/>
+          <w:sz w:val="21"/>
+          <w:szCs w:val="36"/>
+        </w:rPr>
+      </w:pPr>
+      <w:r>
+        <w:rPr>
+          <w:rFonts w:ascii="맑은 고딕" w:eastAsia="맑은 고딕" w:hAnsi="맑은 고딕" w:cs="Microsoft GothicNeo" w:hint="eastAsia"/>
+          <w:b/>
+          <w:bCs/>
+          <w:sz w:val="21"/>
+          <w:szCs w:val="36"/>
+        </w:rPr>
+        <w:t>#</w:t>
+      </w:r>
+      <w:r>
+        <w:rPr>
+          <w:rFonts w:ascii="맑은 고딕" w:eastAsia="맑은 고딕" w:hAnsi="맑은 고딕" w:cs="Microsoft GothicNeo"/>
+          <w:b/>
+          <w:bCs/>
+          <w:sz w:val="21"/>
+          <w:szCs w:val="36"/>
+        </w:rPr>
+        <w:t xml:space="preserve"> views.py</w:t>
+      </w:r>
+    </w:p>
+    <w:p>
+      <w:pPr>
+        <w:rPr>
+          <w:rFonts w:ascii="맑은 고딕" w:eastAsia="맑은 고딕" w:hAnsi="맑은 고딕" w:cs="Microsoft GothicNeo"/>
+          <w:b/>
+          <w:bCs/>
+          <w:sz w:val="21"/>
+          <w:szCs w:val="36"/>
+        </w:rPr>
+      </w:pPr>
+      <w:r>
+        <w:rPr>
+          <w:rFonts w:ascii="맑은 고딕" w:eastAsia="맑은 고딕" w:hAnsi="맑은 고딕" w:cs="Microsoft GothicNeo"/>
+          <w:b/>
+          <w:bCs/>
+          <w:sz w:val="21"/>
+          <w:szCs w:val="36"/>
+        </w:rPr>
+        <w:drawing>
+          <wp:inline distT="0" distB="0" distL="0" distR="0" wp14:anchorId="718782E9" wp14:editId="75D23460">
+            <wp:extent cx="3194030" cy="3805650"/>
+            <wp:effectExtent l="0" t="0" r="6985" b="4445"/>
+            <wp:docPr id="9" name="그림 9"/>
+            <wp:cNvGraphicFramePr>
+              <a:graphicFrameLocks xmlns:a="http://schemas.openxmlformats.org/drawingml/2006/main" noChangeAspect="1"/>
+            </wp:cNvGraphicFramePr>
+            <a:graphic xmlns:a="http://schemas.openxmlformats.org/drawingml/2006/main">
+              <a:graphicData uri="http://schemas.openxmlformats.org/drawingml/2006/picture">
+                <pic:pic xmlns:pic="http://schemas.openxmlformats.org/drawingml/2006/picture">
+                  <pic:nvPicPr>
+                    <pic:cNvPr id="1" name=""/>
+                    <pic:cNvPicPr/>
+                  </pic:nvPicPr>
+                  <pic:blipFill>
+                    <a:blip r:embed="rId16"/>
+                    <a:stretch>
+                      <a:fillRect/>
+                    </a:stretch>
+                  </pic:blipFill>
+                  <pic:spPr>
+                    <a:xfrm>
+                      <a:off x="0" y="0"/>
+                      <a:ext cx="3204786" cy="3818466"/>
+                    </a:xfrm>
+                    <a:prstGeom prst="rect">
+                      <a:avLst/>
+                    </a:prstGeom>
+                  </pic:spPr>
+                </pic:pic>
+              </a:graphicData>
+            </a:graphic>
+          </wp:inline>
+        </w:drawing>
+      </w:r>
+    </w:p>
+    <w:p>
+      <w:pPr>
+        <w:rPr>
+          <w:rFonts w:ascii="맑은 고딕" w:eastAsia="맑은 고딕" w:hAnsi="맑은 고딕" w:cs="Microsoft GothicNeo"/>
+          <w:b/>
+          <w:bCs/>
+          <w:sz w:val="21"/>
+          <w:szCs w:val="36"/>
+        </w:rPr>
+      </w:pPr>
+      <w:r>
+        <w:rPr>
+          <w:rFonts w:ascii="맑은 고딕" w:eastAsia="맑은 고딕" w:hAnsi="맑은 고딕" w:cs="Microsoft GothicNeo" w:hint="eastAsia"/>
+          <w:b/>
+          <w:bCs/>
+          <w:sz w:val="21"/>
+          <w:szCs w:val="36"/>
+        </w:rPr>
+        <w:lastRenderedPageBreak/>
+        <w:t>#</w:t>
+      </w:r>
+      <w:r>
+        <w:rPr>
+          <w:rFonts w:ascii="맑은 고딕" w:eastAsia="맑은 고딕" w:hAnsi="맑은 고딕" w:cs="Microsoft GothicNeo"/>
+          <w:b/>
+          <w:bCs/>
+          <w:sz w:val="21"/>
+          <w:szCs w:val="36"/>
+        </w:rPr>
+        <w:t xml:space="preserve"> index.html</w:t>
+      </w:r>
+    </w:p>
+    <w:p>
+      <w:pPr>
+        <w:rPr>
+          <w:rFonts w:ascii="맑은 고딕" w:eastAsia="맑은 고딕" w:hAnsi="맑은 고딕" w:cs="Microsoft GothicNeo"/>
+          <w:b/>
+          <w:bCs/>
+          <w:sz w:val="21"/>
+          <w:szCs w:val="36"/>
+        </w:rPr>
+      </w:pPr>
+      <w:r>
+        <w:rPr>
+          <w:rFonts w:ascii="맑은 고딕" w:eastAsia="맑은 고딕" w:hAnsi="맑은 고딕" w:cs="Microsoft GothicNeo" w:hint="eastAsia"/>
+          <w:b/>
+          <w:bCs/>
+          <w:sz w:val="21"/>
+          <w:szCs w:val="36"/>
+        </w:rPr>
+        <w:pict w14:anchorId="2A4B361D">
+          <v:shape id="_x0000_i1026" type="#_x0000_t75" style="width:523pt;height:728.15pt">
+            <v:imagedata r:id="rId17" o:title="code"/>
+          </v:shape>
+        </w:pict>
+      </w:r>
+    </w:p>
+    <w:p>
+      <w:pPr>
+        <w:rPr>
+          <w:rFonts w:ascii="맑은 고딕" w:eastAsia="맑은 고딕" w:hAnsi="맑은 고딕" w:cs="Microsoft GothicNeo"/>
+          <w:bCs/>
+          <w:sz w:val="21"/>
+          <w:szCs w:val="36"/>
+        </w:rPr>
+      </w:pPr>
+      <w:r>
+        <w:rPr>
+          <w:rFonts w:ascii="맑은 고딕" w:eastAsia="맑은 고딕" w:hAnsi="맑은 고딕" w:cs="Microsoft GothicNeo" w:hint="eastAsia"/>
+          <w:bCs/>
+          <w:sz w:val="21"/>
+          <w:szCs w:val="36"/>
+        </w:rPr>
+        <w:lastRenderedPageBreak/>
+        <w:t xml:space="preserve">스크롤해서 </w:t>
+      </w:r>
+      <w:proofErr w:type="spellStart"/>
+      <w:r>
+        <w:rPr>
+          <w:rFonts w:ascii="맑은 고딕" w:eastAsia="맑은 고딕" w:hAnsi="맑은 고딕" w:cs="Microsoft GothicNeo"/>
+          <w:bCs/>
+          <w:sz w:val="21"/>
+          <w:szCs w:val="36"/>
+        </w:rPr>
+        <w:t>scrollY</w:t>
+      </w:r>
+      <w:proofErr w:type="spellEnd"/>
+      <w:r>
+        <w:rPr>
+          <w:rFonts w:ascii="맑은 고딕" w:eastAsia="맑은 고딕" w:hAnsi="맑은 고딕" w:cs="Microsoft GothicNeo"/>
+          <w:bCs/>
+          <w:sz w:val="21"/>
+          <w:szCs w:val="36"/>
+        </w:rPr>
+        <w:t xml:space="preserve"> </w:t>
+      </w:r>
+      <w:r>
+        <w:rPr>
+          <w:rFonts w:ascii="맑은 고딕" w:eastAsia="맑은 고딕" w:hAnsi="맑은 고딕" w:cs="Microsoft GothicNeo" w:hint="eastAsia"/>
+          <w:bCs/>
+          <w:sz w:val="21"/>
+          <w:szCs w:val="36"/>
+        </w:rPr>
+        <w:t xml:space="preserve">좌표가 </w:t>
+      </w:r>
+      <w:r>
+        <w:rPr>
+          <w:rFonts w:ascii="맑은 고딕" w:eastAsia="맑은 고딕" w:hAnsi="맑은 고딕" w:cs="Microsoft GothicNeo"/>
+          <w:bCs/>
+          <w:sz w:val="21"/>
+          <w:szCs w:val="36"/>
+        </w:rPr>
+        <w:t xml:space="preserve">window </w:t>
+      </w:r>
+      <w:proofErr w:type="spellStart"/>
+      <w:r>
+        <w:rPr>
+          <w:rFonts w:ascii="맑은 고딕" w:eastAsia="맑은 고딕" w:hAnsi="맑은 고딕" w:cs="Microsoft GothicNeo" w:hint="eastAsia"/>
+          <w:bCs/>
+          <w:sz w:val="21"/>
+          <w:szCs w:val="36"/>
+        </w:rPr>
+        <w:t>최하단에</w:t>
+      </w:r>
+      <w:proofErr w:type="spellEnd"/>
+      <w:r>
+        <w:rPr>
+          <w:rFonts w:ascii="맑은 고딕" w:eastAsia="맑은 고딕" w:hAnsi="맑은 고딕" w:cs="Microsoft GothicNeo" w:hint="eastAsia"/>
+          <w:bCs/>
+          <w:sz w:val="21"/>
+          <w:szCs w:val="36"/>
+        </w:rPr>
+        <w:t xml:space="preserve"> 닿으면 새로운 </w:t>
+      </w:r>
+      <w:r>
+        <w:rPr>
+          <w:rFonts w:ascii="맑은 고딕" w:eastAsia="맑은 고딕" w:hAnsi="맑은 고딕" w:cs="Microsoft GothicNeo"/>
+          <w:bCs/>
+          <w:sz w:val="21"/>
+          <w:szCs w:val="36"/>
+        </w:rPr>
+        <w:t xml:space="preserve">post </w:t>
+      </w:r>
+      <w:r>
+        <w:rPr>
+          <w:rFonts w:ascii="맑은 고딕" w:eastAsia="맑은 고딕" w:hAnsi="맑은 고딕" w:cs="Microsoft GothicNeo" w:hint="eastAsia"/>
+          <w:bCs/>
+          <w:sz w:val="21"/>
+          <w:szCs w:val="36"/>
+        </w:rPr>
+        <w:t>생성.</w:t>
+      </w:r>
+    </w:p>
+    <w:p>
+      <w:pPr>
+        <w:rPr>
+          <w:rFonts w:ascii="맑은 고딕" w:eastAsia="맑은 고딕" w:hAnsi="맑은 고딕" w:cs="Microsoft GothicNeo"/>
+          <w:bCs/>
+          <w:sz w:val="21"/>
+          <w:szCs w:val="36"/>
+        </w:rPr>
+      </w:pPr>
+      <w:r>
+        <w:rPr>
+          <w:rFonts w:ascii="맑은 고딕" w:eastAsia="맑은 고딕" w:hAnsi="맑은 고딕" w:cs="Microsoft GothicNeo"/>
+          <w:bCs/>
+          <w:sz w:val="21"/>
+          <w:szCs w:val="36"/>
+        </w:rPr>
+        <w:t xml:space="preserve">Notice that the posts view requires two arguments: a start point and an end point. In this view, we’ve created our own API, which we can test out by visiting the </w:t>
+      </w:r>
+      <w:proofErr w:type="spellStart"/>
+      <w:r>
+        <w:rPr>
+          <w:rFonts w:ascii="맑은 고딕" w:eastAsia="맑은 고딕" w:hAnsi="맑은 고딕" w:cs="Microsoft GothicNeo"/>
+          <w:bCs/>
+          <w:sz w:val="21"/>
+          <w:szCs w:val="36"/>
+        </w:rPr>
+        <w:t>url</w:t>
+      </w:r>
+      <w:proofErr w:type="spellEnd"/>
+      <w:r>
+        <w:rPr>
+          <w:rFonts w:ascii="맑은 고딕" w:eastAsia="맑은 고딕" w:hAnsi="맑은 고딕" w:cs="Microsoft GothicNeo"/>
+          <w:bCs/>
+          <w:sz w:val="21"/>
+          <w:szCs w:val="36"/>
+        </w:rPr>
+        <w:t xml:space="preserve"> localhost:8000/</w:t>
+      </w:r>
+      <w:proofErr w:type="spellStart"/>
+      <w:proofErr w:type="gramStart"/>
+      <w:r>
+        <w:rPr>
+          <w:rFonts w:ascii="맑은 고딕" w:eastAsia="맑은 고딕" w:hAnsi="맑은 고딕" w:cs="Microsoft GothicNeo"/>
+          <w:bCs/>
+          <w:sz w:val="21"/>
+          <w:szCs w:val="36"/>
+        </w:rPr>
+        <w:t>posts?start</w:t>
+      </w:r>
+      <w:proofErr w:type="spellEnd"/>
+      <w:proofErr w:type="gramEnd"/>
+      <w:r>
+        <w:rPr>
+          <w:rFonts w:ascii="맑은 고딕" w:eastAsia="맑은 고딕" w:hAnsi="맑은 고딕" w:cs="Microsoft GothicNeo"/>
+          <w:bCs/>
+          <w:sz w:val="21"/>
+          <w:szCs w:val="36"/>
+        </w:rPr>
+        <w:t>=10&amp;end=15, which returns the following JSON:</w:t>
+      </w:r>
+    </w:p>
+    <w:p>
+      <w:pPr>
+        <w:rPr>
+          <w:rFonts w:ascii="맑은 고딕" w:eastAsia="맑은 고딕" w:hAnsi="맑은 고딕" w:cs="Microsoft GothicNeo"/>
+          <w:bCs/>
+          <w:sz w:val="21"/>
+          <w:szCs w:val="36"/>
+        </w:rPr>
+      </w:pPr>
+      <w:r>
+        <w:rPr>
+          <w:rFonts w:ascii="맑은 고딕" w:eastAsia="맑은 고딕" w:hAnsi="맑은 고딕" w:cs="Microsoft GothicNeo"/>
+          <w:bCs/>
+          <w:sz w:val="21"/>
+          <w:szCs w:val="36"/>
+        </w:rPr>
+        <w:drawing>
+          <wp:inline distT="0" distB="0" distL="0" distR="0" wp14:anchorId="1D874C96" wp14:editId="6A91C89E">
+            <wp:extent cx="1448002" cy="2019582"/>
+            <wp:effectExtent l="0" t="0" r="0" b="0"/>
+            <wp:docPr id="10" name="그림 10"/>
+            <wp:cNvGraphicFramePr>
+              <a:graphicFrameLocks xmlns:a="http://schemas.openxmlformats.org/drawingml/2006/main" noChangeAspect="1"/>
+            </wp:cNvGraphicFramePr>
+            <a:graphic xmlns:a="http://schemas.openxmlformats.org/drawingml/2006/main">
+              <a:graphicData uri="http://schemas.openxmlformats.org/drawingml/2006/picture">
+                <pic:pic xmlns:pic="http://schemas.openxmlformats.org/drawingml/2006/picture">
+                  <pic:nvPicPr>
+                    <pic:cNvPr id="1" name=""/>
+                    <pic:cNvPicPr/>
+                  </pic:nvPicPr>
+                  <pic:blipFill>
+                    <a:blip r:embed="rId18"/>
+                    <a:stretch>
+                      <a:fillRect/>
+                    </a:stretch>
+                  </pic:blipFill>
+                  <pic:spPr>
+                    <a:xfrm>
+                      <a:off x="0" y="0"/>
+                      <a:ext cx="1448002" cy="2019582"/>
+                    </a:xfrm>
+                    <a:prstGeom prst="rect">
+                      <a:avLst/>
+                    </a:prstGeom>
+                  </pic:spPr>
+                </pic:pic>
+              </a:graphicData>
+            </a:graphic>
+          </wp:inline>
+        </w:drawing>
+      </w:r>
+    </w:p>
+    <w:p>
+      <w:pPr>
+        <w:rPr>
+          <w:rFonts w:ascii="맑은 고딕" w:eastAsia="맑은 고딕" w:hAnsi="맑은 고딕" w:cs="Microsoft GothicNeo"/>
+          <w:bCs/>
+          <w:sz w:val="21"/>
+          <w:szCs w:val="36"/>
+        </w:rPr>
+      </w:pPr>
+      <w:r>
+        <w:rPr>
+          <w:rFonts w:ascii="맑은 고딕" w:eastAsia="맑은 고딕" w:hAnsi="맑은 고딕" w:cs="Microsoft GothicNeo" w:hint="eastAsia"/>
+          <w:bCs/>
+          <w:sz w:val="21"/>
+          <w:szCs w:val="36"/>
+        </w:rPr>
+        <w:t>v</w:t>
+      </w:r>
+      <w:r>
+        <w:rPr>
+          <w:rFonts w:ascii="맑은 고딕" w:eastAsia="맑은 고딕" w:hAnsi="맑은 고딕" w:cs="Microsoft GothicNeo"/>
+          <w:bCs/>
+          <w:sz w:val="21"/>
+          <w:szCs w:val="36"/>
+        </w:rPr>
+        <w:t>iews.py</w:t>
+      </w:r>
+      <w:r>
+        <w:rPr>
+          <w:rFonts w:ascii="맑은 고딕" w:eastAsia="맑은 고딕" w:hAnsi="맑은 고딕" w:cs="Microsoft GothicNeo" w:hint="eastAsia"/>
+          <w:bCs/>
+          <w:sz w:val="21"/>
+          <w:szCs w:val="36"/>
+        </w:rPr>
+        <w:t xml:space="preserve">와 </w:t>
+      </w:r>
+      <w:r>
+        <w:rPr>
+          <w:rFonts w:ascii="맑은 고딕" w:eastAsia="맑은 고딕" w:hAnsi="맑은 고딕" w:cs="Microsoft GothicNeo"/>
+          <w:bCs/>
+          <w:sz w:val="21"/>
+          <w:szCs w:val="36"/>
+        </w:rPr>
+        <w:t>index.html</w:t>
+      </w:r>
+      <w:r>
+        <w:rPr>
+          <w:rFonts w:ascii="맑은 고딕" w:eastAsia="맑은 고딕" w:hAnsi="맑은 고딕" w:cs="Microsoft GothicNeo" w:hint="eastAsia"/>
+          <w:bCs/>
+          <w:sz w:val="21"/>
+          <w:szCs w:val="36"/>
+        </w:rPr>
+        <w:t xml:space="preserve">을 거치면 위처럼 </w:t>
+      </w:r>
+      <w:proofErr w:type="spellStart"/>
+      <w:r>
+        <w:rPr>
+          <w:rFonts w:ascii="맑은 고딕" w:eastAsia="맑은 고딕" w:hAnsi="맑은 고딕" w:cs="Microsoft GothicNeo"/>
+          <w:bCs/>
+          <w:sz w:val="21"/>
+          <w:szCs w:val="36"/>
+        </w:rPr>
+        <w:t>json</w:t>
+      </w:r>
+      <w:proofErr w:type="spellEnd"/>
+      <w:r>
+        <w:rPr>
+          <w:rFonts w:ascii="맑은 고딕" w:eastAsia="맑은 고딕" w:hAnsi="맑은 고딕" w:cs="Microsoft GothicNeo"/>
+          <w:bCs/>
+          <w:sz w:val="21"/>
+          <w:szCs w:val="36"/>
+        </w:rPr>
+        <w:t xml:space="preserve"> </w:t>
+      </w:r>
+      <w:r>
+        <w:rPr>
+          <w:rFonts w:ascii="맑은 고딕" w:eastAsia="맑은 고딕" w:hAnsi="맑은 고딕" w:cs="Microsoft GothicNeo" w:hint="eastAsia"/>
+          <w:bCs/>
+          <w:sz w:val="21"/>
+          <w:szCs w:val="36"/>
+        </w:rPr>
+        <w:t xml:space="preserve">형식의 </w:t>
+      </w:r>
+      <w:r>
+        <w:rPr>
+          <w:rFonts w:ascii="맑은 고딕" w:eastAsia="맑은 고딕" w:hAnsi="맑은 고딕" w:cs="Microsoft GothicNeo"/>
+          <w:bCs/>
+          <w:sz w:val="21"/>
+          <w:szCs w:val="36"/>
+        </w:rPr>
+        <w:t>data</w:t>
+      </w:r>
+      <w:r>
+        <w:rPr>
+          <w:rFonts w:ascii="맑은 고딕" w:eastAsia="맑은 고딕" w:hAnsi="맑은 고딕" w:cs="Microsoft GothicNeo" w:hint="eastAsia"/>
+          <w:bCs/>
+          <w:sz w:val="21"/>
+          <w:szCs w:val="36"/>
+        </w:rPr>
+        <w:t xml:space="preserve">를 반환하여 </w:t>
+      </w:r>
+      <w:r>
+        <w:rPr>
+          <w:rFonts w:ascii="맑은 고딕" w:eastAsia="맑은 고딕" w:hAnsi="맑은 고딕" w:cs="Microsoft GothicNeo"/>
+          <w:bCs/>
+          <w:sz w:val="21"/>
+          <w:szCs w:val="36"/>
+        </w:rPr>
+        <w:t>post</w:t>
+      </w:r>
+      <w:r>
+        <w:rPr>
+          <w:rFonts w:ascii="맑은 고딕" w:eastAsia="맑은 고딕" w:hAnsi="맑은 고딕" w:cs="Microsoft GothicNeo" w:hint="eastAsia"/>
+          <w:bCs/>
+          <w:sz w:val="21"/>
+          <w:szCs w:val="36"/>
+        </w:rPr>
+        <w:t>를 생성한다.</w:t>
+      </w:r>
+    </w:p>
+    <w:p>
+      <w:pPr>
+        <w:rPr>
+          <w:rFonts w:ascii="맑은 고딕" w:eastAsia="맑은 고딕" w:hAnsi="맑은 고딕" w:cs="Microsoft GothicNeo"/>
+          <w:bCs/>
+          <w:sz w:val="21"/>
+          <w:szCs w:val="36"/>
+        </w:rPr>
+      </w:pPr>
+    </w:p>
+    <w:p>
+      <w:pPr>
+        <w:rPr>
+          <w:rFonts w:ascii="맑은 고딕" w:eastAsia="맑은 고딕" w:hAnsi="맑은 고딕" w:cs="Microsoft GothicNeo"/>
+          <w:b/>
+          <w:bCs/>
+          <w:sz w:val="24"/>
+          <w:szCs w:val="36"/>
+        </w:rPr>
+      </w:pPr>
+      <w:r>
+        <w:rPr>
+          <w:rFonts w:ascii="맑은 고딕" w:eastAsia="맑은 고딕" w:hAnsi="맑은 고딕" w:cs="Microsoft GothicNeo"/>
+          <w:b/>
+          <w:bCs/>
+          <w:sz w:val="24"/>
+          <w:szCs w:val="36"/>
+        </w:rPr>
+        <w:t>Animation</w:t>
+      </w:r>
+    </w:p>
+    <w:p>
+      <w:pPr>
+        <w:rPr>
+          <w:rFonts w:ascii="맑은 고딕" w:eastAsia="맑은 고딕" w:hAnsi="맑은 고딕" w:cs="Microsoft GothicNeo"/>
+          <w:bCs/>
+          <w:sz w:val="21"/>
+          <w:szCs w:val="36"/>
+        </w:rPr>
+      </w:pPr>
+      <w:r>
+        <w:rPr>
+          <w:rFonts w:ascii="맑은 고딕" w:eastAsia="맑은 고딕" w:hAnsi="맑은 고딕" w:cs="Microsoft GothicNeo"/>
+          <w:bCs/>
+          <w:noProof/>
+          <w:sz w:val="21"/>
+          <w:szCs w:val="36"/>
+        </w:rPr>
+        <w:drawing>
+          <wp:inline distT="0" distB="0" distL="0" distR="0" wp14:anchorId="6E60C66D" wp14:editId="4512E3EE">
+            <wp:extent cx="4079836" cy="4968815"/>
+            <wp:effectExtent l="0" t="0" r="0" b="3810"/>
+            <wp:docPr id="11" name="그림 11" descr="C:\Users\admin\AppData\Local\Microsoft\Windows\INetCache\Content.Word\code.png"/>
+            <wp:cNvGraphicFramePr>
+              <a:graphicFrameLocks xmlns:a="http://schemas.openxmlformats.org/drawingml/2006/main" noChangeAspect="1"/>
+            </wp:cNvGraphicFramePr>
+            <a:graphic xmlns:a="http://schemas.openxmlformats.org/drawingml/2006/main">
+              <a:graphicData uri="http://schemas.openxmlformats.org/drawingml/2006/picture">
+                <pic:pic xmlns:pic="http://schemas.openxmlformats.org/drawingml/2006/picture">
+                  <pic:nvPicPr>
+                    <pic:cNvPr id="0" name="Picture 5" descr="C:\Users\admin\AppData\Local\Microsoft\Windows\INetCache\Content.Word\code.png"/>
+                    <pic:cNvPicPr>
+                      <a:picLocks noChangeAspect="1" noChangeArrowheads="1"/>
+                    </pic:cNvPicPr>
+                  </pic:nvPicPr>
+                  <pic:blipFill>
+                    <a:blip r:embed="rId19" cstate="print">
+                      <a:extLst>
+                        <a:ext uri="{28A0092B-C50C-407E-A947-70E740481C1C}">
+                          <a14:useLocalDpi xmlns:a14="http://schemas.microsoft.com/office/drawing/2010/main" val="0"/>
+                        </a:ext>
+                      </a:extLst>
+                    </a:blip>
+                    <a:srcRect/>
+                    <a:stretch>
+                      <a:fillRect/>
+                    </a:stretch>
+                  </pic:blipFill>
+                  <pic:spPr bwMode="auto">
+                    <a:xfrm>
+                      <a:off x="0" y="0"/>
+                      <a:ext cx="4108048" cy="5003174"/>
+                    </a:xfrm>
+                    <a:prstGeom prst="rect">
+                      <a:avLst/>
+                    </a:prstGeom>
+                    <a:noFill/>
+                    <a:ln>
+                      <a:noFill/>
+                    </a:ln>
+                  </pic:spPr>
+                </pic:pic>
+              </a:graphicData>
+            </a:graphic>
+          </wp:inline>
+        </w:drawing>
+      </w:r>
+    </w:p>
+    <w:p>
+      <w:pPr>
+        <w:rPr>
+          <w:rFonts w:ascii="맑은 고딕" w:eastAsia="맑은 고딕" w:hAnsi="맑은 고딕" w:cs="Microsoft GothicNeo" w:hint="eastAsia"/>
+          <w:bCs/>
+          <w:sz w:val="21"/>
+          <w:szCs w:val="36"/>
+        </w:rPr>
+      </w:pPr>
+      <w:r>
+        <w:rPr>
+          <w:rFonts w:ascii="맑은 고딕" w:eastAsia="맑은 고딕" w:hAnsi="맑은 고딕" w:cs="Microsoft GothicNeo" w:hint="eastAsia"/>
+          <w:bCs/>
+          <w:sz w:val="21"/>
+          <w:szCs w:val="36"/>
+        </w:rPr>
+        <w:t xml:space="preserve">버튼 클릭하면 </w:t>
+      </w:r>
+      <w:r>
+        <w:rPr>
+          <w:rFonts w:ascii="맑은 고딕" w:eastAsia="맑은 고딕" w:hAnsi="맑은 고딕" w:cs="Microsoft GothicNeo"/>
+          <w:bCs/>
+          <w:sz w:val="21"/>
+          <w:szCs w:val="36"/>
+        </w:rPr>
+        <w:t xml:space="preserve">animation </w:t>
+      </w:r>
+      <w:r>
+        <w:rPr>
+          <w:rFonts w:ascii="맑은 고딕" w:eastAsia="맑은 고딕" w:hAnsi="맑은 고딕" w:cs="Microsoft GothicNeo" w:hint="eastAsia"/>
+          <w:bCs/>
+          <w:sz w:val="21"/>
+          <w:szCs w:val="36"/>
+        </w:rPr>
+        <w:t>작동.</w:t>
+      </w:r>
+      <w:r>
+        <w:rPr>
+          <w:rFonts w:ascii="맑은 고딕" w:eastAsia="맑은 고딕" w:hAnsi="맑은 고딕" w:cs="Microsoft GothicNeo"/>
+          <w:bCs/>
+          <w:sz w:val="21"/>
+          <w:szCs w:val="36"/>
+        </w:rPr>
+        <w:t xml:space="preserve"> </w:t>
+      </w:r>
+      <w:r>
+        <w:rPr>
+          <w:rFonts w:ascii="맑은 고딕" w:eastAsia="맑은 고딕" w:hAnsi="맑은 고딕" w:cs="Microsoft GothicNeo" w:hint="eastAsia"/>
+          <w:bCs/>
+          <w:sz w:val="21"/>
+          <w:szCs w:val="36"/>
+        </w:rPr>
+        <w:t xml:space="preserve">h1 좌우로 </w:t>
+      </w:r>
+      <w:proofErr w:type="spellStart"/>
+      <w:r>
+        <w:rPr>
+          <w:rFonts w:ascii="맑은 고딕" w:eastAsia="맑은 고딕" w:hAnsi="맑은 고딕" w:cs="Microsoft GothicNeo" w:hint="eastAsia"/>
+          <w:bCs/>
+          <w:sz w:val="21"/>
+          <w:szCs w:val="36"/>
+        </w:rPr>
+        <w:t>왔다갔다</w:t>
+      </w:r>
+      <w:proofErr w:type="spellEnd"/>
+      <w:r>
+        <w:rPr>
+          <w:rFonts w:ascii="맑은 고딕" w:eastAsia="맑은 고딕" w:hAnsi="맑은 고딕" w:cs="Microsoft GothicNeo" w:hint="eastAsia"/>
+          <w:bCs/>
+          <w:sz w:val="21"/>
+          <w:szCs w:val="36"/>
+        </w:rPr>
+        <w:t xml:space="preserve"> 함.</w:t>
+      </w:r>
+    </w:p>
+    <w:p>
+      <w:pPr>
+        <w:rPr>
+          <w:rFonts w:ascii="맑은 고딕" w:eastAsia="맑은 고딕" w:hAnsi="맑은 고딕" w:cs="Microsoft GothicNeo" w:hint="eastAsia"/>
+          <w:b/>
+          <w:bCs/>
+          <w:sz w:val="21"/>
+          <w:szCs w:val="36"/>
+        </w:rPr>
+      </w:pPr>
+      <w:r>
+        <w:rPr>
+          <w:rFonts w:ascii="맑은 고딕" w:eastAsia="맑은 고딕" w:hAnsi="맑은 고딕" w:cs="Microsoft GothicNeo"/>
+          <w:b/>
+          <w:bCs/>
+          <w:sz w:val="21"/>
+          <w:szCs w:val="36"/>
+        </w:rPr>
+        <w:lastRenderedPageBreak/>
+        <w:t xml:space="preserve"># </w:t>
+      </w:r>
+      <w:r>
+        <w:rPr>
+          <w:rFonts w:ascii="맑은 고딕" w:eastAsia="맑은 고딕" w:hAnsi="맑은 고딕" w:cs="Microsoft GothicNeo"/>
+          <w:b/>
+          <w:bCs/>
+          <w:sz w:val="21"/>
+          <w:szCs w:val="36"/>
+        </w:rPr>
+        <w:t xml:space="preserve">CSS </w:t>
+      </w:r>
+      <w:r>
+        <w:rPr>
+          <w:rFonts w:ascii="맑은 고딕" w:eastAsia="맑은 고딕" w:hAnsi="맑은 고딕" w:cs="Microsoft GothicNeo"/>
+          <w:b/>
+          <w:bCs/>
+          <w:sz w:val="21"/>
+          <w:szCs w:val="36"/>
+        </w:rPr>
+        <w:t>in index.html</w:t>
+      </w:r>
+    </w:p>
+    <w:p>
+      <w:pPr>
+        <w:rPr>
+          <w:rFonts w:ascii="맑은 고딕" w:eastAsia="맑은 고딕" w:hAnsi="맑은 고딕" w:cs="Microsoft GothicNeo"/>
+          <w:bCs/>
+          <w:sz w:val="21"/>
+          <w:szCs w:val="36"/>
+        </w:rPr>
+      </w:pPr>
+      <w:r>
+        <w:rPr>
+          <w:rFonts w:ascii="맑은 고딕" w:eastAsia="맑은 고딕" w:hAnsi="맑은 고딕" w:cs="Microsoft GothicNeo"/>
+          <w:bCs/>
+          <w:sz w:val="21"/>
+          <w:szCs w:val="36"/>
+        </w:rPr>
+        <w:pict w14:anchorId="622D8301">
+          <v:shape id="_x0000_i1030" type="#_x0000_t75" style="width:351.15pt;height:736.3pt">
+            <v:imagedata r:id="rId20" o:title="code"/>
+          </v:shape>
+        </w:pict>
+      </w:r>
+    </w:p>
+    <w:p>
+      <w:pPr>
+        <w:rPr>
+          <w:rFonts w:ascii="맑은 고딕" w:eastAsia="맑은 고딕" w:hAnsi="맑은 고딕" w:cs="Microsoft GothicNeo"/>
+          <w:b/>
+          <w:bCs/>
+          <w:sz w:val="21"/>
+          <w:szCs w:val="36"/>
+        </w:rPr>
+      </w:pPr>
+      <w:r>
+        <w:rPr>
+          <w:rFonts w:ascii="맑은 고딕" w:eastAsia="맑은 고딕" w:hAnsi="맑은 고딕" w:cs="Microsoft GothicNeo"/>
+          <w:b/>
+          <w:bCs/>
+          <w:sz w:val="21"/>
+          <w:szCs w:val="36"/>
+        </w:rPr>
+        <w:lastRenderedPageBreak/>
+        <w:t># script in index.html</w:t>
+      </w:r>
+    </w:p>
+    <w:p>
+      <w:pPr>
+        <w:rPr>
+          <w:rFonts w:ascii="맑은 고딕" w:eastAsia="맑은 고딕" w:hAnsi="맑은 고딕" w:cs="Microsoft GothicNeo"/>
+          <w:bCs/>
+          <w:sz w:val="21"/>
+          <w:szCs w:val="36"/>
+        </w:rPr>
+      </w:pPr>
+      <w:r>
+        <w:rPr>
+          <w:rFonts w:ascii="맑은 고딕" w:eastAsia="맑은 고딕" w:hAnsi="맑은 고딕" w:cs="Microsoft GothicNeo"/>
+          <w:bCs/>
+          <w:sz w:val="21"/>
+          <w:szCs w:val="36"/>
+        </w:rPr>
+        <w:pict w14:anchorId="2485C506">
+          <v:shape id="_x0000_i1038" type="#_x0000_t75" style="width:461.9pt;height:713.2pt">
+            <v:imagedata r:id="rId21" o:title="code"/>
+          </v:shape>
+        </w:pict>
+      </w:r>
+    </w:p>
+    <w:p>
+      <w:pPr>
+        <w:rPr>
+          <w:rFonts w:ascii="맑은 고딕" w:eastAsia="맑은 고딕" w:hAnsi="맑은 고딕" w:cs="Microsoft GothicNeo"/>
+          <w:bCs/>
+          <w:sz w:val="21"/>
+          <w:szCs w:val="36"/>
+        </w:rPr>
+      </w:pPr>
+      <w:r>
+        <w:rPr>
+          <w:rFonts w:ascii="맑은 고딕" w:eastAsia="맑은 고딕" w:hAnsi="맑은 고딕" w:cs="Microsoft GothicNeo"/>
+          <w:bCs/>
+          <w:sz w:val="21"/>
+          <w:szCs w:val="36"/>
+        </w:rPr>
+        <w:t xml:space="preserve">post </w:t>
+      </w:r>
+      <w:r>
+        <w:rPr>
+          <w:rFonts w:ascii="맑은 고딕" w:eastAsia="맑은 고딕" w:hAnsi="맑은 고딕" w:cs="Microsoft GothicNeo" w:hint="eastAsia"/>
+          <w:bCs/>
+          <w:sz w:val="21"/>
+          <w:szCs w:val="36"/>
+        </w:rPr>
+        <w:t xml:space="preserve">내 </w:t>
+      </w:r>
+      <w:r>
+        <w:rPr>
+          <w:rFonts w:ascii="맑은 고딕" w:eastAsia="맑은 고딕" w:hAnsi="맑은 고딕" w:cs="Microsoft GothicNeo"/>
+          <w:bCs/>
+          <w:sz w:val="21"/>
+          <w:szCs w:val="36"/>
+        </w:rPr>
+        <w:t xml:space="preserve">hide </w:t>
+      </w:r>
+      <w:r>
+        <w:rPr>
+          <w:rFonts w:ascii="맑은 고딕" w:eastAsia="맑은 고딕" w:hAnsi="맑은 고딕" w:cs="Microsoft GothicNeo" w:hint="eastAsia"/>
+          <w:bCs/>
+          <w:sz w:val="21"/>
+          <w:szCs w:val="36"/>
+        </w:rPr>
+        <w:t xml:space="preserve">버튼 누르면 </w:t>
+      </w:r>
+      <w:r>
+        <w:rPr>
+          <w:rFonts w:ascii="맑은 고딕" w:eastAsia="맑은 고딕" w:hAnsi="맑은 고딕" w:cs="Microsoft GothicNeo"/>
+          <w:bCs/>
+          <w:sz w:val="21"/>
+          <w:szCs w:val="36"/>
+        </w:rPr>
+        <w:t xml:space="preserve">animation </w:t>
+      </w:r>
+      <w:r>
+        <w:rPr>
+          <w:rFonts w:ascii="맑은 고딕" w:eastAsia="맑은 고딕" w:hAnsi="맑은 고딕" w:cs="Microsoft GothicNeo" w:hint="eastAsia"/>
+          <w:bCs/>
+          <w:sz w:val="21"/>
+          <w:szCs w:val="36"/>
+        </w:rPr>
+        <w:t>효과 주면서 사라짐.</w:t>
+      </w:r>
+    </w:p>
+    <w:p>
+      <w:pPr>
+        <w:rPr>
+          <w:rFonts w:ascii="맑은 고딕" w:eastAsia="맑은 고딕" w:hAnsi="맑은 고딕" w:cs="Microsoft GothicNeo"/>
+          <w:b/>
+          <w:bCs/>
+          <w:sz w:val="24"/>
+          <w:szCs w:val="36"/>
+        </w:rPr>
+      </w:pPr>
+      <w:r>
+        <w:rPr>
+          <w:rFonts w:ascii="맑은 고딕" w:eastAsia="맑은 고딕" w:hAnsi="맑은 고딕" w:cs="Microsoft GothicNeo" w:hint="eastAsia"/>
+          <w:b/>
+          <w:bCs/>
+          <w:sz w:val="24"/>
+          <w:szCs w:val="36"/>
+        </w:rPr>
+        <w:lastRenderedPageBreak/>
+        <w:t>React</w:t>
+      </w:r>
+    </w:p>
+    <w:p>
+      <w:pPr>
+        <w:rPr>
+          <w:rFonts w:ascii="맑은 고딕" w:eastAsia="맑은 고딕" w:hAnsi="맑은 고딕" w:cs="Microsoft GothicNeo"/>
+          <w:b/>
+          <w:bCs/>
+          <w:sz w:val="21"/>
+          <w:szCs w:val="36"/>
+        </w:rPr>
+      </w:pPr>
+      <w:r>
+        <w:rPr>
+          <w:rFonts w:ascii="맑은 고딕" w:eastAsia="맑은 고딕" w:hAnsi="맑은 고딕" w:cs="Microsoft GothicNeo"/>
+          <w:b/>
+          <w:bCs/>
+          <w:sz w:val="21"/>
+          <w:szCs w:val="36"/>
+        </w:rPr>
+        <w:t>imperative programming vs declarative programming</w:t>
+      </w:r>
+    </w:p>
+    <w:p>
+      <w:pPr>
+        <w:rPr>
+          <w:rFonts w:ascii="맑은 고딕" w:eastAsia="맑은 고딕" w:hAnsi="맑은 고딕" w:cs="Microsoft GothicNeo"/>
+          <w:bCs/>
+          <w:sz w:val="21"/>
+          <w:szCs w:val="36"/>
+        </w:rPr>
+      </w:pPr>
+      <w:r>
+        <w:rPr>
+          <w:rFonts w:ascii="맑은 고딕" w:eastAsia="맑은 고딕" w:hAnsi="맑은 고딕" w:cs="Microsoft GothicNeo"/>
+          <w:bCs/>
+          <w:sz w:val="21"/>
+          <w:szCs w:val="36"/>
+        </w:rPr>
+        <w:t xml:space="preserve">imperative programming methods, where we give the computer a set of statements to execute. For example, to update the counter in an HTML page we might have </w:t>
+      </w:r>
+      <w:proofErr w:type="spellStart"/>
+      <w:r>
+        <w:rPr>
+          <w:rFonts w:ascii="맑은 고딕" w:eastAsia="맑은 고딕" w:hAnsi="맑은 고딕" w:cs="Microsoft GothicNeo"/>
+          <w:bCs/>
+          <w:sz w:val="21"/>
+          <w:szCs w:val="36"/>
+        </w:rPr>
+        <w:t>have</w:t>
+      </w:r>
+      <w:proofErr w:type="spellEnd"/>
+      <w:r>
+        <w:rPr>
+          <w:rFonts w:ascii="맑은 고딕" w:eastAsia="맑은 고딕" w:hAnsi="맑은 고딕" w:cs="Microsoft GothicNeo"/>
+          <w:bCs/>
+          <w:sz w:val="21"/>
+          <w:szCs w:val="36"/>
+        </w:rPr>
+        <w:t xml:space="preserve"> code that looks like this:</w:t>
+      </w:r>
+    </w:p>
+    <w:p>
+      <w:pPr>
+        <w:rPr>
+          <w:rFonts w:ascii="맑은 고딕" w:eastAsia="맑은 고딕" w:hAnsi="맑은 고딕" w:cs="Microsoft GothicNeo"/>
+          <w:bCs/>
+          <w:sz w:val="21"/>
+          <w:szCs w:val="36"/>
+        </w:rPr>
+      </w:pPr>
+      <w:r>
+        <w:rPr>
+          <w:rFonts w:ascii="맑은 고딕" w:eastAsia="맑은 고딕" w:hAnsi="맑은 고딕" w:cs="Microsoft GothicNeo"/>
+          <w:bCs/>
+          <w:sz w:val="21"/>
+          <w:szCs w:val="36"/>
+        </w:rPr>
+        <w:drawing>
+          <wp:inline distT="0" distB="0" distL="0" distR="0" wp14:anchorId="70727C71" wp14:editId="168D0A31">
+            <wp:extent cx="4546121" cy="1741748"/>
+            <wp:effectExtent l="0" t="0" r="6985" b="0"/>
+            <wp:docPr id="13" name="그림 13"/>
+            <wp:cNvGraphicFramePr>
+              <a:graphicFrameLocks xmlns:a="http://schemas.openxmlformats.org/drawingml/2006/main" noChangeAspect="1"/>
+            </wp:cNvGraphicFramePr>
+            <a:graphic xmlns:a="http://schemas.openxmlformats.org/drawingml/2006/main">
+              <a:graphicData uri="http://schemas.openxmlformats.org/drawingml/2006/picture">
+                <pic:pic xmlns:pic="http://schemas.openxmlformats.org/drawingml/2006/picture">
+                  <pic:nvPicPr>
+                    <pic:cNvPr id="1" name=""/>
+                    <pic:cNvPicPr/>
+                  </pic:nvPicPr>
+                  <pic:blipFill>
+                    <a:blip r:embed="rId22"/>
+                    <a:stretch>
+                      <a:fillRect/>
+                    </a:stretch>
+                  </pic:blipFill>
+                  <pic:spPr>
+                    <a:xfrm>
+                      <a:off x="0" y="0"/>
+                      <a:ext cx="4581351" cy="1755245"/>
+                    </a:xfrm>
+                    <a:prstGeom prst="rect">
+                      <a:avLst/>
+                    </a:prstGeom>
+                  </pic:spPr>
+                </pic:pic>
+              </a:graphicData>
+            </a:graphic>
+          </wp:inline>
+        </w:drawing>
+      </w:r>
+    </w:p>
+    <w:p>
+      <w:pPr>
+        <w:rPr>
+          <w:rFonts w:ascii="맑은 고딕" w:eastAsia="맑은 고딕" w:hAnsi="맑은 고딕" w:cs="Microsoft GothicNeo" w:hint="eastAsia"/>
+          <w:bCs/>
+          <w:sz w:val="21"/>
+          <w:szCs w:val="36"/>
+        </w:rPr>
+      </w:pPr>
+      <w:r>
+        <w:rPr>
+          <w:rFonts w:ascii="맑은 고딕" w:eastAsia="맑은 고딕" w:hAnsi="맑은 고딕" w:cs="Microsoft GothicNeo"/>
+          <w:bCs/>
+          <w:sz w:val="21"/>
+          <w:szCs w:val="36"/>
+        </w:rPr>
+        <w:t>React allows us to use declarative programming, which will allow us to simply write code explaining what we wish to display and not worry about how we’re displaying it. In React, a counter might look a bit more like this:</w:t>
+      </w:r>
+    </w:p>
+    <w:p>
+      <w:pPr>
+        <w:rPr>
+          <w:rFonts w:ascii="맑은 고딕" w:eastAsia="맑은 고딕" w:hAnsi="맑은 고딕" w:cs="Microsoft GothicNeo"/>
+          <w:bCs/>
+          <w:sz w:val="21"/>
+          <w:szCs w:val="36"/>
+        </w:rPr>
+      </w:pPr>
+      <w:r>
+        <w:rPr>
+          <w:rFonts w:ascii="맑은 고딕" w:eastAsia="맑은 고딕" w:hAnsi="맑은 고딕" w:cs="Microsoft GothicNeo"/>
+          <w:bCs/>
+          <w:sz w:val="21"/>
+          <w:szCs w:val="36"/>
+        </w:rPr>
+        <w:drawing>
+          <wp:inline distT="0" distB="0" distL="0" distR="0" wp14:anchorId="7704C867" wp14:editId="11019453">
+            <wp:extent cx="1164566" cy="1453643"/>
+            <wp:effectExtent l="0" t="0" r="0" b="0"/>
+            <wp:docPr id="14" name="그림 14"/>
+            <wp:cNvGraphicFramePr>
+              <a:graphicFrameLocks xmlns:a="http://schemas.openxmlformats.org/drawingml/2006/main" noChangeAspect="1"/>
+            </wp:cNvGraphicFramePr>
+            <a:graphic xmlns:a="http://schemas.openxmlformats.org/drawingml/2006/main">
+              <a:graphicData uri="http://schemas.openxmlformats.org/drawingml/2006/picture">
+                <pic:pic xmlns:pic="http://schemas.openxmlformats.org/drawingml/2006/picture">
+                  <pic:nvPicPr>
+                    <pic:cNvPr id="1" name=""/>
+                    <pic:cNvPicPr/>
+                  </pic:nvPicPr>
+                  <pic:blipFill>
+                    <a:blip r:embed="rId23"/>
+                    <a:stretch>
+                      <a:fillRect/>
+                    </a:stretch>
+                  </pic:blipFill>
+                  <pic:spPr>
+                    <a:xfrm>
+                      <a:off x="0" y="0"/>
+                      <a:ext cx="1180771" cy="1473870"/>
+                    </a:xfrm>
+                    <a:prstGeom prst="rect">
+                      <a:avLst/>
+                    </a:prstGeom>
+                  </pic:spPr>
+                </pic:pic>
+              </a:graphicData>
+            </a:graphic>
+          </wp:inline>
+        </w:drawing>
+      </w:r>
+    </w:p>
+    <w:p>
+      <w:pPr>
+        <w:widowControl/>
+        <w:wordWrap/>
+        <w:autoSpaceDE/>
+        <w:autoSpaceDN/>
+        <w:rPr>
+          <w:rFonts w:ascii="맑은 고딕" w:eastAsia="맑은 고딕" w:hAnsi="맑은 고딕" w:cs="Microsoft GothicNeo" w:hint="eastAsia"/>
+          <w:bCs/>
+          <w:sz w:val="21"/>
+          <w:szCs w:val="36"/>
+        </w:rPr>
+      </w:pPr>
+      <w:r>
+        <w:rPr>
+          <w:rFonts w:ascii="맑은 고딕" w:eastAsia="맑은 고딕" w:hAnsi="맑은 고딕" w:cs="Microsoft GothicNeo"/>
+          <w:bCs/>
+          <w:sz w:val="21"/>
+          <w:szCs w:val="36"/>
+        </w:rPr>
+        <w:t xml:space="preserve">The beauty of React is that when the state changes, </w:t>
+      </w:r>
+      <w:proofErr w:type="gramStart"/>
+      <w:r>
+        <w:rPr>
+          <w:rFonts w:ascii="맑은 고딕" w:eastAsia="맑은 고딕" w:hAnsi="맑은 고딕" w:cs="Microsoft GothicNeo"/>
+          <w:bCs/>
+          <w:sz w:val="21"/>
+          <w:szCs w:val="36"/>
+        </w:rPr>
+        <w:t>React</w:t>
+      </w:r>
+      <w:proofErr w:type="gramEnd"/>
+      <w:r>
+        <w:rPr>
+          <w:rFonts w:ascii="맑은 고딕" w:eastAsia="맑은 고딕" w:hAnsi="맑은 고딕" w:cs="Microsoft GothicNeo"/>
+          <w:bCs/>
+          <w:sz w:val="21"/>
+          <w:szCs w:val="36"/>
+        </w:rPr>
+        <w:t xml:space="preserve"> will automatica</w:t>
+      </w:r>
+      <w:r>
+        <w:rPr>
+          <w:rFonts w:ascii="맑은 고딕" w:eastAsia="맑은 고딕" w:hAnsi="맑은 고딕" w:cs="Microsoft GothicNeo"/>
+          <w:bCs/>
+          <w:sz w:val="21"/>
+          <w:szCs w:val="36"/>
+        </w:rPr>
+        <w:t>lly change the DOM accordingly.</w:t>
+      </w:r>
+    </w:p>
+    <w:p>
+      <w:pPr>
+        <w:widowControl/>
+        <w:wordWrap/>
+        <w:autoSpaceDE/>
+        <w:autoSpaceDN/>
+        <w:rPr>
+          <w:rFonts w:ascii="맑은 고딕" w:eastAsia="맑은 고딕" w:hAnsi="맑은 고딕" w:cs="Microsoft GothicNeo" w:hint="eastAsia"/>
+          <w:bCs/>
+          <w:sz w:val="21"/>
+          <w:szCs w:val="36"/>
+        </w:rPr>
+      </w:pPr>
+      <w:r>
+        <w:rPr>
+          <w:rFonts w:ascii="맑은 고딕" w:eastAsia="맑은 고딕" w:hAnsi="맑은 고딕" w:cs="Microsoft GothicNeo"/>
+          <w:bCs/>
+          <w:sz w:val="21"/>
+          <w:szCs w:val="36"/>
+        </w:rPr>
+        <w:t>There are a number of ways to use React, (including the popular create-react-app command published by Facebook) but today we’ll focus on getting started directly in an HTML file. To do this, we’ll have to im</w:t>
+      </w:r>
+      <w:r>
+        <w:rPr>
+          <w:rFonts w:ascii="맑은 고딕" w:eastAsia="맑은 고딕" w:hAnsi="맑은 고딕" w:cs="Microsoft GothicNeo"/>
+          <w:bCs/>
+          <w:sz w:val="21"/>
+          <w:szCs w:val="36"/>
+        </w:rPr>
+        <w:t>port three JavaScript Packages:</w:t>
+      </w:r>
+    </w:p>
+    <w:p>
+      <w:pPr>
+        <w:pStyle w:val="a3"/>
+        <w:widowControl/>
+        <w:numPr>
+          <w:ilvl w:val="0"/>
+          <w:numId w:val="15"/>
+        </w:numPr>
+        <w:wordWrap/>
+        <w:autoSpaceDE/>
+        <w:autoSpaceDN/>
+        <w:ind w:leftChars="0"/>
+        <w:rPr>
+          <w:rFonts w:ascii="맑은 고딕" w:eastAsia="맑은 고딕" w:hAnsi="맑은 고딕" w:cs="Microsoft GothicNeo"/>
+          <w:bCs/>
+          <w:sz w:val="21"/>
+          <w:szCs w:val="36"/>
+        </w:rPr>
+      </w:pPr>
+      <w:r>
+        <w:rPr>
+          <w:rFonts w:ascii="맑은 고딕" w:eastAsia="맑은 고딕" w:hAnsi="맑은 고딕" w:cs="Microsoft GothicNeo"/>
+          <w:bCs/>
+          <w:sz w:val="21"/>
+          <w:szCs w:val="36"/>
+        </w:rPr>
+        <w:t>React: Defines components and their behavior</w:t>
+      </w:r>
+    </w:p>
+    <w:p>
+      <w:pPr>
+        <w:pStyle w:val="a3"/>
+        <w:widowControl/>
+        <w:numPr>
+          <w:ilvl w:val="0"/>
+          <w:numId w:val="15"/>
+        </w:numPr>
+        <w:wordWrap/>
+        <w:autoSpaceDE/>
+        <w:autoSpaceDN/>
+        <w:ind w:leftChars="0"/>
+        <w:rPr>
+          <w:rFonts w:ascii="맑은 고딕" w:eastAsia="맑은 고딕" w:hAnsi="맑은 고딕" w:cs="Microsoft GothicNeo"/>
+          <w:bCs/>
+          <w:sz w:val="21"/>
+          <w:szCs w:val="36"/>
+        </w:rPr>
+      </w:pPr>
+      <w:proofErr w:type="spellStart"/>
+      <w:r>
+        <w:rPr>
+          <w:rFonts w:ascii="맑은 고딕" w:eastAsia="맑은 고딕" w:hAnsi="맑은 고딕" w:cs="Microsoft GothicNeo"/>
+          <w:bCs/>
+          <w:sz w:val="21"/>
+          <w:szCs w:val="36"/>
+        </w:rPr>
+        <w:t>ReactDOM</w:t>
+      </w:r>
+      <w:proofErr w:type="spellEnd"/>
+      <w:r>
+        <w:rPr>
+          <w:rFonts w:ascii="맑은 고딕" w:eastAsia="맑은 고딕" w:hAnsi="맑은 고딕" w:cs="Microsoft GothicNeo"/>
+          <w:bCs/>
+          <w:sz w:val="21"/>
+          <w:szCs w:val="36"/>
+        </w:rPr>
+        <w:t>: Takes React components and inserts them into the DOM</w:t>
+      </w:r>
+    </w:p>
+    <w:p>
+      <w:pPr>
+        <w:pStyle w:val="a3"/>
+        <w:widowControl/>
+        <w:numPr>
+          <w:ilvl w:val="0"/>
+          <w:numId w:val="15"/>
+        </w:numPr>
+        <w:wordWrap/>
+        <w:autoSpaceDE/>
+        <w:autoSpaceDN/>
+        <w:ind w:leftChars="0"/>
+        <w:rPr>
+          <w:rFonts w:ascii="맑은 고딕" w:eastAsia="맑은 고딕" w:hAnsi="맑은 고딕" w:cs="Microsoft GothicNeo"/>
+          <w:bCs/>
+          <w:sz w:val="21"/>
+          <w:szCs w:val="36"/>
+        </w:rPr>
+      </w:pPr>
+      <w:r>
+        <w:rPr>
+          <w:rFonts w:ascii="맑은 고딕" w:eastAsia="맑은 고딕" w:hAnsi="맑은 고딕" w:cs="Microsoft GothicNeo"/>
+          <w:bCs/>
+          <w:sz w:val="21"/>
+          <w:szCs w:val="36"/>
+        </w:rPr>
+        <w:t>Babel: Translates from JSX, the language in which we’ll write in React, to plain JavaScript that our browsers can interpret. JSX is very similar to JavaScript, but with some additional features, including the ability to represent HTML inside of our code.</w:t>
+      </w:r>
+    </w:p>
+    <w:p>
+      <w:pPr>
+        <w:widowControl/>
+        <w:wordWrap/>
+        <w:autoSpaceDE/>
+        <w:autoSpaceDN/>
+        <w:rPr>
+          <w:rFonts w:ascii="맑은 고딕" w:eastAsia="맑은 고딕" w:hAnsi="맑은 고딕" w:cs="Microsoft GothicNeo" w:hint="eastAsia"/>
+          <w:bCs/>
+          <w:sz w:val="21"/>
+          <w:szCs w:val="36"/>
+        </w:rPr>
+      </w:pPr>
+      <w:r>
+        <w:rPr>
+          <w:rFonts w:ascii="맑은 고딕" w:eastAsia="맑은 고딕" w:hAnsi="맑은 고딕" w:cs="Microsoft GothicNeo"/>
+          <w:bCs/>
+          <w:sz w:val="21"/>
+          <w:szCs w:val="36"/>
+        </w:rPr>
+        <w:br w:type="page"/>
+      </w:r>
+    </w:p>
+    <w:p>
+      <w:pPr>
+        <w:rPr>
+          <w:rFonts w:ascii="맑은 고딕" w:eastAsia="맑은 고딕" w:hAnsi="맑은 고딕" w:cs="Microsoft GothicNeo"/>
+          <w:b/>
+          <w:bCs/>
+          <w:sz w:val="21"/>
+          <w:szCs w:val="36"/>
+        </w:rPr>
+      </w:pPr>
+      <w:r>
+        <w:rPr>
+          <w:rFonts w:ascii="맑은 고딕" w:eastAsia="맑은 고딕" w:hAnsi="맑은 고딕" w:cs="Microsoft GothicNeo" w:hint="eastAsia"/>
+          <w:b/>
+          <w:bCs/>
+          <w:sz w:val="21"/>
+          <w:szCs w:val="36"/>
+        </w:rPr>
+        <w:lastRenderedPageBreak/>
+        <w:t>#</w:t>
+      </w:r>
+      <w:r>
+        <w:rPr>
+          <w:rFonts w:ascii="맑은 고딕" w:eastAsia="맑은 고딕" w:hAnsi="맑은 고딕" w:cs="Microsoft GothicNeo"/>
+          <w:b/>
+          <w:bCs/>
+          <w:sz w:val="21"/>
+          <w:szCs w:val="36"/>
+        </w:rPr>
+        <w:t xml:space="preserve"> </w:t>
+      </w:r>
+      <w:r>
+        <w:rPr>
+          <w:rFonts w:ascii="맑은 고딕" w:eastAsia="맑은 고딕" w:hAnsi="맑은 고딕" w:cs="Microsoft GothicNeo" w:hint="eastAsia"/>
+          <w:b/>
+          <w:bCs/>
+          <w:sz w:val="21"/>
+          <w:szCs w:val="36"/>
+        </w:rPr>
+        <w:t>react.html</w:t>
+      </w:r>
+    </w:p>
+    <w:p>
+      <w:pPr>
+        <w:rPr>
+          <w:rFonts w:ascii="맑은 고딕" w:eastAsia="맑은 고딕" w:hAnsi="맑은 고딕" w:cs="Microsoft GothicNeo"/>
+          <w:bCs/>
+          <w:sz w:val="21"/>
+          <w:szCs w:val="36"/>
+        </w:rPr>
+      </w:pPr>
+      <w:r>
+        <w:rPr>
+          <w:rFonts w:ascii="맑은 고딕" w:eastAsia="맑은 고딕" w:hAnsi="맑은 고딕" w:cs="Microsoft GothicNeo"/>
+          <w:bCs/>
+          <w:sz w:val="21"/>
+          <w:szCs w:val="36"/>
+        </w:rPr>
+        <w:drawing>
+          <wp:inline distT="0" distB="0" distL="0" distR="0" wp14:anchorId="2333873B" wp14:editId="5781B7A7">
+            <wp:extent cx="4600610" cy="3847381"/>
+            <wp:effectExtent l="0" t="0" r="0" b="1270"/>
+            <wp:docPr id="12" name="그림 12"/>
+            <wp:cNvGraphicFramePr>
+              <a:graphicFrameLocks xmlns:a="http://schemas.openxmlformats.org/drawingml/2006/main" noChangeAspect="1"/>
+            </wp:cNvGraphicFramePr>
+            <a:graphic xmlns:a="http://schemas.openxmlformats.org/drawingml/2006/main">
+              <a:graphicData uri="http://schemas.openxmlformats.org/drawingml/2006/picture">
+                <pic:pic xmlns:pic="http://schemas.openxmlformats.org/drawingml/2006/picture">
+                  <pic:nvPicPr>
+                    <pic:cNvPr id="1" name=""/>
+                    <pic:cNvPicPr/>
+                  </pic:nvPicPr>
+                  <pic:blipFill>
+                    <a:blip r:embed="rId24"/>
+                    <a:stretch>
+                      <a:fillRect/>
+                    </a:stretch>
+                  </pic:blipFill>
+                  <pic:spPr>
+                    <a:xfrm>
+                      <a:off x="0" y="0"/>
+                      <a:ext cx="4610968" cy="3856043"/>
+                    </a:xfrm>
+                    <a:prstGeom prst="rect">
+                      <a:avLst/>
+                    </a:prstGeom>
+                  </pic:spPr>
+                </pic:pic>
+              </a:graphicData>
+            </a:graphic>
+          </wp:inline>
+        </w:drawing>
+      </w:r>
+    </w:p>
+    <w:p>
+      <w:pPr>
+        <w:pStyle w:val="a3"/>
+        <w:numPr>
+          <w:ilvl w:val="0"/>
+          <w:numId w:val="16"/>
+        </w:numPr>
+        <w:ind w:leftChars="0"/>
+        <w:rPr>
+          <w:rFonts w:ascii="맑은 고딕" w:eastAsia="맑은 고딕" w:hAnsi="맑은 고딕" w:cs="Microsoft GothicNeo"/>
+          <w:bCs/>
+          <w:sz w:val="21"/>
+          <w:szCs w:val="36"/>
+        </w:rPr>
+      </w:pPr>
+      <w:r>
+        <w:rPr>
+          <w:rFonts w:ascii="맑은 고딕" w:eastAsia="맑은 고딕" w:hAnsi="맑은 고딕" w:cs="Microsoft GothicNeo"/>
+          <w:bCs/>
+          <w:sz w:val="21"/>
+          <w:szCs w:val="36"/>
+        </w:rPr>
+        <w:t xml:space="preserve">In the body, we include a single div with an id of app. We almost always want to leave this empty, and fill it in </w:t>
+      </w:r>
+      <w:proofErr w:type="gramStart"/>
+      <w:r>
+        <w:rPr>
+          <w:rFonts w:ascii="맑은 고딕" w:eastAsia="맑은 고딕" w:hAnsi="맑은 고딕" w:cs="Microsoft GothicNeo"/>
+          <w:bCs/>
+          <w:sz w:val="21"/>
+          <w:szCs w:val="36"/>
+        </w:rPr>
+        <w:t>our</w:t>
+      </w:r>
+      <w:proofErr w:type="gramEnd"/>
+      <w:r>
+        <w:rPr>
+          <w:rFonts w:ascii="맑은 고딕" w:eastAsia="맑은 고딕" w:hAnsi="맑은 고딕" w:cs="Microsoft GothicNeo"/>
+          <w:bCs/>
+          <w:sz w:val="21"/>
+          <w:szCs w:val="36"/>
+        </w:rPr>
+        <w:t xml:space="preserve"> react code below.</w:t>
+      </w:r>
+    </w:p>
+    <w:p>
+      <w:pPr>
+        <w:pStyle w:val="a3"/>
+        <w:numPr>
+          <w:ilvl w:val="0"/>
+          <w:numId w:val="16"/>
+        </w:numPr>
+        <w:ind w:leftChars="0"/>
+        <w:rPr>
+          <w:rFonts w:ascii="맑은 고딕" w:eastAsia="맑은 고딕" w:hAnsi="맑은 고딕" w:cs="Microsoft GothicNeo"/>
+          <w:bCs/>
+          <w:sz w:val="21"/>
+          <w:szCs w:val="36"/>
+        </w:rPr>
+      </w:pPr>
+      <w:r>
+        <w:rPr>
+          <w:rFonts w:ascii="맑은 고딕" w:eastAsia="맑은 고딕" w:hAnsi="맑은 고딕" w:cs="Microsoft GothicNeo"/>
+          <w:bCs/>
+          <w:sz w:val="21"/>
+          <w:szCs w:val="36"/>
+        </w:rPr>
+        <w:t>We include a script tag where we specify that type="text/babel". This signals to the browser that the following script needs to be translated using Babel.</w:t>
+      </w:r>
+    </w:p>
+    <w:p>
+      <w:pPr>
+        <w:pStyle w:val="a3"/>
+        <w:numPr>
+          <w:ilvl w:val="0"/>
+          <w:numId w:val="16"/>
+        </w:numPr>
+        <w:ind w:leftChars="0"/>
+        <w:rPr>
+          <w:rFonts w:ascii="맑은 고딕" w:eastAsia="맑은 고딕" w:hAnsi="맑은 고딕" w:cs="Microsoft GothicNeo"/>
+          <w:bCs/>
+          <w:sz w:val="21"/>
+          <w:szCs w:val="36"/>
+        </w:rPr>
+      </w:pPr>
+      <w:r>
+        <w:rPr>
+          <w:rFonts w:ascii="맑은 고딕" w:eastAsia="맑은 고딕" w:hAnsi="맑은 고딕" w:cs="Microsoft GothicNeo"/>
+          <w:bCs/>
+          <w:sz w:val="21"/>
+          <w:szCs w:val="36"/>
+        </w:rPr>
+        <w:t>Next, we create a component called App. Components in React can be represented by JavaScript functions.</w:t>
+      </w:r>
+    </w:p>
+    <w:p>
+      <w:pPr>
+        <w:pStyle w:val="a3"/>
+        <w:numPr>
+          <w:ilvl w:val="0"/>
+          <w:numId w:val="16"/>
+        </w:numPr>
+        <w:ind w:leftChars="0"/>
+        <w:rPr>
+          <w:rFonts w:ascii="맑은 고딕" w:eastAsia="맑은 고딕" w:hAnsi="맑은 고딕" w:cs="Microsoft GothicNeo"/>
+          <w:bCs/>
+          <w:sz w:val="21"/>
+          <w:szCs w:val="36"/>
+        </w:rPr>
+      </w:pPr>
+      <w:r>
+        <w:rPr>
+          <w:rFonts w:ascii="맑은 고딕" w:eastAsia="맑은 고딕" w:hAnsi="맑은 고딕" w:cs="Microsoft GothicNeo"/>
+          <w:bCs/>
+          <w:sz w:val="21"/>
+          <w:szCs w:val="36"/>
+        </w:rPr>
+        <w:t>Our component returns what we would like to render to the DOM. In this case, we simply return &lt;div&gt;</w:t>
+      </w:r>
+      <w:proofErr w:type="gramStart"/>
+      <w:r>
+        <w:rPr>
+          <w:rFonts w:ascii="맑은 고딕" w:eastAsia="맑은 고딕" w:hAnsi="맑은 고딕" w:cs="Microsoft GothicNeo"/>
+          <w:bCs/>
+          <w:sz w:val="21"/>
+          <w:szCs w:val="36"/>
+        </w:rPr>
+        <w:t>Hello!&lt;</w:t>
+      </w:r>
+      <w:proofErr w:type="gramEnd"/>
+      <w:r>
+        <w:rPr>
+          <w:rFonts w:ascii="맑은 고딕" w:eastAsia="맑은 고딕" w:hAnsi="맑은 고딕" w:cs="Microsoft GothicNeo"/>
+          <w:bCs/>
+          <w:sz w:val="21"/>
+          <w:szCs w:val="36"/>
+        </w:rPr>
+        <w:t>/div&gt;.</w:t>
+      </w:r>
+    </w:p>
+    <w:p>
+      <w:pPr>
+        <w:pStyle w:val="a3"/>
+        <w:numPr>
+          <w:ilvl w:val="0"/>
+          <w:numId w:val="16"/>
+        </w:numPr>
+        <w:ind w:leftChars="0"/>
+        <w:rPr>
+          <w:rFonts w:ascii="맑은 고딕" w:eastAsia="맑은 고딕" w:hAnsi="맑은 고딕" w:cs="Microsoft GothicNeo"/>
+          <w:bCs/>
+          <w:sz w:val="21"/>
+          <w:szCs w:val="36"/>
+        </w:rPr>
+      </w:pPr>
+      <w:r>
+        <w:rPr>
+          <w:rFonts w:ascii="맑은 고딕" w:eastAsia="맑은 고딕" w:hAnsi="맑은 고딕" w:cs="Microsoft GothicNeo"/>
+          <w:bCs/>
+          <w:sz w:val="21"/>
+          <w:szCs w:val="36"/>
+        </w:rPr>
+        <w:t xml:space="preserve">The last line of our script employs the </w:t>
+      </w:r>
+      <w:proofErr w:type="spellStart"/>
+      <w:r>
+        <w:rPr>
+          <w:rFonts w:ascii="맑은 고딕" w:eastAsia="맑은 고딕" w:hAnsi="맑은 고딕" w:cs="Microsoft GothicNeo"/>
+          <w:bCs/>
+          <w:sz w:val="21"/>
+          <w:szCs w:val="36"/>
+        </w:rPr>
+        <w:t>ReactDOM.render</w:t>
+      </w:r>
+      <w:proofErr w:type="spellEnd"/>
+      <w:r>
+        <w:rPr>
+          <w:rFonts w:ascii="맑은 고딕" w:eastAsia="맑은 고딕" w:hAnsi="맑은 고딕" w:cs="Microsoft GothicNeo"/>
+          <w:bCs/>
+          <w:sz w:val="21"/>
+          <w:szCs w:val="36"/>
+        </w:rPr>
+        <w:t xml:space="preserve"> function, which takes two arguments:</w:t>
+      </w:r>
+    </w:p>
+    <w:p>
+      <w:pPr>
+        <w:pStyle w:val="a3"/>
+        <w:numPr>
+          <w:ilvl w:val="0"/>
+          <w:numId w:val="17"/>
+        </w:numPr>
+        <w:ind w:leftChars="0"/>
+        <w:rPr>
+          <w:rFonts w:ascii="맑은 고딕" w:eastAsia="맑은 고딕" w:hAnsi="맑은 고딕" w:cs="Microsoft GothicNeo"/>
+          <w:bCs/>
+          <w:sz w:val="21"/>
+          <w:szCs w:val="36"/>
+        </w:rPr>
+      </w:pPr>
+      <w:r>
+        <w:rPr>
+          <w:rFonts w:ascii="맑은 고딕" w:eastAsia="맑은 고딕" w:hAnsi="맑은 고딕" w:cs="Microsoft GothicNeo"/>
+          <w:bCs/>
+          <w:sz w:val="21"/>
+          <w:szCs w:val="36"/>
+        </w:rPr>
+        <w:t>A component to render</w:t>
+      </w:r>
+    </w:p>
+    <w:p>
+      <w:pPr>
+        <w:pStyle w:val="a3"/>
+        <w:numPr>
+          <w:ilvl w:val="0"/>
+          <w:numId w:val="17"/>
+        </w:numPr>
+        <w:ind w:leftChars="0"/>
+        <w:rPr>
+          <w:rFonts w:ascii="맑은 고딕" w:eastAsia="맑은 고딕" w:hAnsi="맑은 고딕" w:cs="Microsoft GothicNeo"/>
+          <w:bCs/>
+          <w:sz w:val="21"/>
+          <w:szCs w:val="36"/>
+        </w:rPr>
+      </w:pPr>
+      <w:r>
+        <w:rPr>
+          <w:rFonts w:ascii="맑은 고딕" w:eastAsia="맑은 고딕" w:hAnsi="맑은 고딕" w:cs="Microsoft GothicNeo"/>
+          <w:bCs/>
+          <w:sz w:val="21"/>
+          <w:szCs w:val="36"/>
+        </w:rPr>
+        <w:t>An element in the DOM inside of which the component should be rendered</w:t>
+      </w:r>
+    </w:p>
+    <w:p>
+      <w:pPr>
+        <w:rPr>
+          <w:rFonts w:ascii="맑은 고딕" w:eastAsia="맑은 고딕" w:hAnsi="맑은 고딕" w:cs="Microsoft GothicNeo"/>
+          <w:bCs/>
+          <w:sz w:val="21"/>
+          <w:szCs w:val="36"/>
+        </w:rPr>
+      </w:pPr>
+      <w:r>
+        <w:rPr>
+          <w:rFonts w:ascii="맑은 고딕" w:eastAsia="맑은 고딕" w:hAnsi="맑은 고딕" w:cs="Microsoft GothicNeo"/>
+          <w:bCs/>
+          <w:sz w:val="21"/>
+          <w:szCs w:val="36"/>
+        </w:rPr>
+        <w:drawing>
+          <wp:inline distT="0" distB="0" distL="0" distR="0" wp14:anchorId="52DA5CF8" wp14:editId="1E2D8A63">
+            <wp:extent cx="4563112" cy="1714739"/>
+            <wp:effectExtent l="0" t="0" r="8890" b="0"/>
+            <wp:docPr id="15" name="그림 15"/>
+            <wp:cNvGraphicFramePr>
+              <a:graphicFrameLocks xmlns:a="http://schemas.openxmlformats.org/drawingml/2006/main" noChangeAspect="1"/>
+            </wp:cNvGraphicFramePr>
+            <a:graphic xmlns:a="http://schemas.openxmlformats.org/drawingml/2006/main">
+              <a:graphicData uri="http://schemas.openxmlformats.org/drawingml/2006/picture">
+                <pic:pic xmlns:pic="http://schemas.openxmlformats.org/drawingml/2006/picture">
+                  <pic:nvPicPr>
+                    <pic:cNvPr id="1" name=""/>
+                    <pic:cNvPicPr/>
+                  </pic:nvPicPr>
+                  <pic:blipFill>
+                    <a:blip r:embed="rId25"/>
+                    <a:stretch>
+                      <a:fillRect/>
+                    </a:stretch>
+                  </pic:blipFill>
+                  <pic:spPr>
+                    <a:xfrm>
+                      <a:off x="0" y="0"/>
+                      <a:ext cx="4563112" cy="1714739"/>
+                    </a:xfrm>
+                    <a:prstGeom prst="rect">
+                      <a:avLst/>
+                    </a:prstGeom>
+                  </pic:spPr>
+                </pic:pic>
+              </a:graphicData>
+            </a:graphic>
+          </wp:inline>
+        </w:drawing>
+      </w:r>
+    </w:p>
+    <w:p>
+      <w:pPr>
+        <w:rPr>
+          <w:rFonts w:ascii="맑은 고딕" w:eastAsia="맑은 고딕" w:hAnsi="맑은 고딕" w:cs="Microsoft GothicNeo"/>
+          <w:bCs/>
+          <w:sz w:val="21"/>
+          <w:szCs w:val="36"/>
+        </w:rPr>
+      </w:pPr>
+      <w:proofErr w:type="spellStart"/>
+      <w:r>
+        <w:rPr>
+          <w:rFonts w:ascii="맑은 고딕" w:eastAsia="맑은 고딕" w:hAnsi="맑은 고딕" w:cs="Microsoft GothicNeo" w:hint="eastAsia"/>
+          <w:bCs/>
+          <w:sz w:val="21"/>
+          <w:szCs w:val="36"/>
+        </w:rPr>
+        <w:lastRenderedPageBreak/>
+        <w:t>javascript</w:t>
+      </w:r>
+      <w:proofErr w:type="spellEnd"/>
+      <w:r>
+        <w:rPr>
+          <w:rFonts w:ascii="맑은 고딕" w:eastAsia="맑은 고딕" w:hAnsi="맑은 고딕" w:cs="Microsoft GothicNeo" w:hint="eastAsia"/>
+          <w:bCs/>
+          <w:sz w:val="21"/>
+          <w:szCs w:val="36"/>
+        </w:rPr>
+        <w:t xml:space="preserve">에서 </w:t>
+      </w:r>
+      <w:proofErr w:type="spellStart"/>
+      <w:r>
+        <w:rPr>
+          <w:rFonts w:ascii="맑은 고딕" w:eastAsia="맑은 고딕" w:hAnsi="맑은 고딕" w:cs="Microsoft GothicNeo" w:hint="eastAsia"/>
+          <w:bCs/>
+          <w:sz w:val="21"/>
+          <w:szCs w:val="36"/>
+        </w:rPr>
+        <w:t>처럼</w:t>
+      </w:r>
+      <w:proofErr w:type="spellEnd"/>
+      <w:r>
+        <w:rPr>
+          <w:rFonts w:ascii="맑은 고딕" w:eastAsia="맑은 고딕" w:hAnsi="맑은 고딕" w:cs="Microsoft GothicNeo" w:hint="eastAsia"/>
+          <w:bCs/>
+          <w:sz w:val="21"/>
+          <w:szCs w:val="36"/>
+        </w:rPr>
+        <w:t xml:space="preserve"> </w:t>
+      </w:r>
+      <w:r>
+        <w:rPr>
+          <w:rFonts w:ascii="맑은 고딕" w:eastAsia="맑은 고딕" w:hAnsi="맑은 고딕" w:cs="Microsoft GothicNeo"/>
+          <w:bCs/>
+          <w:sz w:val="21"/>
+          <w:szCs w:val="36"/>
+        </w:rPr>
+        <w:t>{}</w:t>
+      </w:r>
+      <w:r>
+        <w:rPr>
+          <w:rFonts w:ascii="맑은 고딕" w:eastAsia="맑은 고딕" w:hAnsi="맑은 고딕" w:cs="Microsoft GothicNeo" w:hint="eastAsia"/>
+          <w:bCs/>
+          <w:sz w:val="21"/>
+          <w:szCs w:val="36"/>
+        </w:rPr>
+        <w:t>로 묶어서 변수 활용 가능.</w:t>
+      </w:r>
+    </w:p>
+    <w:p>
+      <w:pPr>
+        <w:rPr>
+          <w:rFonts w:ascii="맑은 고딕" w:eastAsia="맑은 고딕" w:hAnsi="맑은 고딕" w:cs="Microsoft GothicNeo"/>
+          <w:bCs/>
+          <w:sz w:val="21"/>
+          <w:szCs w:val="36"/>
+        </w:rPr>
+      </w:pPr>
+    </w:p>
+    <w:p>
+      <w:pPr>
+        <w:rPr>
+          <w:rFonts w:ascii="맑은 고딕" w:eastAsia="맑은 고딕" w:hAnsi="맑은 고딕" w:cs="Microsoft GothicNeo"/>
+          <w:b/>
+          <w:bCs/>
+          <w:sz w:val="21"/>
+          <w:szCs w:val="36"/>
+        </w:rPr>
+      </w:pPr>
+      <w:r>
+        <w:rPr>
+          <w:rFonts w:ascii="맑은 고딕" w:eastAsia="맑은 고딕" w:hAnsi="맑은 고딕" w:cs="Microsoft GothicNeo" w:hint="eastAsia"/>
+          <w:b/>
+          <w:bCs/>
+          <w:sz w:val="21"/>
+          <w:szCs w:val="36"/>
+        </w:rPr>
+        <w:t xml:space="preserve">Render </w:t>
+      </w:r>
+      <w:r>
+        <w:rPr>
+          <w:rFonts w:ascii="맑은 고딕" w:eastAsia="맑은 고딕" w:hAnsi="맑은 고딕" w:cs="Microsoft GothicNeo"/>
+          <w:b/>
+          <w:bCs/>
+          <w:sz w:val="21"/>
+          <w:szCs w:val="36"/>
+        </w:rPr>
+        <w:t>c</w:t>
+      </w:r>
+      <w:r>
+        <w:rPr>
+          <w:rFonts w:ascii="맑은 고딕" w:eastAsia="맑은 고딕" w:hAnsi="맑은 고딕" w:cs="Microsoft GothicNeo" w:hint="eastAsia"/>
+          <w:b/>
+          <w:bCs/>
+          <w:sz w:val="21"/>
+          <w:szCs w:val="36"/>
+        </w:rPr>
+        <w:t xml:space="preserve">omponents with </w:t>
+      </w:r>
+      <w:r>
+        <w:rPr>
+          <w:rFonts w:ascii="맑은 고딕" w:eastAsia="맑은 고딕" w:hAnsi="맑은 고딕" w:cs="Microsoft GothicNeo"/>
+          <w:b/>
+          <w:bCs/>
+          <w:sz w:val="21"/>
+          <w:szCs w:val="36"/>
+        </w:rPr>
+        <w:t>other components</w:t>
+      </w:r>
+    </w:p>
+    <w:p>
+      <w:pPr>
+        <w:rPr>
+          <w:rFonts w:ascii="맑은 고딕" w:eastAsia="맑은 고딕" w:hAnsi="맑은 고딕" w:cs="Microsoft GothicNeo"/>
+          <w:bCs/>
+          <w:sz w:val="21"/>
+          <w:szCs w:val="36"/>
+        </w:rPr>
+      </w:pPr>
+      <w:r>
+        <w:rPr>
+          <w:rFonts w:ascii="맑은 고딕" w:eastAsia="맑은 고딕" w:hAnsi="맑은 고딕" w:cs="Microsoft GothicNeo"/>
+          <w:bCs/>
+          <w:sz w:val="21"/>
+          <w:szCs w:val="36"/>
+        </w:rPr>
+        <w:drawing>
+          <wp:inline distT="0" distB="0" distL="0" distR="0" wp14:anchorId="239FC4ED" wp14:editId="43527B15">
+            <wp:extent cx="4553585" cy="3219899"/>
+            <wp:effectExtent l="0" t="0" r="0" b="0"/>
+            <wp:docPr id="16" name="그림 16"/>
+            <wp:cNvGraphicFramePr>
+              <a:graphicFrameLocks xmlns:a="http://schemas.openxmlformats.org/drawingml/2006/main" noChangeAspect="1"/>
+            </wp:cNvGraphicFramePr>
+            <a:graphic xmlns:a="http://schemas.openxmlformats.org/drawingml/2006/main">
+              <a:graphicData uri="http://schemas.openxmlformats.org/drawingml/2006/picture">
+                <pic:pic xmlns:pic="http://schemas.openxmlformats.org/drawingml/2006/picture">
+                  <pic:nvPicPr>
+                    <pic:cNvPr id="1" name=""/>
+                    <pic:cNvPicPr/>
+                  </pic:nvPicPr>
+                  <pic:blipFill>
+                    <a:blip r:embed="rId26"/>
+                    <a:stretch>
+                      <a:fillRect/>
+                    </a:stretch>
+                  </pic:blipFill>
+                  <pic:spPr>
+                    <a:xfrm>
+                      <a:off x="0" y="0"/>
+                      <a:ext cx="4553585" cy="3219899"/>
+                    </a:xfrm>
+                    <a:prstGeom prst="rect">
+                      <a:avLst/>
+                    </a:prstGeom>
+                  </pic:spPr>
+                </pic:pic>
+              </a:graphicData>
+            </a:graphic>
+          </wp:inline>
+        </w:drawing>
+      </w:r>
+    </w:p>
+    <w:p>
+      <w:pPr>
+        <w:rPr>
+          <w:rFonts w:ascii="맑은 고딕" w:eastAsia="맑은 고딕" w:hAnsi="맑은 고딕" w:cs="Microsoft GothicNeo"/>
+          <w:bCs/>
+          <w:sz w:val="21"/>
+          <w:szCs w:val="36"/>
+        </w:rPr>
+      </w:pPr>
+      <w:r>
+        <w:rPr>
+          <w:rFonts w:ascii="맑은 고딕" w:eastAsia="맑은 고딕" w:hAnsi="맑은 고딕" w:cs="Microsoft GothicNeo" w:hint="eastAsia"/>
+          <w:bCs/>
+          <w:sz w:val="21"/>
+          <w:szCs w:val="36"/>
+        </w:rPr>
+        <w:t>구조를 App() &gt; Hello() * 3</w:t>
+      </w:r>
+      <w:r>
+        <w:rPr>
+          <w:rFonts w:ascii="맑은 고딕" w:eastAsia="맑은 고딕" w:hAnsi="맑은 고딕" w:cs="Microsoft GothicNeo"/>
+          <w:bCs/>
+          <w:sz w:val="21"/>
+          <w:szCs w:val="36"/>
+        </w:rPr>
+        <w:t xml:space="preserve"> </w:t>
+      </w:r>
+      <w:proofErr w:type="spellStart"/>
+      <w:r>
+        <w:rPr>
+          <w:rFonts w:ascii="맑은 고딕" w:eastAsia="맑은 고딕" w:hAnsi="맑은 고딕" w:cs="Microsoft GothicNeo" w:hint="eastAsia"/>
+          <w:bCs/>
+          <w:sz w:val="21"/>
+          <w:szCs w:val="36"/>
+        </w:rPr>
+        <w:t>라고</w:t>
+      </w:r>
+      <w:proofErr w:type="spellEnd"/>
+      <w:r>
+        <w:rPr>
+          <w:rFonts w:ascii="맑은 고딕" w:eastAsia="맑은 고딕" w:hAnsi="맑은 고딕" w:cs="Microsoft GothicNeo" w:hint="eastAsia"/>
+          <w:bCs/>
+          <w:sz w:val="21"/>
+          <w:szCs w:val="36"/>
+        </w:rPr>
+        <w:t xml:space="preserve"> 생각하면 됨.</w:t>
+      </w:r>
+    </w:p>
+    <w:p>
+      <w:pPr>
+        <w:rPr>
+          <w:rFonts w:ascii="맑은 고딕" w:eastAsia="맑은 고딕" w:hAnsi="맑은 고딕" w:cs="Microsoft GothicNeo"/>
+          <w:bCs/>
+          <w:sz w:val="21"/>
+          <w:szCs w:val="36"/>
+        </w:rPr>
+      </w:pPr>
+    </w:p>
+    <w:p>
+      <w:pPr>
+        <w:rPr>
+          <w:rFonts w:ascii="맑은 고딕" w:eastAsia="맑은 고딕" w:hAnsi="맑은 고딕" w:cs="Microsoft GothicNeo"/>
+          <w:b/>
+          <w:bCs/>
+          <w:sz w:val="21"/>
+          <w:szCs w:val="36"/>
+        </w:rPr>
+      </w:pPr>
+      <w:r>
+        <w:rPr>
+          <w:rFonts w:ascii="맑은 고딕" w:eastAsia="맑은 고딕" w:hAnsi="맑은 고딕" w:cs="Microsoft GothicNeo" w:hint="eastAsia"/>
+          <w:b/>
+          <w:bCs/>
+          <w:sz w:val="21"/>
+          <w:szCs w:val="36"/>
+        </w:rPr>
+        <w:t>Props</w:t>
+      </w:r>
+    </w:p>
+    <w:p>
+      <w:pPr>
+        <w:rPr>
+          <w:rFonts w:ascii="맑은 고딕" w:eastAsia="맑은 고딕" w:hAnsi="맑은 고딕" w:cs="Microsoft GothicNeo"/>
+          <w:bCs/>
+          <w:sz w:val="21"/>
+          <w:szCs w:val="36"/>
+        </w:rPr>
+      </w:pPr>
+      <w:r>
+        <w:rPr>
+          <w:rFonts w:ascii="맑은 고딕" w:eastAsia="맑은 고딕" w:hAnsi="맑은 고딕" w:cs="Microsoft GothicNeo"/>
+          <w:bCs/>
+          <w:sz w:val="21"/>
+          <w:szCs w:val="36"/>
+        </w:rPr>
+        <w:t>react</w:t>
+      </w:r>
+      <w:r>
+        <w:rPr>
+          <w:rFonts w:ascii="맑은 고딕" w:eastAsia="맑은 고딕" w:hAnsi="맑은 고딕" w:cs="Microsoft GothicNeo" w:hint="eastAsia"/>
+          <w:bCs/>
+          <w:sz w:val="21"/>
+          <w:szCs w:val="36"/>
+        </w:rPr>
+        <w:t xml:space="preserve">에 쓰이는 </w:t>
+      </w:r>
+      <w:r>
+        <w:rPr>
+          <w:rFonts w:ascii="맑은 고딕" w:eastAsia="맑은 고딕" w:hAnsi="맑은 고딕" w:cs="Microsoft GothicNeo"/>
+          <w:bCs/>
+          <w:sz w:val="21"/>
+          <w:szCs w:val="36"/>
+        </w:rPr>
+        <w:t>components</w:t>
+      </w:r>
+      <w:r>
+        <w:rPr>
+          <w:rFonts w:ascii="맑은 고딕" w:eastAsia="맑은 고딕" w:hAnsi="맑은 고딕" w:cs="Microsoft GothicNeo" w:hint="eastAsia"/>
+          <w:bCs/>
+          <w:sz w:val="21"/>
+          <w:szCs w:val="36"/>
+        </w:rPr>
+        <w:t xml:space="preserve">를 </w:t>
+      </w:r>
+      <w:r>
+        <w:rPr>
+          <w:rFonts w:ascii="맑은 고딕" w:eastAsia="맑은 고딕" w:hAnsi="맑은 고딕" w:cs="Microsoft GothicNeo"/>
+          <w:bCs/>
+          <w:sz w:val="21"/>
+          <w:szCs w:val="36"/>
+        </w:rPr>
+        <w:t>props</w:t>
+      </w:r>
+      <w:r>
+        <w:rPr>
+          <w:rFonts w:ascii="맑은 고딕" w:eastAsia="맑은 고딕" w:hAnsi="맑은 고딕" w:cs="Microsoft GothicNeo" w:hint="eastAsia"/>
+          <w:bCs/>
+          <w:sz w:val="21"/>
+          <w:szCs w:val="36"/>
+        </w:rPr>
+        <w:t>를 추가하여 보다 flexible하게 쓸 수 있다.</w:t>
+      </w:r>
+    </w:p>
+    <w:p>
+      <w:pPr>
+        <w:rPr>
+          <w:rFonts w:ascii="맑은 고딕" w:eastAsia="맑은 고딕" w:hAnsi="맑은 고딕" w:cs="Microsoft GothicNeo"/>
+          <w:bCs/>
+          <w:sz w:val="21"/>
+          <w:szCs w:val="36"/>
+        </w:rPr>
+      </w:pPr>
+      <w:r>
+        <w:rPr>
+          <w:rFonts w:ascii="맑은 고딕" w:eastAsia="맑은 고딕" w:hAnsi="맑은 고딕" w:cs="Microsoft GothicNeo"/>
+          <w:bCs/>
+          <w:sz w:val="21"/>
+          <w:szCs w:val="36"/>
+        </w:rPr>
+        <w:drawing>
+          <wp:inline distT="0" distB="0" distL="0" distR="0" wp14:anchorId="7BA09E0C" wp14:editId="5BDC3974">
+            <wp:extent cx="3162741" cy="2524477"/>
+            <wp:effectExtent l="0" t="0" r="0" b="9525"/>
+            <wp:docPr id="17" name="그림 17"/>
+            <wp:cNvGraphicFramePr>
+              <a:graphicFrameLocks xmlns:a="http://schemas.openxmlformats.org/drawingml/2006/main" noChangeAspect="1"/>
+            </wp:cNvGraphicFramePr>
+            <a:graphic xmlns:a="http://schemas.openxmlformats.org/drawingml/2006/main">
+              <a:graphicData uri="http://schemas.openxmlformats.org/drawingml/2006/picture">
+                <pic:pic xmlns:pic="http://schemas.openxmlformats.org/drawingml/2006/picture">
+                  <pic:nvPicPr>
+                    <pic:cNvPr id="1" name=""/>
+                    <pic:cNvPicPr/>
+                  </pic:nvPicPr>
+                  <pic:blipFill>
+                    <a:blip r:embed="rId27"/>
+                    <a:stretch>
+                      <a:fillRect/>
+                    </a:stretch>
+                  </pic:blipFill>
+                  <pic:spPr>
+                    <a:xfrm>
+                      <a:off x="0" y="0"/>
+                      <a:ext cx="3162741" cy="2524477"/>
+                    </a:xfrm>
+                    <a:prstGeom prst="rect">
+                      <a:avLst/>
+                    </a:prstGeom>
+                  </pic:spPr>
+                </pic:pic>
+              </a:graphicData>
+            </a:graphic>
+          </wp:inline>
+        </w:drawing>
+      </w:r>
+      <w:r>
+        <w:rPr>
+          <w:rFonts w:ascii="맑은 고딕" w:eastAsia="맑은 고딕" w:hAnsi="맑은 고딕" w:cs="Microsoft GothicNeo"/>
+          <w:bCs/>
+          <w:sz w:val="21"/>
+          <w:szCs w:val="36"/>
+        </w:rPr>
+        <w:drawing>
+          <wp:inline distT="0" distB="0" distL="0" distR="0" wp14:anchorId="6A32E686" wp14:editId="3DC280F1">
+            <wp:extent cx="2429214" cy="1619476"/>
+            <wp:effectExtent l="0" t="0" r="9525" b="0"/>
+            <wp:docPr id="18" name="그림 18"/>
+            <wp:cNvGraphicFramePr>
+              <a:graphicFrameLocks xmlns:a="http://schemas.openxmlformats.org/drawingml/2006/main" noChangeAspect="1"/>
+            </wp:cNvGraphicFramePr>
+            <a:graphic xmlns:a="http://schemas.openxmlformats.org/drawingml/2006/main">
+              <a:graphicData uri="http://schemas.openxmlformats.org/drawingml/2006/picture">
+                <pic:pic xmlns:pic="http://schemas.openxmlformats.org/drawingml/2006/picture">
+                  <pic:nvPicPr>
+                    <pic:cNvPr id="1" name=""/>
+                    <pic:cNvPicPr/>
+                  </pic:nvPicPr>
+                  <pic:blipFill>
+                    <a:blip r:embed="rId28"/>
+                    <a:stretch>
+                      <a:fillRect/>
+                    </a:stretch>
+                  </pic:blipFill>
+                  <pic:spPr>
+                    <a:xfrm>
+                      <a:off x="0" y="0"/>
+                      <a:ext cx="2429214" cy="1619476"/>
+                    </a:xfrm>
+                    <a:prstGeom prst="rect">
+                      <a:avLst/>
+                    </a:prstGeom>
+                  </pic:spPr>
+                </pic:pic>
+              </a:graphicData>
+            </a:graphic>
+          </wp:inline>
+        </w:drawing>
+      </w:r>
+    </w:p>
+    <w:p>
+      <w:pPr>
+        <w:rPr>
+          <w:rFonts w:ascii="맑은 고딕" w:eastAsia="맑은 고딕" w:hAnsi="맑은 고딕" w:cs="Microsoft GothicNeo"/>
+          <w:bCs/>
+          <w:sz w:val="21"/>
+          <w:szCs w:val="36"/>
+        </w:rPr>
+      </w:pPr>
+    </w:p>
+    <w:p>
+      <w:pPr>
+        <w:rPr>
+          <w:rFonts w:ascii="맑은 고딕" w:eastAsia="맑은 고딕" w:hAnsi="맑은 고딕" w:cs="Microsoft GothicNeo"/>
+          <w:bCs/>
+          <w:sz w:val="21"/>
+          <w:szCs w:val="36"/>
+        </w:rPr>
+      </w:pPr>
+    </w:p>
+    <w:p>
+      <w:pPr>
+        <w:rPr>
+          <w:rFonts w:ascii="맑은 고딕" w:eastAsia="맑은 고딕" w:hAnsi="맑은 고딕" w:cs="Microsoft GothicNeo"/>
+          <w:bCs/>
+          <w:sz w:val="21"/>
+          <w:szCs w:val="36"/>
+        </w:rPr>
+      </w:pPr>
+    </w:p>
+    <w:p>
+      <w:pPr>
+        <w:rPr>
+          <w:rFonts w:ascii="맑은 고딕" w:eastAsia="맑은 고딕" w:hAnsi="맑은 고딕" w:cs="Microsoft GothicNeo"/>
+          <w:bCs/>
+          <w:sz w:val="21"/>
+          <w:szCs w:val="36"/>
+        </w:rPr>
+      </w:pPr>
+    </w:p>
+    <w:p>
+      <w:pPr>
+        <w:rPr>
+          <w:rFonts w:ascii="맑은 고딕" w:eastAsia="맑은 고딕" w:hAnsi="맑은 고딕" w:cs="Microsoft GothicNeo"/>
+          <w:b/>
+          <w:bCs/>
+          <w:sz w:val="21"/>
+          <w:szCs w:val="36"/>
+        </w:rPr>
+      </w:pPr>
+      <w:proofErr w:type="spellStart"/>
+      <w:r>
+        <w:rPr>
+          <w:rFonts w:ascii="맑은 고딕" w:eastAsia="맑은 고딕" w:hAnsi="맑은 고딕" w:cs="Microsoft GothicNeo"/>
+          <w:b/>
+          <w:bCs/>
+          <w:sz w:val="21"/>
+          <w:szCs w:val="36"/>
+        </w:rPr>
+        <w:lastRenderedPageBreak/>
+        <w:t>use</w:t>
+      </w:r>
+      <w:r>
+        <w:rPr>
+          <w:rFonts w:ascii="맑은 고딕" w:eastAsia="맑은 고딕" w:hAnsi="맑은 고딕" w:cs="Microsoft GothicNeo"/>
+          <w:b/>
+          <w:bCs/>
+          <w:sz w:val="21"/>
+          <w:szCs w:val="36"/>
+        </w:rPr>
+        <w:t>State</w:t>
+      </w:r>
+      <w:proofErr w:type="spellEnd"/>
+    </w:p>
+    <w:p>
+      <w:pPr>
+        <w:rPr>
+          <w:rFonts w:ascii="맑은 고딕" w:eastAsia="맑은 고딕" w:hAnsi="맑은 고딕" w:cs="Microsoft GothicNeo"/>
+          <w:bCs/>
+          <w:sz w:val="21"/>
+          <w:szCs w:val="36"/>
+        </w:rPr>
+      </w:pPr>
+      <w:r>
+        <w:rPr>
+          <w:rFonts w:ascii="맑은 고딕" w:eastAsia="맑은 고딕" w:hAnsi="맑은 고딕" w:cs="Microsoft GothicNeo"/>
+          <w:bCs/>
+          <w:sz w:val="21"/>
+          <w:szCs w:val="36"/>
+        </w:rPr>
+        <w:drawing>
+          <wp:inline distT="0" distB="0" distL="0" distR="0" wp14:anchorId="1D9F3E66" wp14:editId="36350AC5">
+            <wp:extent cx="4553032" cy="4270075"/>
+            <wp:effectExtent l="0" t="0" r="0" b="0"/>
+            <wp:docPr id="19" name="그림 19"/>
+            <wp:cNvGraphicFramePr>
+              <a:graphicFrameLocks xmlns:a="http://schemas.openxmlformats.org/drawingml/2006/main" noChangeAspect="1"/>
+            </wp:cNvGraphicFramePr>
+            <a:graphic xmlns:a="http://schemas.openxmlformats.org/drawingml/2006/main">
+              <a:graphicData uri="http://schemas.openxmlformats.org/drawingml/2006/picture">
+                <pic:pic xmlns:pic="http://schemas.openxmlformats.org/drawingml/2006/picture">
+                  <pic:nvPicPr>
+                    <pic:cNvPr id="1" name=""/>
+                    <pic:cNvPicPr/>
+                  </pic:nvPicPr>
+                  <pic:blipFill>
+                    <a:blip r:embed="rId29"/>
+                    <a:stretch>
+                      <a:fillRect/>
+                    </a:stretch>
+                  </pic:blipFill>
+                  <pic:spPr>
+                    <a:xfrm>
+                      <a:off x="0" y="0"/>
+                      <a:ext cx="4565804" cy="4282053"/>
+                    </a:xfrm>
+                    <a:prstGeom prst="rect">
+                      <a:avLst/>
+                    </a:prstGeom>
+                  </pic:spPr>
+                </pic:pic>
+              </a:graphicData>
+            </a:graphic>
+          </wp:inline>
+        </w:drawing>
+      </w:r>
+    </w:p>
+    <w:p>
+      <w:pPr>
+        <w:rPr>
+          <w:rFonts w:ascii="맑은 고딕" w:eastAsia="맑은 고딕" w:hAnsi="맑은 고딕" w:cs="Microsoft GothicNeo"/>
+          <w:bCs/>
+          <w:sz w:val="21"/>
+          <w:szCs w:val="36"/>
+        </w:rPr>
+      </w:pPr>
+      <w:r>
+        <w:rPr>
+          <w:rFonts w:ascii="맑은 고딕" w:eastAsia="맑은 고딕" w:hAnsi="맑은 고딕" w:cs="Microsoft GothicNeo"/>
+          <w:bCs/>
+          <w:sz w:val="21"/>
+          <w:szCs w:val="36"/>
+        </w:rPr>
+        <w:t xml:space="preserve">The </w:t>
+      </w:r>
+      <w:r>
+        <w:rPr>
+          <w:rFonts w:ascii="맑은 고딕" w:eastAsia="맑은 고딕" w:hAnsi="맑은 고딕" w:cs="Microsoft GothicNeo"/>
+          <w:b/>
+          <w:bCs/>
+          <w:sz w:val="21"/>
+          <w:szCs w:val="36"/>
+        </w:rPr>
+        <w:t>argument to</w:t>
+      </w:r>
+      <w:r>
+        <w:rPr>
+          <w:rFonts w:ascii="맑은 고딕" w:eastAsia="맑은 고딕" w:hAnsi="맑은 고딕" w:cs="Microsoft GothicNeo"/>
+          <w:bCs/>
+          <w:sz w:val="21"/>
+          <w:szCs w:val="36"/>
+        </w:rPr>
+        <w:t xml:space="preserve"> </w:t>
+      </w:r>
+      <w:proofErr w:type="spellStart"/>
+      <w:r>
+        <w:rPr>
+          <w:rFonts w:ascii="맑은 고딕" w:eastAsia="맑은 고딕" w:hAnsi="맑은 고딕" w:cs="Microsoft GothicNeo"/>
+          <w:b/>
+          <w:bCs/>
+          <w:sz w:val="21"/>
+          <w:szCs w:val="36"/>
+        </w:rPr>
+        <w:t>useState</w:t>
+      </w:r>
+      <w:proofErr w:type="spellEnd"/>
+      <w:r>
+        <w:rPr>
+          <w:rFonts w:ascii="맑은 고딕" w:eastAsia="맑은 고딕" w:hAnsi="맑은 고딕" w:cs="Microsoft GothicNeo"/>
+          <w:bCs/>
+          <w:sz w:val="21"/>
+          <w:szCs w:val="36"/>
+        </w:rPr>
+        <w:t xml:space="preserve"> is the initial value of the state, which we’ll set to 0. The function returns both a variable representing the state and a function that allows us to update the state.</w:t>
+      </w:r>
+    </w:p>
+    <w:p>
+      <w:pPr>
+        <w:rPr>
+          <w:rFonts w:ascii="맑은 고딕" w:eastAsia="맑은 고딕" w:hAnsi="맑은 고딕" w:cs="Microsoft GothicNeo"/>
+          <w:bCs/>
+          <w:sz w:val="21"/>
+          <w:szCs w:val="36"/>
+        </w:rPr>
+      </w:pPr>
+      <w:r>
+        <w:rPr>
+          <w:rFonts w:ascii="맑은 고딕" w:eastAsia="맑은 고딕" w:hAnsi="맑은 고딕" w:cs="Microsoft GothicNeo"/>
+          <w:bCs/>
+          <w:sz w:val="21"/>
+          <w:szCs w:val="36"/>
+        </w:rPr>
+        <w:t>Now, we can work on what the function will render, where we’ll specify a header and a button. We’ll also add an event listener for when the button is clicked, which React hand</w:t>
+      </w:r>
+      <w:r>
+        <w:rPr>
+          <w:rFonts w:ascii="맑은 고딕" w:eastAsia="맑은 고딕" w:hAnsi="맑은 고딕" w:cs="Microsoft GothicNeo"/>
+          <w:bCs/>
+          <w:sz w:val="21"/>
+          <w:szCs w:val="36"/>
+        </w:rPr>
+        <w:t xml:space="preserve">les using the </w:t>
+      </w:r>
+      <w:proofErr w:type="spellStart"/>
+      <w:r>
+        <w:rPr>
+          <w:rFonts w:ascii="맑은 고딕" w:eastAsia="맑은 고딕" w:hAnsi="맑은 고딕" w:cs="Microsoft GothicNeo"/>
+          <w:b/>
+          <w:bCs/>
+          <w:sz w:val="21"/>
+          <w:szCs w:val="36"/>
+        </w:rPr>
+        <w:t>onClick</w:t>
+      </w:r>
+      <w:proofErr w:type="spellEnd"/>
+      <w:r>
+        <w:rPr>
+          <w:rFonts w:ascii="맑은 고딕" w:eastAsia="맑은 고딕" w:hAnsi="맑은 고딕" w:cs="Microsoft GothicNeo"/>
+          <w:bCs/>
+          <w:sz w:val="21"/>
+          <w:szCs w:val="36"/>
+        </w:rPr>
+        <w:t xml:space="preserve"> attribute.</w:t>
+      </w:r>
+    </w:p>
+    <w:p>
+      <w:pPr>
+        <w:rPr>
+          <w:rFonts w:ascii="맑은 고딕" w:eastAsia="맑은 고딕" w:hAnsi="맑은 고딕" w:cs="Microsoft GothicNeo"/>
+          <w:bCs/>
+          <w:sz w:val="21"/>
+          <w:szCs w:val="36"/>
+        </w:rPr>
+      </w:pPr>
+      <w:r>
+        <w:rPr>
+          <w:rFonts w:ascii="맑은 고딕" w:eastAsia="맑은 고딕" w:hAnsi="맑은 고딕" w:cs="Microsoft GothicNeo"/>
+          <w:bCs/>
+          <w:sz w:val="21"/>
+          <w:szCs w:val="36"/>
+        </w:rPr>
+        <w:t xml:space="preserve">Finally, let’s define the </w:t>
+      </w:r>
+      <w:proofErr w:type="spellStart"/>
+      <w:r>
+        <w:rPr>
+          <w:rFonts w:ascii="맑은 고딕" w:eastAsia="맑은 고딕" w:hAnsi="맑은 고딕" w:cs="Microsoft GothicNeo"/>
+          <w:b/>
+          <w:bCs/>
+          <w:sz w:val="21"/>
+          <w:szCs w:val="36"/>
+        </w:rPr>
+        <w:t>updateCount</w:t>
+      </w:r>
+      <w:proofErr w:type="spellEnd"/>
+      <w:r>
+        <w:rPr>
+          <w:rFonts w:ascii="맑은 고딕" w:eastAsia="맑은 고딕" w:hAnsi="맑은 고딕" w:cs="Microsoft GothicNeo"/>
+          <w:bCs/>
+          <w:sz w:val="21"/>
+          <w:szCs w:val="36"/>
+        </w:rPr>
+        <w:t xml:space="preserve"> function. To do this, we’ll use the </w:t>
+      </w:r>
+      <w:proofErr w:type="spellStart"/>
+      <w:r>
+        <w:rPr>
+          <w:rFonts w:ascii="맑은 고딕" w:eastAsia="맑은 고딕" w:hAnsi="맑은 고딕" w:cs="Microsoft GothicNeo"/>
+          <w:b/>
+          <w:bCs/>
+          <w:sz w:val="21"/>
+          <w:szCs w:val="36"/>
+        </w:rPr>
+        <w:t>setCount</w:t>
+      </w:r>
+      <w:proofErr w:type="spellEnd"/>
+      <w:r>
+        <w:rPr>
+          <w:rFonts w:ascii="맑은 고딕" w:eastAsia="맑은 고딕" w:hAnsi="맑은 고딕" w:cs="Microsoft GothicNeo"/>
+          <w:bCs/>
+          <w:sz w:val="21"/>
+          <w:szCs w:val="36"/>
+        </w:rPr>
+        <w:t xml:space="preserve"> function, which can take as argument a new value for the state.</w:t>
+      </w:r>
+    </w:p>
+    <w:p>
+      <w:pPr>
+        <w:widowControl/>
+        <w:wordWrap/>
+        <w:autoSpaceDE/>
+        <w:autoSpaceDN/>
+        <w:rPr>
+          <w:rFonts w:ascii="맑은 고딕" w:eastAsia="맑은 고딕" w:hAnsi="맑은 고딕" w:cs="Microsoft GothicNeo"/>
+          <w:bCs/>
+          <w:sz w:val="21"/>
+          <w:szCs w:val="36"/>
+        </w:rPr>
+      </w:pPr>
+      <w:r>
+        <w:rPr>
+          <w:rFonts w:ascii="맑은 고딕" w:eastAsia="맑은 고딕" w:hAnsi="맑은 고딕" w:cs="Microsoft GothicNeo"/>
+          <w:bCs/>
+          <w:sz w:val="21"/>
+          <w:szCs w:val="36"/>
+        </w:rPr>
+        <w:br w:type="page"/>
+      </w:r>
+    </w:p>
+    <w:p>
+      <w:pPr>
+        <w:rPr>
+          <w:rFonts w:ascii="맑은 고딕" w:eastAsia="맑은 고딕" w:hAnsi="맑은 고딕" w:cs="Microsoft GothicNeo"/>
+          <w:b/>
+          <w:bCs/>
+          <w:sz w:val="24"/>
+          <w:szCs w:val="36"/>
+        </w:rPr>
+      </w:pPr>
+      <w:r>
+        <w:rPr>
+          <w:rFonts w:ascii="맑은 고딕" w:eastAsia="맑은 고딕" w:hAnsi="맑은 고딕" w:cs="Microsoft GothicNeo" w:hint="eastAsia"/>
+          <w:b/>
+          <w:bCs/>
+          <w:sz w:val="24"/>
+          <w:szCs w:val="36"/>
+        </w:rPr>
+        <w:lastRenderedPageBreak/>
+        <w:t>Create simple game by react</w:t>
+      </w:r>
+      <w:r>
+        <w:rPr>
+          <w:rFonts w:ascii="맑은 고딕" w:eastAsia="맑은 고딕" w:hAnsi="맑은 고딕" w:cs="Microsoft GothicNeo"/>
+          <w:b/>
+          <w:bCs/>
+          <w:sz w:val="24"/>
+          <w:szCs w:val="36"/>
+        </w:rPr>
+        <w:t xml:space="preserve"> </w:t>
+      </w:r>
+      <w:proofErr w:type="spellStart"/>
+      <w:r>
+        <w:rPr>
+          <w:rFonts w:ascii="맑은 고딕" w:eastAsia="맑은 고딕" w:hAnsi="맑은 고딕" w:cs="Microsoft GothicNeo"/>
+          <w:b/>
+          <w:bCs/>
+          <w:sz w:val="24"/>
+          <w:szCs w:val="36"/>
+        </w:rPr>
+        <w:t>useState</w:t>
+      </w:r>
+      <w:proofErr w:type="spellEnd"/>
+      <w:r>
+        <w:rPr>
+          <w:rFonts w:ascii="맑은 고딕" w:eastAsia="맑은 고딕" w:hAnsi="맑은 고딕" w:cs="Microsoft GothicNeo"/>
+          <w:b/>
+          <w:bCs/>
+          <w:sz w:val="24"/>
+          <w:szCs w:val="36"/>
+        </w:rPr>
+        <w:t xml:space="preserve"> and functions</w:t>
+      </w:r>
+    </w:p>
+    <w:p>
+      <w:pPr>
+        <w:rPr>
+          <w:rFonts w:ascii="맑은 고딕" w:eastAsia="맑은 고딕" w:hAnsi="맑은 고딕" w:cs="Microsoft GothicNeo"/>
+          <w:b/>
+          <w:bCs/>
+          <w:sz w:val="21"/>
+          <w:szCs w:val="36"/>
+        </w:rPr>
+      </w:pPr>
+      <w:r>
+        <w:rPr>
+          <w:rFonts w:ascii="맑은 고딕" w:eastAsia="맑은 고딕" w:hAnsi="맑은 고딕" w:cs="Microsoft GothicNeo" w:hint="eastAsia"/>
+          <w:b/>
+          <w:bCs/>
+          <w:sz w:val="21"/>
+          <w:szCs w:val="36"/>
+        </w:rPr>
+        <w:t xml:space="preserve"># CSS in </w:t>
+      </w:r>
+      <w:r>
+        <w:rPr>
+          <w:rFonts w:ascii="맑은 고딕" w:eastAsia="맑은 고딕" w:hAnsi="맑은 고딕" w:cs="Microsoft GothicNeo" w:hint="eastAsia"/>
+          <w:b/>
+          <w:bCs/>
+          <w:sz w:val="21"/>
+          <w:szCs w:val="36"/>
+        </w:rPr>
+        <w:t>number_game.html</w:t>
+      </w:r>
+    </w:p>
+    <w:p>
+      <w:pPr>
+        <w:rPr>
+          <w:rFonts w:ascii="맑은 고딕" w:eastAsia="맑은 고딕" w:hAnsi="맑은 고딕" w:cs="Microsoft GothicNeo"/>
+          <w:b/>
+          <w:bCs/>
+          <w:sz w:val="21"/>
+          <w:szCs w:val="36"/>
+        </w:rPr>
+      </w:pPr>
+      <w:r>
+        <w:rPr>
+          <w:rFonts w:ascii="맑은 고딕" w:eastAsia="맑은 고딕" w:hAnsi="맑은 고딕" w:cs="Microsoft GothicNeo"/>
+          <w:b/>
+          <w:bCs/>
+          <w:sz w:val="21"/>
+          <w:szCs w:val="36"/>
+        </w:rPr>
+        <w:drawing>
+          <wp:inline distT="0" distB="0" distL="0" distR="0" wp14:anchorId="5B8A9561" wp14:editId="4DDBB86B">
+            <wp:extent cx="1885371" cy="3916393"/>
+            <wp:effectExtent l="0" t="0" r="635" b="8255"/>
+            <wp:docPr id="20" name="그림 20"/>
+            <wp:cNvGraphicFramePr>
+              <a:graphicFrameLocks xmlns:a="http://schemas.openxmlformats.org/drawingml/2006/main" noChangeAspect="1"/>
+            </wp:cNvGraphicFramePr>
+            <a:graphic xmlns:a="http://schemas.openxmlformats.org/drawingml/2006/main">
+              <a:graphicData uri="http://schemas.openxmlformats.org/drawingml/2006/picture">
+                <pic:pic xmlns:pic="http://schemas.openxmlformats.org/drawingml/2006/picture">
+                  <pic:nvPicPr>
+                    <pic:cNvPr id="1" name=""/>
+                    <pic:cNvPicPr/>
+                  </pic:nvPicPr>
+                  <pic:blipFill>
+                    <a:blip r:embed="rId30"/>
+                    <a:stretch>
+                      <a:fillRect/>
+                    </a:stretch>
+                  </pic:blipFill>
+                  <pic:spPr>
+                    <a:xfrm>
+                      <a:off x="0" y="0"/>
+                      <a:ext cx="1900526" cy="3947873"/>
+                    </a:xfrm>
+                    <a:prstGeom prst="rect">
+                      <a:avLst/>
+                    </a:prstGeom>
+                  </pic:spPr>
+                </pic:pic>
+              </a:graphicData>
+            </a:graphic>
+          </wp:inline>
+        </w:drawing>
+      </w:r>
+    </w:p>
+    <w:p>
+      <w:pPr>
+        <w:rPr>
+          <w:rFonts w:ascii="맑은 고딕" w:eastAsia="맑은 고딕" w:hAnsi="맑은 고딕" w:cs="Microsoft GothicNeo"/>
+          <w:b/>
+          <w:bCs/>
+          <w:sz w:val="21"/>
+          <w:szCs w:val="36"/>
+        </w:rPr>
+      </w:pPr>
+      <w:r>
+        <w:rPr>
+          <w:rFonts w:ascii="맑은 고딕" w:eastAsia="맑은 고딕" w:hAnsi="맑은 고딕" w:cs="Microsoft GothicNeo" w:hint="eastAsia"/>
+          <w:b/>
+          <w:bCs/>
+          <w:sz w:val="21"/>
+          <w:szCs w:val="36"/>
+        </w:rPr>
+        <w:t xml:space="preserve"># </w:t>
+      </w:r>
+      <w:r>
+        <w:rPr>
+          <w:rFonts w:ascii="맑은 고딕" w:eastAsia="맑은 고딕" w:hAnsi="맑은 고딕" w:cs="Microsoft GothicNeo"/>
+          <w:b/>
+          <w:bCs/>
+          <w:sz w:val="21"/>
+          <w:szCs w:val="36"/>
+        </w:rPr>
+        <w:t xml:space="preserve">set </w:t>
+      </w:r>
+      <w:proofErr w:type="spellStart"/>
+      <w:r>
+        <w:rPr>
+          <w:rFonts w:ascii="맑은 고딕" w:eastAsia="맑은 고딕" w:hAnsi="맑은 고딕" w:cs="Microsoft GothicNeo"/>
+          <w:b/>
+          <w:bCs/>
+          <w:sz w:val="21"/>
+          <w:szCs w:val="36"/>
+        </w:rPr>
+        <w:t>useState</w:t>
+      </w:r>
+      <w:proofErr w:type="spellEnd"/>
+      <w:r>
+        <w:rPr>
+          <w:rFonts w:ascii="맑은 고딕" w:eastAsia="맑은 고딕" w:hAnsi="맑은 고딕" w:cs="Microsoft GothicNeo" w:hint="eastAsia"/>
+          <w:b/>
+          <w:bCs/>
+          <w:sz w:val="21"/>
+          <w:szCs w:val="36"/>
+        </w:rPr>
+        <w:t xml:space="preserve"> in number_game.html</w:t>
+      </w:r>
+    </w:p>
+    <w:p>
+      <w:pPr>
+        <w:rPr>
+          <w:rFonts w:ascii="맑은 고딕" w:eastAsia="맑은 고딕" w:hAnsi="맑은 고딕" w:cs="Microsoft GothicNeo"/>
+          <w:b/>
+          <w:bCs/>
+          <w:sz w:val="21"/>
+          <w:szCs w:val="36"/>
+        </w:rPr>
+      </w:pPr>
+      <w:r>
+        <w:rPr>
+          <w:rFonts w:ascii="맑은 고딕" w:eastAsia="맑은 고딕" w:hAnsi="맑은 고딕" w:cs="Microsoft GothicNeo"/>
+          <w:b/>
+          <w:bCs/>
+          <w:sz w:val="21"/>
+          <w:szCs w:val="36"/>
+        </w:rPr>
+        <w:drawing>
+          <wp:inline distT="0" distB="0" distL="0" distR="0" wp14:anchorId="1F78A8BA" wp14:editId="32B2BD1A">
+            <wp:extent cx="2730815" cy="1293962"/>
+            <wp:effectExtent l="0" t="0" r="0" b="1905"/>
+            <wp:docPr id="21" name="그림 21"/>
+            <wp:cNvGraphicFramePr>
+              <a:graphicFrameLocks xmlns:a="http://schemas.openxmlformats.org/drawingml/2006/main" noChangeAspect="1"/>
+            </wp:cNvGraphicFramePr>
+            <a:graphic xmlns:a="http://schemas.openxmlformats.org/drawingml/2006/main">
+              <a:graphicData uri="http://schemas.openxmlformats.org/drawingml/2006/picture">
+                <pic:pic xmlns:pic="http://schemas.openxmlformats.org/drawingml/2006/picture">
+                  <pic:nvPicPr>
+                    <pic:cNvPr id="1" name=""/>
+                    <pic:cNvPicPr/>
+                  </pic:nvPicPr>
+                  <pic:blipFill>
+                    <a:blip r:embed="rId31"/>
+                    <a:stretch>
+                      <a:fillRect/>
+                    </a:stretch>
+                  </pic:blipFill>
+                  <pic:spPr>
+                    <a:xfrm>
+                      <a:off x="0" y="0"/>
+                      <a:ext cx="2748418" cy="1302303"/>
+                    </a:xfrm>
+                    <a:prstGeom prst="rect">
+                      <a:avLst/>
+                    </a:prstGeom>
+                  </pic:spPr>
+                </pic:pic>
+              </a:graphicData>
+            </a:graphic>
+          </wp:inline>
+        </w:drawing>
+      </w:r>
+    </w:p>
+    <w:p>
+      <w:pPr>
+        <w:rPr>
+          <w:rFonts w:ascii="맑은 고딕" w:eastAsia="맑은 고딕" w:hAnsi="맑은 고딕" w:cs="Microsoft GothicNeo" w:hint="eastAsia"/>
+          <w:b/>
+          <w:bCs/>
+          <w:sz w:val="21"/>
+          <w:szCs w:val="36"/>
+        </w:rPr>
+      </w:pPr>
+      <w:r>
+        <w:rPr>
+          <w:rFonts w:ascii="맑은 고딕" w:eastAsia="맑은 고딕" w:hAnsi="맑은 고딕" w:cs="Microsoft GothicNeo" w:hint="eastAsia"/>
+          <w:b/>
+          <w:bCs/>
+          <w:sz w:val="21"/>
+          <w:szCs w:val="36"/>
+        </w:rPr>
+        <w:t xml:space="preserve"># </w:t>
+      </w:r>
+      <w:proofErr w:type="spellStart"/>
+      <w:proofErr w:type="gramStart"/>
+      <w:r>
+        <w:rPr>
+          <w:rFonts w:ascii="맑은 고딕" w:eastAsia="맑은 고딕" w:hAnsi="맑은 고딕" w:cs="Microsoft GothicNeo" w:hint="eastAsia"/>
+          <w:b/>
+          <w:bCs/>
+          <w:sz w:val="21"/>
+          <w:szCs w:val="36"/>
+        </w:rPr>
+        <w:t>inputKeyPress</w:t>
+      </w:r>
+      <w:proofErr w:type="spellEnd"/>
+      <w:r>
+        <w:rPr>
+          <w:rFonts w:ascii="맑은 고딕" w:eastAsia="맑은 고딕" w:hAnsi="맑은 고딕" w:cs="Microsoft GothicNeo" w:hint="eastAsia"/>
+          <w:b/>
+          <w:bCs/>
+          <w:sz w:val="21"/>
+          <w:szCs w:val="36"/>
+        </w:rPr>
+        <w:t>(</w:t>
+      </w:r>
+      <w:proofErr w:type="gramEnd"/>
+      <w:r>
+        <w:rPr>
+          <w:rFonts w:ascii="맑은 고딕" w:eastAsia="맑은 고딕" w:hAnsi="맑은 고딕" w:cs="Microsoft GothicNeo" w:hint="eastAsia"/>
+          <w:b/>
+          <w:bCs/>
+          <w:sz w:val="21"/>
+          <w:szCs w:val="36"/>
+        </w:rPr>
+        <w:t>) in number_game.html</w:t>
+      </w:r>
+    </w:p>
+    <w:p>
+      <w:pPr>
+        <w:rPr>
+          <w:rFonts w:ascii="맑은 고딕" w:eastAsia="맑은 고딕" w:hAnsi="맑은 고딕" w:cs="Microsoft GothicNeo"/>
+          <w:b/>
+          <w:bCs/>
+          <w:sz w:val="21"/>
+          <w:szCs w:val="36"/>
+        </w:rPr>
+      </w:pPr>
+      <w:r>
+        <w:rPr>
+          <w:rFonts w:ascii="맑은 고딕" w:eastAsia="맑은 고딕" w:hAnsi="맑은 고딕" w:cs="Microsoft GothicNeo"/>
+          <w:b/>
+          <w:bCs/>
+          <w:sz w:val="21"/>
+          <w:szCs w:val="36"/>
+        </w:rPr>
+        <w:drawing>
+          <wp:inline distT="0" distB="0" distL="0" distR="0" wp14:anchorId="1CC36F37" wp14:editId="097EC5AA">
+            <wp:extent cx="2225615" cy="2819866"/>
+            <wp:effectExtent l="0" t="0" r="3810" b="0"/>
+            <wp:docPr id="22" name="그림 22"/>
+            <wp:cNvGraphicFramePr>
+              <a:graphicFrameLocks xmlns:a="http://schemas.openxmlformats.org/drawingml/2006/main" noChangeAspect="1"/>
+            </wp:cNvGraphicFramePr>
+            <a:graphic xmlns:a="http://schemas.openxmlformats.org/drawingml/2006/main">
+              <a:graphicData uri="http://schemas.openxmlformats.org/drawingml/2006/picture">
+                <pic:pic xmlns:pic="http://schemas.openxmlformats.org/drawingml/2006/picture">
+                  <pic:nvPicPr>
+                    <pic:cNvPr id="1" name=""/>
+                    <pic:cNvPicPr/>
+                  </pic:nvPicPr>
+                  <pic:blipFill>
+                    <a:blip r:embed="rId32"/>
+                    <a:stretch>
+                      <a:fillRect/>
+                    </a:stretch>
+                  </pic:blipFill>
+                  <pic:spPr>
+                    <a:xfrm>
+                      <a:off x="0" y="0"/>
+                      <a:ext cx="2267214" cy="2872572"/>
+                    </a:xfrm>
+                    <a:prstGeom prst="rect">
+                      <a:avLst/>
+                    </a:prstGeom>
+                  </pic:spPr>
+                </pic:pic>
+              </a:graphicData>
+            </a:graphic>
+          </wp:inline>
+        </w:drawing>
+      </w:r>
+    </w:p>
+    <w:p>
+      <w:pPr>
+        <w:rPr>
+          <w:rFonts w:ascii="맑은 고딕" w:eastAsia="맑은 고딕" w:hAnsi="맑은 고딕" w:cs="Microsoft GothicNeo" w:hint="eastAsia"/>
+          <w:b/>
+          <w:bCs/>
+          <w:sz w:val="21"/>
+          <w:szCs w:val="36"/>
+        </w:rPr>
+      </w:pPr>
+      <w:r>
+        <w:rPr>
+          <w:rFonts w:ascii="맑은 고딕" w:eastAsia="맑은 고딕" w:hAnsi="맑은 고딕" w:cs="Microsoft GothicNeo" w:hint="eastAsia"/>
+          <w:b/>
+          <w:bCs/>
+          <w:sz w:val="21"/>
+          <w:szCs w:val="36"/>
+        </w:rPr>
+        <w:lastRenderedPageBreak/>
+        <w:t xml:space="preserve"># </w:t>
+      </w:r>
+      <w:proofErr w:type="spellStart"/>
+      <w:proofErr w:type="gramStart"/>
+      <w:r>
+        <w:rPr>
+          <w:rFonts w:ascii="맑은 고딕" w:eastAsia="맑은 고딕" w:hAnsi="맑은 고딕" w:cs="Microsoft GothicNeo"/>
+          <w:b/>
+          <w:bCs/>
+          <w:sz w:val="21"/>
+          <w:szCs w:val="36"/>
+        </w:rPr>
+        <w:t>updateResponse</w:t>
+      </w:r>
+      <w:proofErr w:type="spellEnd"/>
+      <w:r>
+        <w:rPr>
+          <w:rFonts w:ascii="맑은 고딕" w:eastAsia="맑은 고딕" w:hAnsi="맑은 고딕" w:cs="Microsoft GothicNeo" w:hint="eastAsia"/>
+          <w:b/>
+          <w:bCs/>
+          <w:sz w:val="21"/>
+          <w:szCs w:val="36"/>
+        </w:rPr>
+        <w:t>(</w:t>
+      </w:r>
+      <w:proofErr w:type="gramEnd"/>
+      <w:r>
+        <w:rPr>
+          <w:rFonts w:ascii="맑은 고딕" w:eastAsia="맑은 고딕" w:hAnsi="맑은 고딕" w:cs="Microsoft GothicNeo" w:hint="eastAsia"/>
+          <w:b/>
+          <w:bCs/>
+          <w:sz w:val="21"/>
+          <w:szCs w:val="36"/>
+        </w:rPr>
+        <w:t>) in number_game.html</w:t>
+      </w:r>
+    </w:p>
+    <w:p>
+      <w:pPr>
+        <w:rPr>
+          <w:rFonts w:ascii="맑은 고딕" w:eastAsia="맑은 고딕" w:hAnsi="맑은 고딕" w:cs="Microsoft GothicNeo"/>
+          <w:b/>
+          <w:bCs/>
+          <w:sz w:val="21"/>
+          <w:szCs w:val="36"/>
+        </w:rPr>
+      </w:pPr>
+      <w:r>
+        <w:rPr>
+          <w:rFonts w:ascii="맑은 고딕" w:eastAsia="맑은 고딕" w:hAnsi="맑은 고딕" w:cs="Microsoft GothicNeo"/>
+          <w:b/>
+          <w:bCs/>
+          <w:sz w:val="21"/>
+          <w:szCs w:val="36"/>
+        </w:rPr>
+        <w:drawing>
+          <wp:inline distT="0" distB="0" distL="0" distR="0" wp14:anchorId="7AD0C8D1" wp14:editId="2E8504AF">
+            <wp:extent cx="4071668" cy="1665682"/>
+            <wp:effectExtent l="0" t="0" r="5080" b="0"/>
+            <wp:docPr id="23" name="그림 23"/>
+            <wp:cNvGraphicFramePr>
+              <a:graphicFrameLocks xmlns:a="http://schemas.openxmlformats.org/drawingml/2006/main" noChangeAspect="1"/>
+            </wp:cNvGraphicFramePr>
+            <a:graphic xmlns:a="http://schemas.openxmlformats.org/drawingml/2006/main">
+              <a:graphicData uri="http://schemas.openxmlformats.org/drawingml/2006/picture">
+                <pic:pic xmlns:pic="http://schemas.openxmlformats.org/drawingml/2006/picture">
+                  <pic:nvPicPr>
+                    <pic:cNvPr id="1" name=""/>
+                    <pic:cNvPicPr/>
+                  </pic:nvPicPr>
+                  <pic:blipFill>
+                    <a:blip r:embed="rId33"/>
+                    <a:stretch>
+                      <a:fillRect/>
+                    </a:stretch>
+                  </pic:blipFill>
+                  <pic:spPr>
+                    <a:xfrm>
+                      <a:off x="0" y="0"/>
+                      <a:ext cx="4097221" cy="1676135"/>
+                    </a:xfrm>
+                    <a:prstGeom prst="rect">
+                      <a:avLst/>
+                    </a:prstGeom>
+                  </pic:spPr>
+                </pic:pic>
+              </a:graphicData>
+            </a:graphic>
+          </wp:inline>
+        </w:drawing>
+      </w:r>
+    </w:p>
+    <w:p>
+      <w:pPr>
+        <w:rPr>
+          <w:rFonts w:ascii="맑은 고딕" w:eastAsia="맑은 고딕" w:hAnsi="맑은 고딕" w:cs="Microsoft GothicNeo" w:hint="eastAsia"/>
+          <w:b/>
+          <w:bCs/>
+          <w:sz w:val="21"/>
+          <w:szCs w:val="36"/>
+        </w:rPr>
+      </w:pPr>
+      <w:r>
+        <w:rPr>
+          <w:rFonts w:ascii="맑은 고딕" w:eastAsia="맑은 고딕" w:hAnsi="맑은 고딕" w:cs="Microsoft GothicNeo" w:hint="eastAsia"/>
+          <w:b/>
+          <w:bCs/>
+          <w:sz w:val="21"/>
+          <w:szCs w:val="36"/>
+        </w:rPr>
+        <w:t># game end condition in number_game.html</w:t>
+      </w:r>
+    </w:p>
+    <w:p>
+      <w:pPr>
+        <w:rPr>
+          <w:rFonts w:ascii="맑은 고딕" w:eastAsia="맑은 고딕" w:hAnsi="맑은 고딕" w:cs="Microsoft GothicNeo"/>
+          <w:b/>
+          <w:bCs/>
+          <w:sz w:val="21"/>
+          <w:szCs w:val="36"/>
+        </w:rPr>
+      </w:pPr>
+      <w:r>
+        <w:rPr>
+          <w:rFonts w:ascii="맑은 고딕" w:eastAsia="맑은 고딕" w:hAnsi="맑은 고딕" w:cs="Microsoft GothicNeo"/>
+          <w:b/>
+          <w:bCs/>
+          <w:sz w:val="21"/>
+          <w:szCs w:val="36"/>
+        </w:rPr>
+        <w:drawing>
+          <wp:inline distT="0" distB="0" distL="0" distR="0" wp14:anchorId="6EB3909A" wp14:editId="705ED8E6">
+            <wp:extent cx="2751826" cy="3197883"/>
+            <wp:effectExtent l="0" t="0" r="0" b="2540"/>
+            <wp:docPr id="25" name="그림 25"/>
+            <wp:cNvGraphicFramePr>
+              <a:graphicFrameLocks xmlns:a="http://schemas.openxmlformats.org/drawingml/2006/main" noChangeAspect="1"/>
+            </wp:cNvGraphicFramePr>
+            <a:graphic xmlns:a="http://schemas.openxmlformats.org/drawingml/2006/main">
+              <a:graphicData uri="http://schemas.openxmlformats.org/drawingml/2006/picture">
+                <pic:pic xmlns:pic="http://schemas.openxmlformats.org/drawingml/2006/picture">
+                  <pic:nvPicPr>
+                    <pic:cNvPr id="1" name=""/>
+                    <pic:cNvPicPr/>
+                  </pic:nvPicPr>
+                  <pic:blipFill>
+                    <a:blip r:embed="rId34"/>
+                    <a:stretch>
+                      <a:fillRect/>
+                    </a:stretch>
+                  </pic:blipFill>
+                  <pic:spPr>
+                    <a:xfrm>
+                      <a:off x="0" y="0"/>
+                      <a:ext cx="2760473" cy="3207932"/>
+                    </a:xfrm>
+                    <a:prstGeom prst="rect">
+                      <a:avLst/>
+                    </a:prstGeom>
+                  </pic:spPr>
+                </pic:pic>
+              </a:graphicData>
+            </a:graphic>
+          </wp:inline>
+        </w:drawing>
+      </w:r>
+    </w:p>
+    <w:p>
+      <w:pPr>
+        <w:rPr>
+          <w:rFonts w:ascii="맑은 고딕" w:eastAsia="맑은 고딕" w:hAnsi="맑은 고딕" w:cs="Microsoft GothicNeo" w:hint="eastAsia"/>
+          <w:b/>
+          <w:bCs/>
+          <w:sz w:val="21"/>
+          <w:szCs w:val="36"/>
+        </w:rPr>
+      </w:pPr>
+      <w:r>
+        <w:rPr>
+          <w:rFonts w:ascii="맑은 고딕" w:eastAsia="맑은 고딕" w:hAnsi="맑은 고딕" w:cs="Microsoft GothicNeo" w:hint="eastAsia"/>
+          <w:b/>
+          <w:bCs/>
+          <w:sz w:val="21"/>
+          <w:szCs w:val="36"/>
+        </w:rPr>
+        <w:t># rendering sets of page in number_game.html</w:t>
+      </w:r>
+    </w:p>
+    <w:p>
+      <w:pPr>
+        <w:rPr>
+          <w:rFonts w:ascii="맑은 고딕" w:eastAsia="맑은 고딕" w:hAnsi="맑은 고딕" w:cs="Microsoft GothicNeo" w:hint="eastAsia"/>
+          <w:b/>
+          <w:bCs/>
+          <w:sz w:val="21"/>
+          <w:szCs w:val="36"/>
+        </w:rPr>
+      </w:pPr>
+      <w:r>
+        <w:rPr>
+          <w:rFonts w:ascii="맑은 고딕" w:eastAsia="맑은 고딕" w:hAnsi="맑은 고딕" w:cs="Microsoft GothicNeo"/>
+          <w:b/>
+          <w:bCs/>
+          <w:sz w:val="21"/>
+          <w:szCs w:val="36"/>
+        </w:rPr>
+        <w:drawing>
+          <wp:inline distT="0" distB="0" distL="0" distR="0" wp14:anchorId="646F0BBD" wp14:editId="13223F22">
+            <wp:extent cx="5487166" cy="3467584"/>
+            <wp:effectExtent l="0" t="0" r="0" b="0"/>
+            <wp:docPr id="26" name="그림 26"/>
+            <wp:cNvGraphicFramePr>
+              <a:graphicFrameLocks xmlns:a="http://schemas.openxmlformats.org/drawingml/2006/main" noChangeAspect="1"/>
+            </wp:cNvGraphicFramePr>
+            <a:graphic xmlns:a="http://schemas.openxmlformats.org/drawingml/2006/main">
+              <a:graphicData uri="http://schemas.openxmlformats.org/drawingml/2006/picture">
+                <pic:pic xmlns:pic="http://schemas.openxmlformats.org/drawingml/2006/picture">
+                  <pic:nvPicPr>
+                    <pic:cNvPr id="1" name=""/>
+                    <pic:cNvPicPr/>
+                  </pic:nvPicPr>
+                  <pic:blipFill>
+                    <a:blip r:embed="rId35"/>
+                    <a:stretch>
+                      <a:fillRect/>
+                    </a:stretch>
+                  </pic:blipFill>
+                  <pic:spPr>
+                    <a:xfrm>
+                      <a:off x="0" y="0"/>
+                      <a:ext cx="5487166" cy="3467584"/>
+                    </a:xfrm>
+                    <a:prstGeom prst="rect">
+                      <a:avLst/>
+                    </a:prstGeom>
+                  </pic:spPr>
+                </pic:pic>
+              </a:graphicData>
+            </a:graphic>
+          </wp:inline>
+        </w:drawing>
+      </w:r>
+      <w:bookmarkStart w:id="0" w:name="_GoBack"/>
+      <w:bookmarkEnd w:id="0"/>
+    </w:p>
     <w:sectPr>
       <w:pgSz w:w="11906" w:h="16838"/>
       <w:pgMar w:top="720" w:right="720" w:bottom="720" w:left="720" w:header="851" w:footer="992" w:gutter="0"/>
@@ -2130,8 +5641,207 @@
 </file>
 
 <file path=word/numbering.xml><?xml version="1.0" encoding="utf-8"?>
-<w:numbering xmlns:wpc="http://schemas.microsoft.com/office/word/2010/wordprocessingCanvas" xmlns:cx="http://schemas.microsoft.com/office/drawing/2014/chartex" xmlns:cx1="http://schemas.microsoft.com/office/drawing/2015/9/8/chartex" xmlns:cx2="http://schemas.microsoft.com/office/drawing/2015/10/21/chartex" xmlns:cx3="http://schemas.microsoft.com/office/drawing/2016/5/9/chartex" xmlns:cx4="http://schemas.microsoft.com/office/drawing/2016/5/10/chartex" xmlns:cx5="http://schemas.microsoft.com/office/drawing/2016/5/11/chartex" xmlns:cx6="http://schemas.microsoft.com/office/drawing/2016/5/12/chartex" xmlns:cx7="http://schemas.microsoft.com/office/drawing/2016/5/13/chartex" xmlns:cx8="http://schemas.microsoft.com/office/drawing/2016/5/14/chartex" xmlns:mc="http://schemas.openxmlformats.org/markup-compatibility/2006" xmlns:aink="http://schemas.microsoft.com/office/drawing/2016/ink" xmlns:am3d="http://schemas.microsoft.com/office/drawing/2017/model3d" xmlns:o="urn:schemas-microsoft-com:office:office" xmlns:r="http://schemas.openxmlformats.org/officeDocument/2006/relationships" xmlns:m="http://schemas.openxmlformats.org/officeDocument/2006/math" xmlns:v="urn:schemas-microsoft-com:vml" xmlns:wp14="http://schemas.microsoft.com/office/word/2010/wordprocessingDrawing" xmlns:wp="http://schemas.openxmlformats.org/drawingml/2006/wordprocessingDrawing" xmlns:w10="urn:schemas-microsoft-com:office:word" xmlns:w="http://schemas.openxmlformats.org/wordprocessingml/2006/main" xmlns:w14="http://schemas.microsoft.com/office/word/2010/wordml" xmlns:w15="http://schemas.microsoft.com/office/word/2012/wordml" xmlns:w16cex="http://schemas.microsoft.com/office/word/2018/wordml/cex" xmlns:w16cid="http://schemas.microsoft.com/office/word/2016/wordml/cid" xmlns:w16="http://schemas.microsoft.com/office/word/2018/wordml" xmlns:w16sdtdh="http://schemas.microsoft.com/office/word/2020/wordml/sdtdatahash" xmlns:w16se="http://schemas.microsoft.com/office/word/2015/wordml/symex" xmlns:wpg="http://schemas.microsoft.com/office/word/2010/wordprocessingGroup" xmlns:wpi="http://schemas.microsoft.com/office/word/2010/wordprocessingInk" xmlns:wne="http://schemas.microsoft.com/office/word/2006/wordml" xmlns:wps="http://schemas.microsoft.com/office/word/2010/wordprocessingShape" mc:Ignorable="w14 w15 w16se w16cid w16 w16cex w16sdtdh wp14">
+<w:numbering xmlns:wpc="http://schemas.microsoft.com/office/word/2010/wordprocessingCanvas" xmlns:cx="http://schemas.microsoft.com/office/drawing/2014/chartex" xmlns:mc="http://schemas.openxmlformats.org/markup-compatibility/2006" xmlns:o="urn:schemas-microsoft-com:office:office" xmlns:r="http://schemas.openxmlformats.org/officeDocument/2006/relationships" xmlns:m="http://schemas.openxmlformats.org/officeDocument/2006/math" xmlns:v="urn:schemas-microsoft-com:vml" xmlns:wp14="http://schemas.microsoft.com/office/word/2010/wordprocessingDrawing" xmlns:wp="http://schemas.openxmlformats.org/drawingml/2006/wordprocessingDrawing" xmlns:w10="urn:schemas-microsoft-com:office:word" xmlns:w="http://schemas.openxmlformats.org/wordprocessingml/2006/main" xmlns:w14="http://schemas.microsoft.com/office/word/2010/wordml" xmlns:w15="http://schemas.microsoft.com/office/word/2012/wordml" xmlns:w16se="http://schemas.microsoft.com/office/word/2015/wordml/symex" xmlns:wpg="http://schemas.microsoft.com/office/word/2010/wordprocessingGroup" xmlns:wpi="http://schemas.microsoft.com/office/word/2010/wordprocessingInk" xmlns:wne="http://schemas.microsoft.com/office/word/2006/wordml" xmlns:wps="http://schemas.microsoft.com/office/word/2010/wordprocessingShape" mc:Ignorable="w14 w15 w16se wp14">
   <w:abstractNum w:abstractNumId="0" w15:restartNumberingAfterBreak="0">
+    <w:nsid w:val="0697088B"/>
+    <w:multiLevelType w:val="hybridMultilevel"/>
+    <w:tmpl w:val="F2AEAEE8"/>
+    <w:lvl w:ilvl="0" w:tplc="0409000F">
+      <w:start w:val="1"/>
+      <w:numFmt w:val="decimal"/>
+      <w:lvlText w:val="%1."/>
+      <w:lvlJc w:val="left"/>
+      <w:pPr>
+        <w:ind w:left="1200" w:hanging="400"/>
+      </w:pPr>
+    </w:lvl>
+    <w:lvl w:ilvl="1" w:tplc="04090019" w:tentative="1">
+      <w:start w:val="1"/>
+      <w:numFmt w:val="upperLetter"/>
+      <w:lvlText w:val="%2."/>
+      <w:lvlJc w:val="left"/>
+      <w:pPr>
+        <w:ind w:left="1600" w:hanging="400"/>
+      </w:pPr>
+    </w:lvl>
+    <w:lvl w:ilvl="2" w:tplc="0409001B" w:tentative="1">
+      <w:start w:val="1"/>
+      <w:numFmt w:val="lowerRoman"/>
+      <w:lvlText w:val="%3."/>
+      <w:lvlJc w:val="right"/>
+      <w:pPr>
+        <w:ind w:left="2000" w:hanging="400"/>
+      </w:pPr>
+    </w:lvl>
+    <w:lvl w:ilvl="3" w:tplc="0409000F" w:tentative="1">
+      <w:start w:val="1"/>
+      <w:numFmt w:val="decimal"/>
+      <w:lvlText w:val="%4."/>
+      <w:lvlJc w:val="left"/>
+      <w:pPr>
+        <w:ind w:left="2400" w:hanging="400"/>
+      </w:pPr>
+    </w:lvl>
+    <w:lvl w:ilvl="4" w:tplc="04090019" w:tentative="1">
+      <w:start w:val="1"/>
+      <w:numFmt w:val="upperLetter"/>
+      <w:lvlText w:val="%5."/>
+      <w:lvlJc w:val="left"/>
+      <w:pPr>
+        <w:ind w:left="2800" w:hanging="400"/>
+      </w:pPr>
+    </w:lvl>
+    <w:lvl w:ilvl="5" w:tplc="0409001B" w:tentative="1">
+      <w:start w:val="1"/>
+      <w:numFmt w:val="lowerRoman"/>
+      <w:lvlText w:val="%6."/>
+      <w:lvlJc w:val="right"/>
+      <w:pPr>
+        <w:ind w:left="3200" w:hanging="400"/>
+      </w:pPr>
+    </w:lvl>
+    <w:lvl w:ilvl="6" w:tplc="0409000F" w:tentative="1">
+      <w:start w:val="1"/>
+      <w:numFmt w:val="decimal"/>
+      <w:lvlText w:val="%7."/>
+      <w:lvlJc w:val="left"/>
+      <w:pPr>
+        <w:ind w:left="3600" w:hanging="400"/>
+      </w:pPr>
+    </w:lvl>
+    <w:lvl w:ilvl="7" w:tplc="04090019" w:tentative="1">
+      <w:start w:val="1"/>
+      <w:numFmt w:val="upperLetter"/>
+      <w:lvlText w:val="%8."/>
+      <w:lvlJc w:val="left"/>
+      <w:pPr>
+        <w:ind w:left="4000" w:hanging="400"/>
+      </w:pPr>
+    </w:lvl>
+    <w:lvl w:ilvl="8" w:tplc="0409001B" w:tentative="1">
+      <w:start w:val="1"/>
+      <w:numFmt w:val="lowerRoman"/>
+      <w:lvlText w:val="%9."/>
+      <w:lvlJc w:val="right"/>
+      <w:pPr>
+        <w:ind w:left="4400" w:hanging="400"/>
+      </w:pPr>
+    </w:lvl>
+  </w:abstractNum>
+  <w:abstractNum w:abstractNumId="1" w15:restartNumberingAfterBreak="0">
+    <w:nsid w:val="0ECC696A"/>
+    <w:multiLevelType w:val="hybridMultilevel"/>
+    <w:tmpl w:val="B72ED8EA"/>
+    <w:lvl w:ilvl="0" w:tplc="04090001">
+      <w:start w:val="1"/>
+      <w:numFmt w:val="bullet"/>
+      <w:lvlText w:val=""/>
+      <w:lvlJc w:val="left"/>
+      <w:pPr>
+        <w:ind w:left="800" w:hanging="400"/>
+      </w:pPr>
+      <w:rPr>
+        <w:rFonts w:ascii="Wingdings" w:hAnsi="Wingdings" w:hint="default"/>
+      </w:rPr>
+    </w:lvl>
+    <w:lvl w:ilvl="1" w:tplc="04090003" w:tentative="1">
+      <w:start w:val="1"/>
+      <w:numFmt w:val="bullet"/>
+      <w:lvlText w:val=""/>
+      <w:lvlJc w:val="left"/>
+      <w:pPr>
+        <w:ind w:left="1200" w:hanging="400"/>
+      </w:pPr>
+      <w:rPr>
+        <w:rFonts w:ascii="Wingdings" w:hAnsi="Wingdings" w:hint="default"/>
+      </w:rPr>
+    </w:lvl>
+    <w:lvl w:ilvl="2" w:tplc="04090005" w:tentative="1">
+      <w:start w:val="1"/>
+      <w:numFmt w:val="bullet"/>
+      <w:lvlText w:val=""/>
+      <w:lvlJc w:val="left"/>
+      <w:pPr>
+        <w:ind w:left="1600" w:hanging="400"/>
+      </w:pPr>
+      <w:rPr>
+        <w:rFonts w:ascii="Wingdings" w:hAnsi="Wingdings" w:hint="default"/>
+      </w:rPr>
+    </w:lvl>
+    <w:lvl w:ilvl="3" w:tplc="04090001" w:tentative="1">
+      <w:start w:val="1"/>
+      <w:numFmt w:val="bullet"/>
+      <w:lvlText w:val=""/>
+      <w:lvlJc w:val="left"/>
+      <w:pPr>
+        <w:ind w:left="2000" w:hanging="400"/>
+      </w:pPr>
+      <w:rPr>
+        <w:rFonts w:ascii="Wingdings" w:hAnsi="Wingdings" w:hint="default"/>
+      </w:rPr>
+    </w:lvl>
+    <w:lvl w:ilvl="4" w:tplc="04090003" w:tentative="1">
+      <w:start w:val="1"/>
+      <w:numFmt w:val="bullet"/>
+      <w:lvlText w:val=""/>
+      <w:lvlJc w:val="left"/>
+      <w:pPr>
+        <w:ind w:left="2400" w:hanging="400"/>
+      </w:pPr>
+      <w:rPr>
+        <w:rFonts w:ascii="Wingdings" w:hAnsi="Wingdings" w:hint="default"/>
+      </w:rPr>
+    </w:lvl>
+    <w:lvl w:ilvl="5" w:tplc="04090005" w:tentative="1">
+      <w:start w:val="1"/>
+      <w:numFmt w:val="bullet"/>
+      <w:lvlText w:val=""/>
+      <w:lvlJc w:val="left"/>
+      <w:pPr>
+        <w:ind w:left="2800" w:hanging="400"/>
+      </w:pPr>
+      <w:rPr>
+        <w:rFonts w:ascii="Wingdings" w:hAnsi="Wingdings" w:hint="default"/>
+      </w:rPr>
+    </w:lvl>
+    <w:lvl w:ilvl="6" w:tplc="04090001" w:tentative="1">
+      <w:start w:val="1"/>
+      <w:numFmt w:val="bullet"/>
+      <w:lvlText w:val=""/>
+      <w:lvlJc w:val="left"/>
+      <w:pPr>
+        <w:ind w:left="3200" w:hanging="400"/>
+      </w:pPr>
+      <w:rPr>
+        <w:rFonts w:ascii="Wingdings" w:hAnsi="Wingdings" w:hint="default"/>
+      </w:rPr>
+    </w:lvl>
+    <w:lvl w:ilvl="7" w:tplc="04090003" w:tentative="1">
+      <w:start w:val="1"/>
+      <w:numFmt w:val="bullet"/>
+      <w:lvlText w:val=""/>
+      <w:lvlJc w:val="left"/>
+      <w:pPr>
+        <w:ind w:left="3600" w:hanging="400"/>
+      </w:pPr>
+      <w:rPr>
+        <w:rFonts w:ascii="Wingdings" w:hAnsi="Wingdings" w:hint="default"/>
+      </w:rPr>
+    </w:lvl>
+    <w:lvl w:ilvl="8" w:tplc="04090005" w:tentative="1">
+      <w:start w:val="1"/>
+      <w:numFmt w:val="bullet"/>
+      <w:lvlText w:val=""/>
+      <w:lvlJc w:val="left"/>
+      <w:pPr>
+        <w:ind w:left="4000" w:hanging="400"/>
+      </w:pPr>
+      <w:rPr>
+        <w:rFonts w:ascii="Wingdings" w:hAnsi="Wingdings" w:hint="default"/>
+      </w:rPr>
+    </w:lvl>
+  </w:abstractNum>
+  <w:abstractNum w:abstractNumId="2" w15:restartNumberingAfterBreak="0">
     <w:nsid w:val="148F60ED"/>
     <w:multiLevelType w:val="hybridMultilevel"/>
     <w:tmpl w:val="4EDA6722"/>
@@ -2244,7 +5954,7 @@
       </w:rPr>
     </w:lvl>
   </w:abstractNum>
-  <w:abstractNum w:abstractNumId="1" w15:restartNumberingAfterBreak="0">
+  <w:abstractNum w:abstractNumId="3" w15:restartNumberingAfterBreak="0">
     <w:nsid w:val="1BE41DB8"/>
     <w:multiLevelType w:val="hybridMultilevel"/>
     <w:tmpl w:val="58AE7B54"/>
@@ -2357,7 +6067,7 @@
       </w:rPr>
     </w:lvl>
   </w:abstractNum>
-  <w:abstractNum w:abstractNumId="2" w15:restartNumberingAfterBreak="0">
+  <w:abstractNum w:abstractNumId="4" w15:restartNumberingAfterBreak="0">
     <w:nsid w:val="2EFD6054"/>
     <w:multiLevelType w:val="hybridMultilevel"/>
     <w:tmpl w:val="8376BB3A"/>
@@ -2470,7 +6180,7 @@
       </w:rPr>
     </w:lvl>
   </w:abstractNum>
-  <w:abstractNum w:abstractNumId="3" w15:restartNumberingAfterBreak="0">
+  <w:abstractNum w:abstractNumId="5" w15:restartNumberingAfterBreak="0">
     <w:nsid w:val="382B0EE7"/>
     <w:multiLevelType w:val="hybridMultilevel"/>
     <w:tmpl w:val="CAF0F802"/>
@@ -2583,7 +6293,7 @@
       </w:rPr>
     </w:lvl>
   </w:abstractNum>
-  <w:abstractNum w:abstractNumId="4" w15:restartNumberingAfterBreak="0">
+  <w:abstractNum w:abstractNumId="6" w15:restartNumberingAfterBreak="0">
     <w:nsid w:val="3D7C7943"/>
     <w:multiLevelType w:val="hybridMultilevel"/>
     <w:tmpl w:val="C6BEF624"/>
@@ -2696,7 +6406,7 @@
       </w:rPr>
     </w:lvl>
   </w:abstractNum>
-  <w:abstractNum w:abstractNumId="5" w15:restartNumberingAfterBreak="0">
+  <w:abstractNum w:abstractNumId="7" w15:restartNumberingAfterBreak="0">
     <w:nsid w:val="51BB3148"/>
     <w:multiLevelType w:val="hybridMultilevel"/>
     <w:tmpl w:val="B9E62D28"/>
@@ -2809,7 +6519,7 @@
       </w:rPr>
     </w:lvl>
   </w:abstractNum>
-  <w:abstractNum w:abstractNumId="6" w15:restartNumberingAfterBreak="0">
+  <w:abstractNum w:abstractNumId="8" w15:restartNumberingAfterBreak="0">
     <w:nsid w:val="51BB4AE8"/>
     <w:multiLevelType w:val="hybridMultilevel"/>
     <w:tmpl w:val="F4BA26EA"/>
@@ -2922,7 +6632,7 @@
       </w:rPr>
     </w:lvl>
   </w:abstractNum>
-  <w:abstractNum w:abstractNumId="7" w15:restartNumberingAfterBreak="0">
+  <w:abstractNum w:abstractNumId="9" w15:restartNumberingAfterBreak="0">
     <w:nsid w:val="5BD53FBD"/>
     <w:multiLevelType w:val="hybridMultilevel"/>
     <w:tmpl w:val="E36C2FC8"/>
@@ -3035,7 +6745,7 @@
       </w:rPr>
     </w:lvl>
   </w:abstractNum>
-  <w:abstractNum w:abstractNumId="8" w15:restartNumberingAfterBreak="0">
+  <w:abstractNum w:abstractNumId="10" w15:restartNumberingAfterBreak="0">
     <w:nsid w:val="717A3850"/>
     <w:multiLevelType w:val="hybridMultilevel"/>
     <w:tmpl w:val="0FFECD22"/>
@@ -3121,7 +6831,7 @@
       </w:pPr>
     </w:lvl>
   </w:abstractNum>
-  <w:abstractNum w:abstractNumId="9" w15:restartNumberingAfterBreak="0">
+  <w:abstractNum w:abstractNumId="11" w15:restartNumberingAfterBreak="0">
     <w:nsid w:val="75104964"/>
     <w:multiLevelType w:val="hybridMultilevel"/>
     <w:tmpl w:val="A2423F06"/>
@@ -3234,7 +6944,7 @@
       </w:rPr>
     </w:lvl>
   </w:abstractNum>
-  <w:abstractNum w:abstractNumId="10" w15:restartNumberingAfterBreak="0">
+  <w:abstractNum w:abstractNumId="12" w15:restartNumberingAfterBreak="0">
     <w:nsid w:val="77537035"/>
     <w:multiLevelType w:val="hybridMultilevel"/>
     <w:tmpl w:val="F36CF6F4"/>
@@ -3347,7 +7057,120 @@
       </w:rPr>
     </w:lvl>
   </w:abstractNum>
-  <w:abstractNum w:abstractNumId="11" w15:restartNumberingAfterBreak="0">
+  <w:abstractNum w:abstractNumId="13" w15:restartNumberingAfterBreak="0">
+    <w:nsid w:val="77DA49A8"/>
+    <w:multiLevelType w:val="hybridMultilevel"/>
+    <w:tmpl w:val="C9C4E854"/>
+    <w:lvl w:ilvl="0" w:tplc="04090001">
+      <w:start w:val="1"/>
+      <w:numFmt w:val="bullet"/>
+      <w:lvlText w:val=""/>
+      <w:lvlJc w:val="left"/>
+      <w:pPr>
+        <w:ind w:left="800" w:hanging="400"/>
+      </w:pPr>
+      <w:rPr>
+        <w:rFonts w:ascii="Wingdings" w:hAnsi="Wingdings" w:hint="default"/>
+      </w:rPr>
+    </w:lvl>
+    <w:lvl w:ilvl="1" w:tplc="04090003" w:tentative="1">
+      <w:start w:val="1"/>
+      <w:numFmt w:val="bullet"/>
+      <w:lvlText w:val=""/>
+      <w:lvlJc w:val="left"/>
+      <w:pPr>
+        <w:ind w:left="1200" w:hanging="400"/>
+      </w:pPr>
+      <w:rPr>
+        <w:rFonts w:ascii="Wingdings" w:hAnsi="Wingdings" w:hint="default"/>
+      </w:rPr>
+    </w:lvl>
+    <w:lvl w:ilvl="2" w:tplc="04090005" w:tentative="1">
+      <w:start w:val="1"/>
+      <w:numFmt w:val="bullet"/>
+      <w:lvlText w:val=""/>
+      <w:lvlJc w:val="left"/>
+      <w:pPr>
+        <w:ind w:left="1600" w:hanging="400"/>
+      </w:pPr>
+      <w:rPr>
+        <w:rFonts w:ascii="Wingdings" w:hAnsi="Wingdings" w:hint="default"/>
+      </w:rPr>
+    </w:lvl>
+    <w:lvl w:ilvl="3" w:tplc="04090001" w:tentative="1">
+      <w:start w:val="1"/>
+      <w:numFmt w:val="bullet"/>
+      <w:lvlText w:val=""/>
+      <w:lvlJc w:val="left"/>
+      <w:pPr>
+        <w:ind w:left="2000" w:hanging="400"/>
+      </w:pPr>
+      <w:rPr>
+        <w:rFonts w:ascii="Wingdings" w:hAnsi="Wingdings" w:hint="default"/>
+      </w:rPr>
+    </w:lvl>
+    <w:lvl w:ilvl="4" w:tplc="04090003" w:tentative="1">
+      <w:start w:val="1"/>
+      <w:numFmt w:val="bullet"/>
+      <w:lvlText w:val=""/>
+      <w:lvlJc w:val="left"/>
+      <w:pPr>
+        <w:ind w:left="2400" w:hanging="400"/>
+      </w:pPr>
+      <w:rPr>
+        <w:rFonts w:ascii="Wingdings" w:hAnsi="Wingdings" w:hint="default"/>
+      </w:rPr>
+    </w:lvl>
+    <w:lvl w:ilvl="5" w:tplc="04090005" w:tentative="1">
+      <w:start w:val="1"/>
+      <w:numFmt w:val="bullet"/>
+      <w:lvlText w:val=""/>
+      <w:lvlJc w:val="left"/>
+      <w:pPr>
+        <w:ind w:left="2800" w:hanging="400"/>
+      </w:pPr>
+      <w:rPr>
+        <w:rFonts w:ascii="Wingdings" w:hAnsi="Wingdings" w:hint="default"/>
+      </w:rPr>
+    </w:lvl>
+    <w:lvl w:ilvl="6" w:tplc="04090001" w:tentative="1">
+      <w:start w:val="1"/>
+      <w:numFmt w:val="bullet"/>
+      <w:lvlText w:val=""/>
+      <w:lvlJc w:val="left"/>
+      <w:pPr>
+        <w:ind w:left="3200" w:hanging="400"/>
+      </w:pPr>
+      <w:rPr>
+        <w:rFonts w:ascii="Wingdings" w:hAnsi="Wingdings" w:hint="default"/>
+      </w:rPr>
+    </w:lvl>
+    <w:lvl w:ilvl="7" w:tplc="04090003" w:tentative="1">
+      <w:start w:val="1"/>
+      <w:numFmt w:val="bullet"/>
+      <w:lvlText w:val=""/>
+      <w:lvlJc w:val="left"/>
+      <w:pPr>
+        <w:ind w:left="3600" w:hanging="400"/>
+      </w:pPr>
+      <w:rPr>
+        <w:rFonts w:ascii="Wingdings" w:hAnsi="Wingdings" w:hint="default"/>
+      </w:rPr>
+    </w:lvl>
+    <w:lvl w:ilvl="8" w:tplc="04090005" w:tentative="1">
+      <w:start w:val="1"/>
+      <w:numFmt w:val="bullet"/>
+      <w:lvlText w:val=""/>
+      <w:lvlJc w:val="left"/>
+      <w:pPr>
+        <w:ind w:left="4000" w:hanging="400"/>
+      </w:pPr>
+      <w:rPr>
+        <w:rFonts w:ascii="Wingdings" w:hAnsi="Wingdings" w:hint="default"/>
+      </w:rPr>
+    </w:lvl>
+  </w:abstractNum>
+  <w:abstractNum w:abstractNumId="14" w15:restartNumberingAfterBreak="0">
     <w:nsid w:val="79D948C2"/>
     <w:multiLevelType w:val="hybridMultilevel"/>
     <w:tmpl w:val="F4420AB0"/>
@@ -3433,7 +7256,7 @@
       </w:pPr>
     </w:lvl>
   </w:abstractNum>
-  <w:abstractNum w:abstractNumId="12" w15:restartNumberingAfterBreak="0">
+  <w:abstractNum w:abstractNumId="15" w15:restartNumberingAfterBreak="0">
     <w:nsid w:val="7BC9295C"/>
     <w:multiLevelType w:val="hybridMultilevel"/>
     <w:tmpl w:val="D9A2B8E8"/>
@@ -3546,7 +7369,7 @@
       </w:rPr>
     </w:lvl>
   </w:abstractNum>
-  <w:abstractNum w:abstractNumId="13" w15:restartNumberingAfterBreak="0">
+  <w:abstractNum w:abstractNumId="16" w15:restartNumberingAfterBreak="0">
     <w:nsid w:val="7EF428F6"/>
     <w:multiLevelType w:val="hybridMultilevel"/>
     <w:tmpl w:val="D64A8352"/>
@@ -3660,52 +7483,61 @@
     </w:lvl>
   </w:abstractNum>
   <w:num w:numId="1">
+    <w:abstractNumId w:val="6"/>
+  </w:num>
+  <w:num w:numId="2">
+    <w:abstractNumId w:val="15"/>
+  </w:num>
+  <w:num w:numId="3">
+    <w:abstractNumId w:val="2"/>
+  </w:num>
+  <w:num w:numId="4">
+    <w:abstractNumId w:val="12"/>
+  </w:num>
+  <w:num w:numId="5">
+    <w:abstractNumId w:val="16"/>
+  </w:num>
+  <w:num w:numId="6">
+    <w:abstractNumId w:val="3"/>
+  </w:num>
+  <w:num w:numId="7">
+    <w:abstractNumId w:val="5"/>
+  </w:num>
+  <w:num w:numId="8">
+    <w:abstractNumId w:val="10"/>
+  </w:num>
+  <w:num w:numId="9">
+    <w:abstractNumId w:val="8"/>
+  </w:num>
+  <w:num w:numId="10">
+    <w:abstractNumId w:val="9"/>
+  </w:num>
+  <w:num w:numId="11">
     <w:abstractNumId w:val="4"/>
   </w:num>
-  <w:num w:numId="2">
-    <w:abstractNumId w:val="12"/>
+  <w:num w:numId="12">
+    <w:abstractNumId w:val="11"/>
   </w:num>
-  <w:num w:numId="3">
-    <w:abstractNumId w:val="0"/>
+  <w:num w:numId="13">
+    <w:abstractNumId w:val="14"/>
   </w:num>
-  <w:num w:numId="4">
-    <w:abstractNumId w:val="10"/>
+  <w:num w:numId="14">
+    <w:abstractNumId w:val="7"/>
   </w:num>
-  <w:num w:numId="5">
+  <w:num w:numId="15">
+    <w:abstractNumId w:val="1"/>
+  </w:num>
+  <w:num w:numId="16">
     <w:abstractNumId w:val="13"/>
   </w:num>
-  <w:num w:numId="6">
-    <w:abstractNumId w:val="1"/>
-  </w:num>
-  <w:num w:numId="7">
-    <w:abstractNumId w:val="3"/>
-  </w:num>
-  <w:num w:numId="8">
-    <w:abstractNumId w:val="8"/>
-  </w:num>
-  <w:num w:numId="9">
-    <w:abstractNumId w:val="6"/>
-  </w:num>
-  <w:num w:numId="10">
-    <w:abstractNumId w:val="7"/>
-  </w:num>
-  <w:num w:numId="11">
-    <w:abstractNumId w:val="2"/>
-  </w:num>
-  <w:num w:numId="12">
-    <w:abstractNumId w:val="9"/>
-  </w:num>
-  <w:num w:numId="13">
-    <w:abstractNumId w:val="11"/>
-  </w:num>
-  <w:num w:numId="14">
-    <w:abstractNumId w:val="5"/>
+  <w:num w:numId="17">
+    <w:abstractNumId w:val="0"/>
   </w:num>
 </w:numbering>
 </file>
 
 <file path=word/styles.xml><?xml version="1.0" encoding="utf-8"?>
-<w:styles xmlns:mc="http://schemas.openxmlformats.org/markup-compatibility/2006" xmlns:r="http://schemas.openxmlformats.org/officeDocument/2006/relationships" xmlns:w="http://schemas.openxmlformats.org/wordprocessingml/2006/main" xmlns:w14="http://schemas.microsoft.com/office/word/2010/wordml" xmlns:w15="http://schemas.microsoft.com/office/word/2012/wordml" xmlns:w16cex="http://schemas.microsoft.com/office/word/2018/wordml/cex" xmlns:w16cid="http://schemas.microsoft.com/office/word/2016/wordml/cid" xmlns:w16="http://schemas.microsoft.com/office/word/2018/wordml" xmlns:w16sdtdh="http://schemas.microsoft.com/office/word/2020/wordml/sdtdatahash" xmlns:w16se="http://schemas.microsoft.com/office/word/2015/wordml/symex" mc:Ignorable="w14 w15 w16se w16cid w16 w16cex w16sdtdh">
+<w:styles xmlns:mc="http://schemas.openxmlformats.org/markup-compatibility/2006" xmlns:r="http://schemas.openxmlformats.org/officeDocument/2006/relationships" xmlns:w="http://schemas.openxmlformats.org/wordprocessingml/2006/main" xmlns:w14="http://schemas.microsoft.com/office/word/2010/wordml" xmlns:w15="http://schemas.microsoft.com/office/word/2012/wordml" xmlns:w16se="http://schemas.microsoft.com/office/word/2015/wordml/symex" mc:Ignorable="w14 w15 w16se">
   <w:docDefaults>
     <w:rPrDefault>
       <w:rPr>
@@ -3722,7 +7554,7 @@
       </w:pPr>
     </w:pPrDefault>
   </w:docDefaults>
-  <w:latentStyles w:defLockedState="0" w:defUIPriority="99" w:defSemiHidden="0" w:defUnhideWhenUsed="0" w:defQFormat="0" w:count="376">
+  <w:latentStyles w:defLockedState="0" w:defUIPriority="99" w:defSemiHidden="0" w:defUnhideWhenUsed="0" w:defQFormat="0" w:count="371">
     <w:lsdException w:name="Normal" w:uiPriority="0" w:qFormat="1"/>
     <w:lsdException w:name="heading 1" w:uiPriority="9" w:qFormat="1"/>
     <w:lsdException w:name="heading 2" w:semiHidden="1" w:uiPriority="9" w:unhideWhenUsed="1" w:qFormat="1"/>
@@ -3828,6 +7660,7 @@
     <w:lsdException w:name="HTML Sample" w:semiHidden="1" w:unhideWhenUsed="1"/>
     <w:lsdException w:name="HTML Typewriter" w:semiHidden="1" w:unhideWhenUsed="1"/>
     <w:lsdException w:name="HTML Variable" w:semiHidden="1" w:unhideWhenUsed="1"/>
+    <w:lsdException w:name="Normal Table" w:semiHidden="1" w:unhideWhenUsed="1"/>
     <w:lsdException w:name="annotation subject" w:semiHidden="1" w:unhideWhenUsed="1"/>
     <w:lsdException w:name="No List" w:semiHidden="1" w:unhideWhenUsed="1"/>
     <w:lsdException w:name="Outline List 1" w:semiHidden="1" w:unhideWhenUsed="1"/>
@@ -3870,8 +7703,11 @@
     <w:lsdException w:name="Table Contemporary" w:semiHidden="1" w:unhideWhenUsed="1"/>
     <w:lsdException w:name="Table Elegant" w:semiHidden="1" w:unhideWhenUsed="1"/>
     <w:lsdException w:name="Table Professional" w:semiHidden="1" w:unhideWhenUsed="1"/>
+    <w:lsdException w:name="Table Subtle 1" w:semiHidden="1" w:unhideWhenUsed="1"/>
     <w:lsdException w:name="Table Subtle 2" w:semiHidden="1" w:unhideWhenUsed="1"/>
     <w:lsdException w:name="Table Web 1" w:semiHidden="1" w:unhideWhenUsed="1"/>
+    <w:lsdException w:name="Table Web 2" w:semiHidden="1" w:unhideWhenUsed="1"/>
+    <w:lsdException w:name="Table Web 3" w:semiHidden="1" w:unhideWhenUsed="1"/>
     <w:lsdException w:name="Balloon Text" w:semiHidden="1" w:unhideWhenUsed="1"/>
     <w:lsdException w:name="Table Grid" w:uiPriority="39"/>
     <w:lsdException w:name="Table Theme" w:semiHidden="1" w:unhideWhenUsed="1"/>
@@ -4090,11 +7926,6 @@
     <w:lsdException w:name="List Table 5 Dark Accent 6" w:uiPriority="50"/>
     <w:lsdException w:name="List Table 6 Colorful Accent 6" w:uiPriority="51"/>
     <w:lsdException w:name="List Table 7 Colorful Accent 6" w:uiPriority="52"/>
-    <w:lsdException w:name="Mention" w:semiHidden="1" w:unhideWhenUsed="1"/>
-    <w:lsdException w:name="Smart Hyperlink" w:semiHidden="1" w:unhideWhenUsed="1"/>
-    <w:lsdException w:name="Hashtag" w:semiHidden="1" w:unhideWhenUsed="1"/>
-    <w:lsdException w:name="Unresolved Mention" w:semiHidden="1" w:unhideWhenUsed="1"/>
-    <w:lsdException w:name="Smart Link" w:semiHidden="1" w:unhideWhenUsed="1"/>
   </w:latentStyles>
   <w:style w:type="paragraph" w:default="1" w:styleId="a">
     <w:name w:val="Normal"/>
@@ -4469,7 +8300,7 @@
 </file>
 
 <file path=customXml/itemProps1.xml><?xml version="1.0" encoding="utf-8"?>
-<ds:datastoreItem xmlns:ds="http://schemas.openxmlformats.org/officeDocument/2006/customXml" ds:itemID="{837EFB60-7134-487A-8820-8B9817A9EB0A}">
+<ds:datastoreItem xmlns:ds="http://schemas.openxmlformats.org/officeDocument/2006/customXml" ds:itemID="{6E55134D-2462-41A1-AD27-834AE0CC25F3}">
   <ds:schemaRefs>
     <ds:schemaRef ds:uri="http://schemas.openxmlformats.org/officeDocument/2006/bibliography"/>
   </ds:schemaRefs>

</xml_diff>